<commit_message>
Add BJT model and symbol. Courtesy of Prof. Jacob White MIT, as told to me by rob.frohne@wallawalla.edu.
</commit_message>
<xml_diff>
--- a/Translation-table.docx
+++ b/Translation-table.docx
@@ -491,14 +491,12 @@
                 <w:rFonts w:ascii="Arial" w:hAnsi="Arial" w:cs="Arial"/>
               </w:rPr>
             </w:pPr>
-            <w:proofErr w:type="spellStart"/>
             <w:r>
               <w:rPr>
                 <w:rFonts w:ascii="Arial" w:hAnsi="Arial" w:cs="Arial"/>
               </w:rPr>
               <w:t>NFet</w:t>
             </w:r>
-            <w:proofErr w:type="spellEnd"/>
             <w:r>
               <w:rPr>
                 <w:rFonts w:ascii="Arial" w:hAnsi="Arial" w:cs="Arial"/>
@@ -541,14 +539,12 @@
                 <w:rFonts w:ascii="Arial" w:hAnsi="Arial" w:cs="Arial"/>
               </w:rPr>
             </w:pPr>
-            <w:proofErr w:type="spellStart"/>
             <w:r>
               <w:rPr>
                 <w:rFonts w:ascii="Arial" w:hAnsi="Arial" w:cs="Arial"/>
               </w:rPr>
               <w:t>PFet</w:t>
             </w:r>
-            <w:proofErr w:type="spellEnd"/>
             <w:r>
               <w:rPr>
                 <w:rFonts w:ascii="Arial" w:hAnsi="Arial" w:cs="Arial"/>
@@ -684,21 +680,7 @@
               <w:rPr>
                 <w:rFonts w:ascii="Arial" w:hAnsi="Arial" w:cs="Arial"/>
               </w:rPr>
-              <w:t xml:space="preserve">: </w:t>
-            </w:r>
-            <w:proofErr w:type="gramStart"/>
-            <w:r>
-              <w:rPr>
-                <w:rFonts w:ascii="Arial" w:hAnsi="Arial" w:cs="Arial"/>
-              </w:rPr>
-              <w:t>drag</w:t>
-            </w:r>
-            <w:proofErr w:type="gramEnd"/>
-            <w:r>
-              <w:rPr>
-                <w:rFonts w:ascii="Arial" w:hAnsi="Arial" w:cs="Arial"/>
-              </w:rPr>
-              <w:t xml:space="preserve"> or tap to insert</w:t>
+              <w:t>: drag or tap to insert</w:t>
             </w:r>
           </w:p>
           <w:p>
@@ -1093,121 +1075,97 @@
               <w:rPr>
                 <w:rFonts w:ascii="Arial" w:hAnsi="Arial" w:cs="Arial"/>
               </w:rPr>
-              <w:t xml:space="preserve">Save </w:t>
-            </w:r>
-            <w:proofErr w:type="spellStart"/>
-            <w:r>
-              <w:rPr>
-                <w:rFonts w:ascii="Arial" w:hAnsi="Arial" w:cs="Arial"/>
-              </w:rPr>
-              <w:t>netlist</w:t>
-            </w:r>
-            <w:proofErr w:type="spellEnd"/>
-          </w:p>
-          <w:p>
-            <w:pPr>
-              <w:rPr>
-                <w:rFonts w:ascii="Arial" w:hAnsi="Arial" w:cs="Arial"/>
-              </w:rPr>
-            </w:pPr>
-          </w:p>
-        </w:tc>
-        <w:tc>
-          <w:tcPr>
-            <w:tcW w:w="4788" w:type="dxa"/>
-          </w:tcPr>
-          <w:p>
-            <w:pPr>
-              <w:pStyle w:val="PlainText"/>
-              <w:rPr>
-                <w:rFonts w:ascii="Arial" w:hAnsi="Arial" w:cs="Arial"/>
-              </w:rPr>
-            </w:pPr>
-          </w:p>
-        </w:tc>
-      </w:tr>
-      <w:tr>
-        <w:trPr>
-          <w:cantSplit/>
-        </w:trPr>
-        <w:tc>
-          <w:tcPr>
-            <w:tcW w:w="4788" w:type="dxa"/>
-          </w:tcPr>
-          <w:p>
-            <w:pPr>
-              <w:pStyle w:val="PlainText"/>
-              <w:rPr>
-                <w:rFonts w:ascii="Arial" w:hAnsi="Arial" w:cs="Arial"/>
-              </w:rPr>
-            </w:pPr>
-            <w:r>
-              <w:rPr>
-                <w:rFonts w:ascii="Arial" w:hAnsi="Arial" w:cs="Arial"/>
-              </w:rPr>
-              <w:t xml:space="preserve">Open </w:t>
-            </w:r>
-            <w:proofErr w:type="spellStart"/>
-            <w:r>
-              <w:rPr>
-                <w:rFonts w:ascii="Arial" w:hAnsi="Arial" w:cs="Arial"/>
-              </w:rPr>
-              <w:t>netlist</w:t>
-            </w:r>
-            <w:proofErr w:type="spellEnd"/>
-          </w:p>
-          <w:p>
-            <w:pPr>
-              <w:pStyle w:val="PlainText"/>
-              <w:rPr>
-                <w:rFonts w:ascii="Arial" w:hAnsi="Arial" w:cs="Arial"/>
-              </w:rPr>
-            </w:pPr>
-          </w:p>
-        </w:tc>
-        <w:tc>
-          <w:tcPr>
-            <w:tcW w:w="4788" w:type="dxa"/>
-          </w:tcPr>
-          <w:p>
-            <w:pPr>
-              <w:pStyle w:val="PlainText"/>
-              <w:rPr>
-                <w:rFonts w:ascii="Arial" w:hAnsi="Arial" w:cs="Arial"/>
-              </w:rPr>
-            </w:pPr>
-          </w:p>
-        </w:tc>
-      </w:tr>
-      <w:tr>
-        <w:trPr>
-          <w:cantSplit/>
-        </w:trPr>
-        <w:tc>
-          <w:tcPr>
-            <w:tcW w:w="4788" w:type="dxa"/>
-          </w:tcPr>
-          <w:p>
-            <w:pPr>
-              <w:pStyle w:val="PlainText"/>
-              <w:rPr>
-                <w:rFonts w:ascii="Arial" w:hAnsi="Arial" w:cs="Arial"/>
-              </w:rPr>
-            </w:pPr>
-            <w:r>
-              <w:rPr>
-                <w:rFonts w:ascii="Arial" w:hAnsi="Arial" w:cs="Arial"/>
-              </w:rPr>
-              <w:t xml:space="preserve">Select </w:t>
-            </w:r>
-            <w:proofErr w:type="spellStart"/>
-            <w:r>
-              <w:rPr>
-                <w:rFonts w:ascii="Arial" w:hAnsi="Arial" w:cs="Arial"/>
-              </w:rPr>
-              <w:t>netlist</w:t>
-            </w:r>
-            <w:proofErr w:type="spellEnd"/>
+              <w:t>Save netlist</w:t>
+            </w:r>
+          </w:p>
+          <w:p>
+            <w:pPr>
+              <w:rPr>
+                <w:rFonts w:ascii="Arial" w:hAnsi="Arial" w:cs="Arial"/>
+              </w:rPr>
+            </w:pPr>
+          </w:p>
+        </w:tc>
+        <w:tc>
+          <w:tcPr>
+            <w:tcW w:w="4788" w:type="dxa"/>
+          </w:tcPr>
+          <w:p>
+            <w:pPr>
+              <w:pStyle w:val="PlainText"/>
+              <w:rPr>
+                <w:rFonts w:ascii="Arial" w:hAnsi="Arial" w:cs="Arial"/>
+              </w:rPr>
+            </w:pPr>
+          </w:p>
+        </w:tc>
+      </w:tr>
+      <w:tr>
+        <w:trPr>
+          <w:cantSplit/>
+        </w:trPr>
+        <w:tc>
+          <w:tcPr>
+            <w:tcW w:w="4788" w:type="dxa"/>
+          </w:tcPr>
+          <w:p>
+            <w:pPr>
+              <w:pStyle w:val="PlainText"/>
+              <w:rPr>
+                <w:rFonts w:ascii="Arial" w:hAnsi="Arial" w:cs="Arial"/>
+              </w:rPr>
+            </w:pPr>
+            <w:r>
+              <w:rPr>
+                <w:rFonts w:ascii="Arial" w:hAnsi="Arial" w:cs="Arial"/>
+              </w:rPr>
+              <w:t>Open netlist</w:t>
+            </w:r>
+          </w:p>
+          <w:p>
+            <w:pPr>
+              <w:pStyle w:val="PlainText"/>
+              <w:rPr>
+                <w:rFonts w:ascii="Arial" w:hAnsi="Arial" w:cs="Arial"/>
+              </w:rPr>
+            </w:pPr>
+          </w:p>
+        </w:tc>
+        <w:tc>
+          <w:tcPr>
+            <w:tcW w:w="4788" w:type="dxa"/>
+          </w:tcPr>
+          <w:p>
+            <w:pPr>
+              <w:pStyle w:val="PlainText"/>
+              <w:rPr>
+                <w:rFonts w:ascii="Arial" w:hAnsi="Arial" w:cs="Arial"/>
+              </w:rPr>
+            </w:pPr>
+          </w:p>
+        </w:tc>
+      </w:tr>
+      <w:tr>
+        <w:trPr>
+          <w:cantSplit/>
+        </w:trPr>
+        <w:tc>
+          <w:tcPr>
+            <w:tcW w:w="4788" w:type="dxa"/>
+          </w:tcPr>
+          <w:p>
+            <w:pPr>
+              <w:pStyle w:val="PlainText"/>
+              <w:rPr>
+                <w:rFonts w:ascii="Arial" w:hAnsi="Arial" w:cs="Arial"/>
+              </w:rPr>
+            </w:pPr>
+            <w:r>
+              <w:rPr>
+                <w:rFonts w:ascii="Arial" w:hAnsi="Arial" w:cs="Arial"/>
+              </w:rPr>
+              <w:t>Select netlist</w:t>
+            </w:r>
           </w:p>
           <w:p>
             <w:pPr>
@@ -1945,14 +1903,12 @@
                 <w:rFonts w:ascii="Arial" w:hAnsi="Arial" w:cs="Arial"/>
               </w:rPr>
             </w:pPr>
-            <w:proofErr w:type="gramStart"/>
             <w:r>
               <w:rPr>
                 <w:rFonts w:ascii="Arial" w:hAnsi="Arial" w:cs="Arial"/>
               </w:rPr>
               <w:t>probe</w:t>
             </w:r>
-            <w:proofErr w:type="gramEnd"/>
           </w:p>
           <w:p>
             <w:pPr>
@@ -2478,19 +2434,11 @@
                 <w:rFonts w:ascii="Arial" w:hAnsi="Arial" w:cs="Arial"/>
               </w:rPr>
             </w:pPr>
-            <w:proofErr w:type="gramStart"/>
-            <w:r>
-              <w:rPr>
-                <w:rFonts w:ascii="Arial" w:hAnsi="Arial" w:cs="Arial"/>
-              </w:rPr>
-              <w:t>log</w:t>
-            </w:r>
-            <w:proofErr w:type="gramEnd"/>
-            <w:r>
-              <w:rPr>
-                <w:rFonts w:ascii="Arial" w:hAnsi="Arial" w:cs="Arial"/>
-              </w:rPr>
-              <w:t>(Frequency in Hz)</w:t>
+            <w:r>
+              <w:rPr>
+                <w:rFonts w:ascii="Arial" w:hAnsi="Arial" w:cs="Arial"/>
+              </w:rPr>
+              <w:t>log(Frequency in Hz)</w:t>
             </w:r>
           </w:p>
           <w:p>
@@ -2531,7 +2479,6 @@
                 <w:lang w:eastAsia="ja-JP"/>
               </w:rPr>
             </w:pPr>
-            <w:proofErr w:type="gramStart"/>
             <w:r>
               <w:rPr>
                 <w:rFonts w:ascii="Arial" w:hAnsi="Arial" w:cs="Arial" w:hint="eastAsia"/>
@@ -2539,7 +2486,6 @@
               </w:rPr>
               <w:t>degrees</w:t>
             </w:r>
-            <w:proofErr w:type="gramEnd"/>
           </w:p>
           <w:p>
             <w:pPr>
@@ -2755,19 +2701,11 @@
                 <w:rFonts w:ascii="Arial" w:hAnsi="Arial" w:cs="Arial"/>
               </w:rPr>
             </w:pPr>
-            <w:proofErr w:type="gramStart"/>
-            <w:r>
-              <w:rPr>
-                <w:rFonts w:ascii="Arial" w:hAnsi="Arial" w:cs="Arial"/>
-              </w:rPr>
-              <w:t>stop</w:t>
-            </w:r>
-            <w:proofErr w:type="gramEnd"/>
-            <w:r>
-              <w:rPr>
-                <w:rFonts w:ascii="Arial" w:hAnsi="Arial" w:cs="Arial"/>
-              </w:rPr>
-              <w:t xml:space="preserve"> time</w:t>
+            <w:r>
+              <w:rPr>
+                <w:rFonts w:ascii="Arial" w:hAnsi="Arial" w:cs="Arial"/>
+              </w:rPr>
+              <w:t>stop time</w:t>
             </w:r>
           </w:p>
           <w:p>
@@ -2856,28 +2794,30 @@
                 <w:rFonts w:ascii="Arial" w:hAnsi="Arial" w:cs="Arial"/>
                 <w:color w:val="4F81BD" w:themeColor="accent1"/>
               </w:rPr>
-              <w:t>[S</w:t>
-            </w:r>
-            <w:r>
+              <w:t>[See note 1.]</w:t>
+            </w:r>
+          </w:p>
+          <w:p>
+            <w:pPr>
               <w:rPr>
                 <w:rFonts w:ascii="Arial" w:hAnsi="Arial" w:cs="Arial"/>
                 <w:color w:val="4F81BD" w:themeColor="accent1"/>
               </w:rPr>
-              <w:t>ee note 1</w:t>
-            </w:r>
-            <w:r>
+            </w:pPr>
+          </w:p>
+          <w:p>
+            <w:pPr>
               <w:rPr>
                 <w:rFonts w:ascii="Arial" w:hAnsi="Arial" w:cs="Arial"/>
                 <w:color w:val="4F81BD" w:themeColor="accent1"/>
               </w:rPr>
-              <w:t>.</w:t>
-            </w:r>
+            </w:pPr>
             <w:r>
               <w:rPr>
                 <w:rFonts w:ascii="Arial" w:hAnsi="Arial" w:cs="Arial"/>
                 <w:color w:val="4F81BD" w:themeColor="accent1"/>
               </w:rPr>
-              <w:t>]</w:t>
+              <w:t>The</w:t>
             </w:r>
           </w:p>
           <w:p>
@@ -2888,8 +2828,31 @@
               </w:rPr>
             </w:pPr>
           </w:p>
-          <w:p>
-            <w:pPr>
+        </w:tc>
+        <w:tc>
+          <w:tcPr>
+            <w:tcW w:w="4788" w:type="dxa"/>
+          </w:tcPr>
+          <w:p>
+            <w:pPr>
+              <w:rPr>
+                <w:rFonts w:ascii="Arial" w:hAnsi="Arial" w:cs="Arial"/>
+              </w:rPr>
+            </w:pPr>
+          </w:p>
+        </w:tc>
+      </w:tr>
+      <w:tr>
+        <w:trPr>
+          <w:cantSplit/>
+        </w:trPr>
+        <w:tc>
+          <w:tcPr>
+            <w:tcW w:w="4788" w:type="dxa"/>
+          </w:tcPr>
+          <w:p>
+            <w:pPr>
+              <w:pStyle w:val="PlainText"/>
               <w:rPr>
                 <w:rFonts w:ascii="Arial" w:hAnsi="Arial" w:cs="Arial"/>
                 <w:color w:val="4F81BD" w:themeColor="accent1"/>
@@ -2900,7 +2863,7 @@
                 <w:rFonts w:ascii="Arial" w:hAnsi="Arial" w:cs="Arial"/>
                 <w:color w:val="4F81BD" w:themeColor="accent1"/>
               </w:rPr>
-              <w:t>The</w:t>
+              <w:t xml:space="preserve">probe is connected to node </w:t>
             </w:r>
           </w:p>
           <w:p>
@@ -2918,6 +2881,7 @@
           </w:tcPr>
           <w:p>
             <w:pPr>
+              <w:pStyle w:val="PlainText"/>
               <w:rPr>
                 <w:rFonts w:ascii="Arial" w:hAnsi="Arial" w:cs="Arial"/>
               </w:rPr>
@@ -2941,77 +2905,12 @@
                 <w:color w:val="4F81BD" w:themeColor="accent1"/>
               </w:rPr>
             </w:pPr>
-            <w:proofErr w:type="gramStart"/>
             <w:r>
               <w:rPr>
                 <w:rFonts w:ascii="Arial" w:hAnsi="Arial" w:cs="Arial"/>
                 <w:color w:val="4F81BD" w:themeColor="accent1"/>
               </w:rPr>
-              <w:t>probe</w:t>
-            </w:r>
-            <w:proofErr w:type="gramEnd"/>
-            <w:r>
-              <w:rPr>
-                <w:rFonts w:ascii="Arial" w:hAnsi="Arial" w:cs="Arial"/>
-                <w:color w:val="4F81BD" w:themeColor="accent1"/>
-              </w:rPr>
-              <w:t xml:space="preserve"> is connected to node </w:t>
-            </w:r>
-          </w:p>
-          <w:p>
-            <w:pPr>
-              <w:rPr>
-                <w:rFonts w:ascii="Arial" w:hAnsi="Arial" w:cs="Arial"/>
-                <w:color w:val="4F81BD" w:themeColor="accent1"/>
-              </w:rPr>
-            </w:pPr>
-          </w:p>
-        </w:tc>
-        <w:tc>
-          <w:tcPr>
-            <w:tcW w:w="4788" w:type="dxa"/>
-          </w:tcPr>
-          <w:p>
-            <w:pPr>
-              <w:pStyle w:val="PlainText"/>
-              <w:rPr>
-                <w:rFonts w:ascii="Arial" w:hAnsi="Arial" w:cs="Arial"/>
-              </w:rPr>
-            </w:pPr>
-          </w:p>
-        </w:tc>
-      </w:tr>
-      <w:tr>
-        <w:trPr>
-          <w:cantSplit/>
-        </w:trPr>
-        <w:tc>
-          <w:tcPr>
-            <w:tcW w:w="4788" w:type="dxa"/>
-          </w:tcPr>
-          <w:p>
-            <w:pPr>
-              <w:pStyle w:val="PlainText"/>
-              <w:rPr>
-                <w:rFonts w:ascii="Arial" w:hAnsi="Arial" w:cs="Arial"/>
-                <w:color w:val="4F81BD" w:themeColor="accent1"/>
-              </w:rPr>
-            </w:pPr>
-            <w:proofErr w:type="gramStart"/>
-            <w:r>
-              <w:rPr>
-                <w:rFonts w:ascii="Arial" w:hAnsi="Arial" w:cs="Arial"/>
-                <w:color w:val="4F81BD" w:themeColor="accent1"/>
-              </w:rPr>
-              <w:t>which</w:t>
-            </w:r>
-            <w:proofErr w:type="gramEnd"/>
-            <w:r>
-              <w:rPr>
-                <w:rFonts w:ascii="Arial" w:hAnsi="Arial" w:cs="Arial"/>
-                <w:color w:val="4F81BD" w:themeColor="accent1"/>
-              </w:rPr>
-              <w:t xml:space="preserve"> is not an actual circuit node</w:t>
+              <w:t>which is not an actual circuit node</w:t>
             </w:r>
           </w:p>
           <w:p>
@@ -3357,68 +3256,52 @@
               <w:rPr>
                 <w:rFonts w:ascii="Arial" w:hAnsi="Arial" w:cs="Arial"/>
               </w:rPr>
-              <w:t>Width (</w:t>
-            </w:r>
-            <w:proofErr w:type="spellStart"/>
-            <w:r>
-              <w:rPr>
-                <w:rFonts w:ascii="Arial" w:hAnsi="Arial" w:cs="Arial"/>
-              </w:rPr>
-              <w:t>secs</w:t>
-            </w:r>
-            <w:proofErr w:type="spellEnd"/>
-            <w:r>
-              <w:rPr>
-                <w:rFonts w:ascii="Arial" w:hAnsi="Arial" w:cs="Arial"/>
-              </w:rPr>
-              <w:t>)</w:t>
-            </w:r>
-          </w:p>
-          <w:p>
-            <w:pPr>
-              <w:rPr>
-                <w:rFonts w:ascii="Arial" w:hAnsi="Arial" w:cs="Arial"/>
-              </w:rPr>
-            </w:pPr>
-          </w:p>
-        </w:tc>
-        <w:tc>
-          <w:tcPr>
-            <w:tcW w:w="4788" w:type="dxa"/>
-          </w:tcPr>
-          <w:p>
-            <w:pPr>
-              <w:pStyle w:val="PlainText"/>
-              <w:rPr>
-                <w:rFonts w:ascii="Arial" w:hAnsi="Arial" w:cs="Arial"/>
-              </w:rPr>
-            </w:pPr>
-          </w:p>
-        </w:tc>
-      </w:tr>
-      <w:tr>
-        <w:trPr>
-          <w:cantSplit/>
-        </w:trPr>
-        <w:tc>
-          <w:tcPr>
-            <w:tcW w:w="4788" w:type="dxa"/>
-          </w:tcPr>
-          <w:p>
-            <w:pPr>
-              <w:pStyle w:val="PlainText"/>
-              <w:rPr>
-                <w:rFonts w:ascii="Arial" w:hAnsi="Arial" w:cs="Arial"/>
-              </w:rPr>
-            </w:pPr>
-            <w:proofErr w:type="gramStart"/>
+              <w:t>Width (secs)</w:t>
+            </w:r>
+          </w:p>
+          <w:p>
+            <w:pPr>
+              <w:rPr>
+                <w:rFonts w:ascii="Arial" w:hAnsi="Arial" w:cs="Arial"/>
+              </w:rPr>
+            </w:pPr>
+          </w:p>
+        </w:tc>
+        <w:tc>
+          <w:tcPr>
+            <w:tcW w:w="4788" w:type="dxa"/>
+          </w:tcPr>
+          <w:p>
+            <w:pPr>
+              <w:pStyle w:val="PlainText"/>
+              <w:rPr>
+                <w:rFonts w:ascii="Arial" w:hAnsi="Arial" w:cs="Arial"/>
+              </w:rPr>
+            </w:pPr>
+          </w:p>
+        </w:tc>
+      </w:tr>
+      <w:tr>
+        <w:trPr>
+          <w:cantSplit/>
+        </w:trPr>
+        <w:tc>
+          <w:tcPr>
+            <w:tcW w:w="4788" w:type="dxa"/>
+          </w:tcPr>
+          <w:p>
+            <w:pPr>
+              <w:pStyle w:val="PlainText"/>
+              <w:rPr>
+                <w:rFonts w:ascii="Arial" w:hAnsi="Arial" w:cs="Arial"/>
+              </w:rPr>
+            </w:pPr>
             <w:r>
               <w:rPr>
                 <w:rFonts w:ascii="Arial" w:hAnsi="Arial" w:cs="Arial"/>
               </w:rPr>
               <w:t>step</w:t>
             </w:r>
-            <w:proofErr w:type="gramEnd"/>
           </w:p>
           <w:p>
             <w:pPr>
@@ -3550,126 +3433,96 @@
               <w:rPr>
                 <w:rFonts w:ascii="Arial" w:hAnsi="Arial" w:cs="Arial"/>
               </w:rPr>
-              <w:t>Delay until step (</w:t>
-            </w:r>
-            <w:proofErr w:type="spellStart"/>
-            <w:r>
-              <w:rPr>
-                <w:rFonts w:ascii="Arial" w:hAnsi="Arial" w:cs="Arial"/>
-              </w:rPr>
-              <w:t>secs</w:t>
-            </w:r>
-            <w:proofErr w:type="spellEnd"/>
-            <w:r>
-              <w:rPr>
-                <w:rFonts w:ascii="Arial" w:hAnsi="Arial" w:cs="Arial"/>
-              </w:rPr>
-              <w:t>)</w:t>
-            </w:r>
-          </w:p>
-          <w:p>
-            <w:pPr>
-              <w:rPr>
-                <w:rFonts w:ascii="Arial" w:hAnsi="Arial" w:cs="Arial"/>
-              </w:rPr>
-            </w:pPr>
-          </w:p>
-        </w:tc>
-        <w:tc>
-          <w:tcPr>
-            <w:tcW w:w="4788" w:type="dxa"/>
-          </w:tcPr>
-          <w:p>
-            <w:pPr>
-              <w:pStyle w:val="PlainText"/>
-              <w:rPr>
-                <w:rFonts w:ascii="Arial" w:hAnsi="Arial" w:cs="Arial"/>
-              </w:rPr>
-            </w:pPr>
-          </w:p>
-        </w:tc>
-      </w:tr>
-      <w:tr>
-        <w:trPr>
-          <w:cantSplit/>
-        </w:trPr>
-        <w:tc>
-          <w:tcPr>
-            <w:tcW w:w="4788" w:type="dxa"/>
-          </w:tcPr>
-          <w:p>
-            <w:pPr>
-              <w:pStyle w:val="PlainText"/>
-              <w:rPr>
-                <w:rFonts w:ascii="Arial" w:hAnsi="Arial" w:cs="Arial"/>
-              </w:rPr>
-            </w:pPr>
-            <w:r>
-              <w:rPr>
-                <w:rFonts w:ascii="Arial" w:hAnsi="Arial" w:cs="Arial"/>
-              </w:rPr>
-              <w:t>Rise time (</w:t>
-            </w:r>
-            <w:proofErr w:type="spellStart"/>
-            <w:r>
-              <w:rPr>
-                <w:rFonts w:ascii="Arial" w:hAnsi="Arial" w:cs="Arial"/>
-              </w:rPr>
-              <w:t>secs</w:t>
-            </w:r>
-            <w:proofErr w:type="spellEnd"/>
-            <w:r>
-              <w:rPr>
-                <w:rFonts w:ascii="Arial" w:hAnsi="Arial" w:cs="Arial"/>
-              </w:rPr>
-              <w:t>)</w:t>
-            </w:r>
-          </w:p>
-          <w:p>
-            <w:pPr>
-              <w:rPr>
-                <w:rFonts w:ascii="Arial" w:hAnsi="Arial" w:cs="Arial"/>
-              </w:rPr>
-            </w:pPr>
-          </w:p>
-        </w:tc>
-        <w:tc>
-          <w:tcPr>
-            <w:tcW w:w="4788" w:type="dxa"/>
-          </w:tcPr>
-          <w:p>
-            <w:pPr>
-              <w:pStyle w:val="PlainText"/>
-              <w:rPr>
-                <w:rFonts w:ascii="Arial" w:hAnsi="Arial" w:cs="Arial"/>
-              </w:rPr>
-            </w:pPr>
-          </w:p>
-        </w:tc>
-      </w:tr>
-      <w:tr>
-        <w:trPr>
-          <w:cantSplit/>
-        </w:trPr>
-        <w:tc>
-          <w:tcPr>
-            <w:tcW w:w="4788" w:type="dxa"/>
-          </w:tcPr>
-          <w:p>
-            <w:pPr>
-              <w:pStyle w:val="PlainText"/>
-              <w:rPr>
-                <w:rFonts w:ascii="Arial" w:hAnsi="Arial" w:cs="Arial"/>
-              </w:rPr>
-            </w:pPr>
-            <w:proofErr w:type="gramStart"/>
+              <w:t>Delay until step (secs)</w:t>
+            </w:r>
+          </w:p>
+          <w:p>
+            <w:pPr>
+              <w:rPr>
+                <w:rFonts w:ascii="Arial" w:hAnsi="Arial" w:cs="Arial"/>
+              </w:rPr>
+            </w:pPr>
+          </w:p>
+        </w:tc>
+        <w:tc>
+          <w:tcPr>
+            <w:tcW w:w="4788" w:type="dxa"/>
+          </w:tcPr>
+          <w:p>
+            <w:pPr>
+              <w:pStyle w:val="PlainText"/>
+              <w:rPr>
+                <w:rFonts w:ascii="Arial" w:hAnsi="Arial" w:cs="Arial"/>
+              </w:rPr>
+            </w:pPr>
+          </w:p>
+        </w:tc>
+      </w:tr>
+      <w:tr>
+        <w:trPr>
+          <w:cantSplit/>
+        </w:trPr>
+        <w:tc>
+          <w:tcPr>
+            <w:tcW w:w="4788" w:type="dxa"/>
+          </w:tcPr>
+          <w:p>
+            <w:pPr>
+              <w:pStyle w:val="PlainText"/>
+              <w:rPr>
+                <w:rFonts w:ascii="Arial" w:hAnsi="Arial" w:cs="Arial"/>
+              </w:rPr>
+            </w:pPr>
+            <w:r>
+              <w:rPr>
+                <w:rFonts w:ascii="Arial" w:hAnsi="Arial" w:cs="Arial"/>
+              </w:rPr>
+              <w:t>Rise time (secs)</w:t>
+            </w:r>
+          </w:p>
+          <w:p>
+            <w:pPr>
+              <w:rPr>
+                <w:rFonts w:ascii="Arial" w:hAnsi="Arial" w:cs="Arial"/>
+              </w:rPr>
+            </w:pPr>
+          </w:p>
+        </w:tc>
+        <w:tc>
+          <w:tcPr>
+            <w:tcW w:w="4788" w:type="dxa"/>
+          </w:tcPr>
+          <w:p>
+            <w:pPr>
+              <w:pStyle w:val="PlainText"/>
+              <w:rPr>
+                <w:rFonts w:ascii="Arial" w:hAnsi="Arial" w:cs="Arial"/>
+              </w:rPr>
+            </w:pPr>
+          </w:p>
+        </w:tc>
+      </w:tr>
+      <w:tr>
+        <w:trPr>
+          <w:cantSplit/>
+        </w:trPr>
+        <w:tc>
+          <w:tcPr>
+            <w:tcW w:w="4788" w:type="dxa"/>
+          </w:tcPr>
+          <w:p>
+            <w:pPr>
+              <w:pStyle w:val="PlainText"/>
+              <w:rPr>
+                <w:rFonts w:ascii="Arial" w:hAnsi="Arial" w:cs="Arial"/>
+              </w:rPr>
+            </w:pPr>
             <w:r>
               <w:rPr>
                 <w:rFonts w:ascii="Arial" w:hAnsi="Arial" w:cs="Arial"/>
               </w:rPr>
               <w:t>square</w:t>
             </w:r>
-            <w:proofErr w:type="gramEnd"/>
           </w:p>
           <w:p>
             <w:pPr>
@@ -3796,53 +3649,49 @@
                 <w:rFonts w:ascii="Arial" w:hAnsi="Arial" w:cs="Arial"/>
               </w:rPr>
             </w:pPr>
-            <w:proofErr w:type="gramStart"/>
             <w:r>
               <w:rPr>
                 <w:rFonts w:ascii="Arial" w:hAnsi="Arial" w:cs="Arial"/>
               </w:rPr>
               <w:t>triangle</w:t>
             </w:r>
-            <w:proofErr w:type="gramEnd"/>
-          </w:p>
-          <w:p>
-            <w:pPr>
-              <w:rPr>
-                <w:rFonts w:ascii="Arial" w:hAnsi="Arial" w:cs="Arial"/>
-              </w:rPr>
-            </w:pPr>
-          </w:p>
-        </w:tc>
-        <w:tc>
-          <w:tcPr>
-            <w:tcW w:w="4788" w:type="dxa"/>
-          </w:tcPr>
-          <w:p>
-            <w:pPr>
-              <w:pStyle w:val="PlainText"/>
-              <w:rPr>
-                <w:rFonts w:ascii="Arial" w:hAnsi="Arial" w:cs="Arial"/>
-              </w:rPr>
-            </w:pPr>
-          </w:p>
-        </w:tc>
-      </w:tr>
-      <w:tr>
-        <w:trPr>
-          <w:cantSplit/>
-        </w:trPr>
-        <w:tc>
-          <w:tcPr>
-            <w:tcW w:w="4788" w:type="dxa"/>
-          </w:tcPr>
-          <w:p>
-            <w:pPr>
-              <w:rPr>
-                <w:rFonts w:ascii="Arial" w:hAnsi="Arial" w:cs="Arial"/>
-              </w:rPr>
-            </w:pPr>
-            <w:proofErr w:type="spellStart"/>
-            <w:proofErr w:type="gramStart"/>
+          </w:p>
+          <w:p>
+            <w:pPr>
+              <w:rPr>
+                <w:rFonts w:ascii="Arial" w:hAnsi="Arial" w:cs="Arial"/>
+              </w:rPr>
+            </w:pPr>
+          </w:p>
+        </w:tc>
+        <w:tc>
+          <w:tcPr>
+            <w:tcW w:w="4788" w:type="dxa"/>
+          </w:tcPr>
+          <w:p>
+            <w:pPr>
+              <w:pStyle w:val="PlainText"/>
+              <w:rPr>
+                <w:rFonts w:ascii="Arial" w:hAnsi="Arial" w:cs="Arial"/>
+              </w:rPr>
+            </w:pPr>
+          </w:p>
+        </w:tc>
+      </w:tr>
+      <w:tr>
+        <w:trPr>
+          <w:cantSplit/>
+        </w:trPr>
+        <w:tc>
+          <w:tcPr>
+            <w:tcW w:w="4788" w:type="dxa"/>
+          </w:tcPr>
+          <w:p>
+            <w:pPr>
+              <w:rPr>
+                <w:rFonts w:ascii="Arial" w:hAnsi="Arial" w:cs="Arial"/>
+              </w:rPr>
+            </w:pPr>
             <w:r>
               <w:rPr>
                 <w:rFonts w:ascii="Arial" w:hAnsi="Arial" w:cs="Arial"/>
@@ -3855,60 +3704,48 @@
               </w:rPr>
               <w:t>wl</w:t>
             </w:r>
-            <w:proofErr w:type="spellEnd"/>
-            <w:proofErr w:type="gramEnd"/>
-          </w:p>
-          <w:p>
-            <w:pPr>
-              <w:rPr>
-                <w:rFonts w:ascii="Arial" w:hAnsi="Arial" w:cs="Arial"/>
-              </w:rPr>
-            </w:pPr>
-          </w:p>
-        </w:tc>
-        <w:tc>
-          <w:tcPr>
-            <w:tcW w:w="4788" w:type="dxa"/>
-          </w:tcPr>
-          <w:p>
-            <w:pPr>
-              <w:rPr>
-                <w:rFonts w:ascii="Arial" w:hAnsi="Arial" w:cs="Arial"/>
-              </w:rPr>
-            </w:pPr>
-          </w:p>
-        </w:tc>
-      </w:tr>
-      <w:tr>
-        <w:trPr>
-          <w:cantSplit/>
-        </w:trPr>
-        <w:tc>
-          <w:tcPr>
-            <w:tcW w:w="4788" w:type="dxa"/>
-          </w:tcPr>
-          <w:p>
-            <w:pPr>
-              <w:pStyle w:val="PlainText"/>
-              <w:rPr>
-                <w:rFonts w:ascii="Arial" w:hAnsi="Arial" w:cs="Arial"/>
-              </w:rPr>
-            </w:pPr>
-            <w:proofErr w:type="spellStart"/>
-            <w:proofErr w:type="gramStart"/>
-            <w:r>
-              <w:rPr>
-                <w:rFonts w:ascii="Arial" w:hAnsi="Arial" w:cs="Arial"/>
-              </w:rPr>
-              <w:t>pwl</w:t>
-            </w:r>
-            <w:proofErr w:type="spellEnd"/>
-            <w:proofErr w:type="gramEnd"/>
-            <w:r>
-              <w:rPr>
-                <w:rFonts w:ascii="Arial" w:hAnsi="Arial" w:cs="Arial"/>
-              </w:rPr>
-              <w:t xml:space="preserve"> (repeating)</w:t>
+          </w:p>
+          <w:p>
+            <w:pPr>
+              <w:rPr>
+                <w:rFonts w:ascii="Arial" w:hAnsi="Arial" w:cs="Arial"/>
+              </w:rPr>
+            </w:pPr>
+          </w:p>
+        </w:tc>
+        <w:tc>
+          <w:tcPr>
+            <w:tcW w:w="4788" w:type="dxa"/>
+          </w:tcPr>
+          <w:p>
+            <w:pPr>
+              <w:rPr>
+                <w:rFonts w:ascii="Arial" w:hAnsi="Arial" w:cs="Arial"/>
+              </w:rPr>
+            </w:pPr>
+          </w:p>
+        </w:tc>
+      </w:tr>
+      <w:tr>
+        <w:trPr>
+          <w:cantSplit/>
+        </w:trPr>
+        <w:tc>
+          <w:tcPr>
+            <w:tcW w:w="4788" w:type="dxa"/>
+          </w:tcPr>
+          <w:p>
+            <w:pPr>
+              <w:pStyle w:val="PlainText"/>
+              <w:rPr>
+                <w:rFonts w:ascii="Arial" w:hAnsi="Arial" w:cs="Arial"/>
+              </w:rPr>
+            </w:pPr>
+            <w:r>
+              <w:rPr>
+                <w:rFonts w:ascii="Arial" w:hAnsi="Arial" w:cs="Arial"/>
+              </w:rPr>
+              <w:t>pwl (repeating)</w:t>
             </w:r>
           </w:p>
           <w:p>
@@ -3992,245 +3829,187 @@
                 <w:rFonts w:ascii="Arial" w:hAnsi="Arial" w:cs="Arial"/>
               </w:rPr>
             </w:pPr>
-            <w:proofErr w:type="gramStart"/>
             <w:r>
               <w:rPr>
                 <w:rFonts w:ascii="Arial" w:hAnsi="Arial" w:cs="Arial"/>
               </w:rPr>
               <w:t>pulse</w:t>
             </w:r>
-            <w:proofErr w:type="gramEnd"/>
-          </w:p>
-          <w:p>
-            <w:pPr>
-              <w:rPr>
-                <w:rFonts w:ascii="Arial" w:hAnsi="Arial" w:cs="Arial"/>
-              </w:rPr>
-            </w:pPr>
-          </w:p>
-        </w:tc>
-        <w:tc>
-          <w:tcPr>
-            <w:tcW w:w="4788" w:type="dxa"/>
-          </w:tcPr>
-          <w:p>
-            <w:pPr>
-              <w:pStyle w:val="PlainText"/>
-              <w:rPr>
-                <w:rFonts w:ascii="Arial" w:hAnsi="Arial" w:cs="Arial"/>
-              </w:rPr>
-            </w:pPr>
-          </w:p>
-        </w:tc>
-      </w:tr>
-      <w:tr>
-        <w:trPr>
-          <w:cantSplit/>
-        </w:trPr>
-        <w:tc>
-          <w:tcPr>
-            <w:tcW w:w="4788" w:type="dxa"/>
-          </w:tcPr>
-          <w:p>
-            <w:pPr>
-              <w:pStyle w:val="PlainText"/>
-              <w:rPr>
-                <w:rFonts w:ascii="Arial" w:hAnsi="Arial" w:cs="Arial"/>
-              </w:rPr>
-            </w:pPr>
-            <w:r>
-              <w:rPr>
-                <w:rFonts w:ascii="Arial" w:hAnsi="Arial" w:cs="Arial"/>
-              </w:rPr>
-              <w:t>Delay until pulse (</w:t>
-            </w:r>
-            <w:proofErr w:type="spellStart"/>
-            <w:r>
-              <w:rPr>
-                <w:rFonts w:ascii="Arial" w:hAnsi="Arial" w:cs="Arial"/>
-              </w:rPr>
-              <w:t>secs</w:t>
-            </w:r>
-            <w:proofErr w:type="spellEnd"/>
-            <w:r>
-              <w:rPr>
-                <w:rFonts w:ascii="Arial" w:hAnsi="Arial" w:cs="Arial"/>
-              </w:rPr>
-              <w:t>)</w:t>
-            </w:r>
-          </w:p>
-          <w:p>
-            <w:pPr>
-              <w:rPr>
-                <w:rFonts w:ascii="Arial" w:hAnsi="Arial" w:cs="Arial"/>
-              </w:rPr>
-            </w:pPr>
-          </w:p>
-        </w:tc>
-        <w:tc>
-          <w:tcPr>
-            <w:tcW w:w="4788" w:type="dxa"/>
-          </w:tcPr>
-          <w:p>
-            <w:pPr>
-              <w:pStyle w:val="PlainText"/>
-              <w:rPr>
-                <w:rFonts w:ascii="Arial" w:hAnsi="Arial" w:cs="Arial"/>
-              </w:rPr>
-            </w:pPr>
-          </w:p>
-        </w:tc>
-      </w:tr>
-      <w:tr>
-        <w:trPr>
-          <w:cantSplit/>
-        </w:trPr>
-        <w:tc>
-          <w:tcPr>
-            <w:tcW w:w="4788" w:type="dxa"/>
-          </w:tcPr>
-          <w:p>
-            <w:pPr>
-              <w:pStyle w:val="PlainText"/>
-              <w:rPr>
-                <w:rFonts w:ascii="Arial" w:hAnsi="Arial" w:cs="Arial"/>
-              </w:rPr>
-            </w:pPr>
-            <w:r>
-              <w:rPr>
-                <w:rFonts w:ascii="Arial" w:hAnsi="Arial" w:cs="Arial"/>
-              </w:rPr>
-              <w:t>Time for first transition (</w:t>
-            </w:r>
-            <w:proofErr w:type="spellStart"/>
-            <w:r>
-              <w:rPr>
-                <w:rFonts w:ascii="Arial" w:hAnsi="Arial" w:cs="Arial"/>
-              </w:rPr>
-              <w:t>secs</w:t>
-            </w:r>
-            <w:proofErr w:type="spellEnd"/>
-            <w:r>
-              <w:rPr>
-                <w:rFonts w:ascii="Arial" w:hAnsi="Arial" w:cs="Arial"/>
-              </w:rPr>
-              <w:t>)</w:t>
-            </w:r>
-          </w:p>
-          <w:p>
-            <w:pPr>
-              <w:rPr>
-                <w:rFonts w:ascii="Arial" w:hAnsi="Arial" w:cs="Arial"/>
-              </w:rPr>
-            </w:pPr>
-          </w:p>
-        </w:tc>
-        <w:tc>
-          <w:tcPr>
-            <w:tcW w:w="4788" w:type="dxa"/>
-          </w:tcPr>
-          <w:p>
-            <w:pPr>
-              <w:pStyle w:val="PlainText"/>
-              <w:rPr>
-                <w:rFonts w:ascii="Arial" w:hAnsi="Arial" w:cs="Arial"/>
-              </w:rPr>
-            </w:pPr>
-          </w:p>
-        </w:tc>
-      </w:tr>
-      <w:tr>
-        <w:trPr>
-          <w:cantSplit/>
-        </w:trPr>
-        <w:tc>
-          <w:tcPr>
-            <w:tcW w:w="4788" w:type="dxa"/>
-          </w:tcPr>
-          <w:p>
-            <w:pPr>
-              <w:pStyle w:val="PlainText"/>
-              <w:rPr>
-                <w:rFonts w:ascii="Arial" w:hAnsi="Arial" w:cs="Arial"/>
-              </w:rPr>
-            </w:pPr>
-            <w:r>
-              <w:rPr>
-                <w:rFonts w:ascii="Arial" w:hAnsi="Arial" w:cs="Arial"/>
-              </w:rPr>
-              <w:t>Time for second transition (</w:t>
-            </w:r>
-            <w:proofErr w:type="spellStart"/>
-            <w:r>
-              <w:rPr>
-                <w:rFonts w:ascii="Arial" w:hAnsi="Arial" w:cs="Arial"/>
-              </w:rPr>
-              <w:t>secs</w:t>
-            </w:r>
-            <w:proofErr w:type="spellEnd"/>
-            <w:r>
-              <w:rPr>
-                <w:rFonts w:ascii="Arial" w:hAnsi="Arial" w:cs="Arial"/>
-              </w:rPr>
-              <w:t>)</w:t>
-            </w:r>
-          </w:p>
-          <w:p>
-            <w:pPr>
-              <w:rPr>
-                <w:rFonts w:ascii="Arial" w:hAnsi="Arial" w:cs="Arial"/>
-              </w:rPr>
-            </w:pPr>
-          </w:p>
-        </w:tc>
-        <w:tc>
-          <w:tcPr>
-            <w:tcW w:w="4788" w:type="dxa"/>
-          </w:tcPr>
-          <w:p>
-            <w:pPr>
-              <w:pStyle w:val="PlainText"/>
-              <w:rPr>
-                <w:rFonts w:ascii="Arial" w:hAnsi="Arial" w:cs="Arial"/>
-              </w:rPr>
-            </w:pPr>
-          </w:p>
-        </w:tc>
-      </w:tr>
-      <w:tr>
-        <w:trPr>
-          <w:cantSplit/>
-        </w:trPr>
-        <w:tc>
-          <w:tcPr>
-            <w:tcW w:w="4788" w:type="dxa"/>
-          </w:tcPr>
-          <w:p>
-            <w:pPr>
-              <w:pStyle w:val="PlainText"/>
-              <w:rPr>
-                <w:rFonts w:ascii="Arial" w:hAnsi="Arial" w:cs="Arial"/>
-              </w:rPr>
-            </w:pPr>
-            <w:r>
-              <w:rPr>
-                <w:rFonts w:ascii="Arial" w:hAnsi="Arial" w:cs="Arial"/>
-              </w:rPr>
-              <w:t>Pulse width (</w:t>
-            </w:r>
-            <w:proofErr w:type="spellStart"/>
-            <w:r>
-              <w:rPr>
-                <w:rFonts w:ascii="Arial" w:hAnsi="Arial" w:cs="Arial"/>
-              </w:rPr>
-              <w:t>secs</w:t>
-            </w:r>
-            <w:proofErr w:type="spellEnd"/>
-            <w:r>
-              <w:rPr>
-                <w:rFonts w:ascii="Arial" w:hAnsi="Arial" w:cs="Arial"/>
-              </w:rPr>
-              <w:t>)</w:t>
+          </w:p>
+          <w:p>
+            <w:pPr>
+              <w:rPr>
+                <w:rFonts w:ascii="Arial" w:hAnsi="Arial" w:cs="Arial"/>
+              </w:rPr>
+            </w:pPr>
+          </w:p>
+        </w:tc>
+        <w:tc>
+          <w:tcPr>
+            <w:tcW w:w="4788" w:type="dxa"/>
+          </w:tcPr>
+          <w:p>
+            <w:pPr>
+              <w:pStyle w:val="PlainText"/>
+              <w:rPr>
+                <w:rFonts w:ascii="Arial" w:hAnsi="Arial" w:cs="Arial"/>
+              </w:rPr>
+            </w:pPr>
+          </w:p>
+        </w:tc>
+      </w:tr>
+      <w:tr>
+        <w:trPr>
+          <w:cantSplit/>
+        </w:trPr>
+        <w:tc>
+          <w:tcPr>
+            <w:tcW w:w="4788" w:type="dxa"/>
+          </w:tcPr>
+          <w:p>
+            <w:pPr>
+              <w:pStyle w:val="PlainText"/>
+              <w:rPr>
+                <w:rFonts w:ascii="Arial" w:hAnsi="Arial" w:cs="Arial"/>
+              </w:rPr>
+            </w:pPr>
+            <w:r>
+              <w:rPr>
+                <w:rFonts w:ascii="Arial" w:hAnsi="Arial" w:cs="Arial"/>
+              </w:rPr>
+              <w:t>Delay until pulse (secs)</w:t>
+            </w:r>
+          </w:p>
+          <w:p>
+            <w:pPr>
+              <w:rPr>
+                <w:rFonts w:ascii="Arial" w:hAnsi="Arial" w:cs="Arial"/>
+              </w:rPr>
+            </w:pPr>
+          </w:p>
+        </w:tc>
+        <w:tc>
+          <w:tcPr>
+            <w:tcW w:w="4788" w:type="dxa"/>
+          </w:tcPr>
+          <w:p>
+            <w:pPr>
+              <w:pStyle w:val="PlainText"/>
+              <w:rPr>
+                <w:rFonts w:ascii="Arial" w:hAnsi="Arial" w:cs="Arial"/>
+              </w:rPr>
+            </w:pPr>
+          </w:p>
+        </w:tc>
+      </w:tr>
+      <w:tr>
+        <w:trPr>
+          <w:cantSplit/>
+        </w:trPr>
+        <w:tc>
+          <w:tcPr>
+            <w:tcW w:w="4788" w:type="dxa"/>
+          </w:tcPr>
+          <w:p>
+            <w:pPr>
+              <w:pStyle w:val="PlainText"/>
+              <w:rPr>
+                <w:rFonts w:ascii="Arial" w:hAnsi="Arial" w:cs="Arial"/>
+              </w:rPr>
+            </w:pPr>
+            <w:r>
+              <w:rPr>
+                <w:rFonts w:ascii="Arial" w:hAnsi="Arial" w:cs="Arial"/>
+              </w:rPr>
+              <w:t>Time for first transition (secs)</w:t>
+            </w:r>
+          </w:p>
+          <w:p>
+            <w:pPr>
+              <w:rPr>
+                <w:rFonts w:ascii="Arial" w:hAnsi="Arial" w:cs="Arial"/>
+              </w:rPr>
+            </w:pPr>
+          </w:p>
+        </w:tc>
+        <w:tc>
+          <w:tcPr>
+            <w:tcW w:w="4788" w:type="dxa"/>
+          </w:tcPr>
+          <w:p>
+            <w:pPr>
+              <w:pStyle w:val="PlainText"/>
+              <w:rPr>
+                <w:rFonts w:ascii="Arial" w:hAnsi="Arial" w:cs="Arial"/>
+              </w:rPr>
+            </w:pPr>
+          </w:p>
+        </w:tc>
+      </w:tr>
+      <w:tr>
+        <w:trPr>
+          <w:cantSplit/>
+        </w:trPr>
+        <w:tc>
+          <w:tcPr>
+            <w:tcW w:w="4788" w:type="dxa"/>
+          </w:tcPr>
+          <w:p>
+            <w:pPr>
+              <w:pStyle w:val="PlainText"/>
+              <w:rPr>
+                <w:rFonts w:ascii="Arial" w:hAnsi="Arial" w:cs="Arial"/>
+              </w:rPr>
+            </w:pPr>
+            <w:r>
+              <w:rPr>
+                <w:rFonts w:ascii="Arial" w:hAnsi="Arial" w:cs="Arial"/>
+              </w:rPr>
+              <w:t>Time for second transition (secs)</w:t>
+            </w:r>
+          </w:p>
+          <w:p>
+            <w:pPr>
+              <w:rPr>
+                <w:rFonts w:ascii="Arial" w:hAnsi="Arial" w:cs="Arial"/>
+              </w:rPr>
+            </w:pPr>
+          </w:p>
+        </w:tc>
+        <w:tc>
+          <w:tcPr>
+            <w:tcW w:w="4788" w:type="dxa"/>
+          </w:tcPr>
+          <w:p>
+            <w:pPr>
+              <w:pStyle w:val="PlainText"/>
+              <w:rPr>
+                <w:rFonts w:ascii="Arial" w:hAnsi="Arial" w:cs="Arial"/>
+              </w:rPr>
+            </w:pPr>
+          </w:p>
+        </w:tc>
+      </w:tr>
+      <w:tr>
+        <w:trPr>
+          <w:cantSplit/>
+        </w:trPr>
+        <w:tc>
+          <w:tcPr>
+            <w:tcW w:w="4788" w:type="dxa"/>
+          </w:tcPr>
+          <w:p>
+            <w:pPr>
+              <w:pStyle w:val="PlainText"/>
+              <w:rPr>
+                <w:rFonts w:ascii="Arial" w:hAnsi="Arial" w:cs="Arial"/>
+              </w:rPr>
+            </w:pPr>
+            <w:r>
+              <w:rPr>
+                <w:rFonts w:ascii="Arial" w:hAnsi="Arial" w:cs="Arial"/>
+              </w:rPr>
+              <w:t>Pulse width (secs)</w:t>
             </w:r>
           </w:p>
           <w:p>
@@ -4275,60 +4054,45 @@
                 <w:rFonts w:ascii="Arial" w:hAnsi="Arial" w:cs="Arial"/>
               </w:rPr>
               <w:lastRenderedPageBreak/>
-              <w:t>Period (</w:t>
-            </w:r>
-            <w:proofErr w:type="spellStart"/>
-            <w:r>
-              <w:rPr>
-                <w:rFonts w:ascii="Arial" w:hAnsi="Arial" w:cs="Arial"/>
-              </w:rPr>
-              <w:t>secs</w:t>
-            </w:r>
-            <w:proofErr w:type="spellEnd"/>
-            <w:r>
-              <w:rPr>
-                <w:rFonts w:ascii="Arial" w:hAnsi="Arial" w:cs="Arial"/>
-              </w:rPr>
-              <w:t>)</w:t>
-            </w:r>
-          </w:p>
-          <w:p>
-            <w:pPr>
-              <w:rPr>
-                <w:rFonts w:ascii="Arial" w:hAnsi="Arial" w:cs="Arial"/>
-              </w:rPr>
-            </w:pPr>
-          </w:p>
-        </w:tc>
-        <w:tc>
-          <w:tcPr>
-            <w:tcW w:w="4788" w:type="dxa"/>
-          </w:tcPr>
-          <w:p>
-            <w:pPr>
-              <w:pStyle w:val="PlainText"/>
-              <w:rPr>
-                <w:rFonts w:ascii="Arial" w:hAnsi="Arial" w:cs="Arial"/>
-              </w:rPr>
-            </w:pPr>
-          </w:p>
-        </w:tc>
-      </w:tr>
-      <w:tr>
-        <w:trPr>
-          <w:cantSplit/>
-        </w:trPr>
-        <w:tc>
-          <w:tcPr>
-            <w:tcW w:w="4788" w:type="dxa"/>
-          </w:tcPr>
-          <w:p>
-            <w:pPr>
-              <w:rPr>
-                <w:rFonts w:ascii="Arial" w:hAnsi="Arial" w:cs="Arial"/>
-              </w:rPr>
-            </w:pPr>
-            <w:proofErr w:type="gramStart"/>
+              <w:t>Period (secs)</w:t>
+            </w:r>
+          </w:p>
+          <w:p>
+            <w:pPr>
+              <w:rPr>
+                <w:rFonts w:ascii="Arial" w:hAnsi="Arial" w:cs="Arial"/>
+              </w:rPr>
+            </w:pPr>
+          </w:p>
+        </w:tc>
+        <w:tc>
+          <w:tcPr>
+            <w:tcW w:w="4788" w:type="dxa"/>
+          </w:tcPr>
+          <w:p>
+            <w:pPr>
+              <w:pStyle w:val="PlainText"/>
+              <w:rPr>
+                <w:rFonts w:ascii="Arial" w:hAnsi="Arial" w:cs="Arial"/>
+              </w:rPr>
+            </w:pPr>
+          </w:p>
+        </w:tc>
+      </w:tr>
+      <w:tr>
+        <w:trPr>
+          <w:cantSplit/>
+        </w:trPr>
+        <w:tc>
+          <w:tcPr>
+            <w:tcW w:w="4788" w:type="dxa"/>
+          </w:tcPr>
+          <w:p>
+            <w:pPr>
+              <w:rPr>
+                <w:rFonts w:ascii="Arial" w:hAnsi="Arial" w:cs="Arial"/>
+              </w:rPr>
+            </w:pPr>
             <w:r>
               <w:rPr>
                 <w:rFonts w:ascii="Arial" w:hAnsi="Arial" w:cs="Arial"/>
@@ -4341,7 +4105,6 @@
               </w:rPr>
               <w:t>in</w:t>
             </w:r>
-            <w:proofErr w:type="gramEnd"/>
           </w:p>
           <w:p>
             <w:pPr>
@@ -4471,21 +4234,7 @@
               <w:rPr>
                 <w:rFonts w:ascii="Arial" w:hAnsi="Arial" w:cs="Arial"/>
               </w:rPr>
-              <w:t>Delay until sin starts (</w:t>
-            </w:r>
-            <w:proofErr w:type="spellStart"/>
-            <w:r>
-              <w:rPr>
-                <w:rFonts w:ascii="Arial" w:hAnsi="Arial" w:cs="Arial"/>
-              </w:rPr>
-              <w:t>secs</w:t>
-            </w:r>
-            <w:proofErr w:type="spellEnd"/>
-            <w:r>
-              <w:rPr>
-                <w:rFonts w:ascii="Arial" w:hAnsi="Arial" w:cs="Arial"/>
-              </w:rPr>
-              <w:t>)</w:t>
+              <w:t>Delay until sin starts (secs)</w:t>
             </w:r>
           </w:p>
           <w:p>
@@ -5720,36 +5469,204 @@
                 <w:rFonts w:ascii="Arial" w:hAnsi="Arial" w:cs="Arial"/>
               </w:rPr>
             </w:pPr>
-            <w:proofErr w:type="gramStart"/>
-            <w:r>
-              <w:rPr>
-                <w:rFonts w:ascii="Arial" w:hAnsi="Arial" w:cs="Arial"/>
-              </w:rPr>
-              <w:t>last</w:t>
-            </w:r>
-            <w:proofErr w:type="gramEnd"/>
-            <w:r>
-              <w:rPr>
-                <w:rFonts w:ascii="Arial" w:hAnsi="Arial" w:cs="Arial"/>
-              </w:rPr>
-              <w:t xml:space="preserve"> line, no comma'</w:t>
-            </w:r>
-          </w:p>
-          <w:p>
-            <w:pPr>
-              <w:rPr>
-                <w:rFonts w:ascii="Arial" w:hAnsi="Arial" w:cs="Arial"/>
-              </w:rPr>
-            </w:pPr>
-          </w:p>
-        </w:tc>
-        <w:tc>
-          <w:tcPr>
-            <w:tcW w:w="4788" w:type="dxa"/>
-          </w:tcPr>
-          <w:p>
-            <w:pPr>
-              <w:pStyle w:val="PlainText"/>
+            <w:r>
+              <w:rPr>
+                <w:rFonts w:ascii="Arial" w:hAnsi="Arial" w:cs="Arial"/>
+              </w:rPr>
+              <w:t>Ics: 'Ics',</w:t>
+            </w:r>
+          </w:p>
+          <w:p>
+            <w:pPr>
+              <w:pStyle w:val="PlainText"/>
+              <w:rPr>
+                <w:rFonts w:ascii="Arial" w:hAnsi="Arial" w:cs="Arial"/>
+              </w:rPr>
+            </w:pPr>
+          </w:p>
+        </w:tc>
+        <w:tc>
+          <w:tcPr>
+            <w:tcW w:w="4788" w:type="dxa"/>
+          </w:tcPr>
+          <w:p>
+            <w:pPr>
+              <w:pStyle w:val="PlainText"/>
+              <w:rPr>
+                <w:rFonts w:ascii="Arial" w:hAnsi="Arial" w:cs="Arial"/>
+              </w:rPr>
+            </w:pPr>
+          </w:p>
+        </w:tc>
+      </w:tr>
+      <w:tr>
+        <w:trPr>
+          <w:cantSplit/>
+        </w:trPr>
+        <w:tc>
+          <w:tcPr>
+            <w:tcW w:w="4788" w:type="dxa"/>
+          </w:tcPr>
+          <w:p>
+            <w:pPr>
+              <w:pStyle w:val="PlainText"/>
+              <w:rPr>
+                <w:rFonts w:ascii="Arial" w:hAnsi="Arial" w:cs="Arial"/>
+              </w:rPr>
+            </w:pPr>
+            <w:r>
+              <w:rPr>
+                <w:rFonts w:ascii="Arial" w:hAnsi="Arial" w:cs="Arial"/>
+              </w:rPr>
+              <w:t>Ies: 'Ies',</w:t>
+            </w:r>
+          </w:p>
+          <w:p>
+            <w:pPr>
+              <w:pStyle w:val="PlainText"/>
+              <w:rPr>
+                <w:rFonts w:ascii="Arial" w:hAnsi="Arial" w:cs="Arial"/>
+              </w:rPr>
+            </w:pPr>
+          </w:p>
+        </w:tc>
+        <w:tc>
+          <w:tcPr>
+            <w:tcW w:w="4788" w:type="dxa"/>
+          </w:tcPr>
+          <w:p>
+            <w:pPr>
+              <w:rPr>
+                <w:rFonts w:ascii="Arial" w:hAnsi="Arial" w:cs="Arial"/>
+              </w:rPr>
+            </w:pPr>
+          </w:p>
+        </w:tc>
+      </w:tr>
+      <w:tr>
+        <w:trPr>
+          <w:cantSplit/>
+        </w:trPr>
+        <w:tc>
+          <w:tcPr>
+            <w:tcW w:w="4788" w:type="dxa"/>
+          </w:tcPr>
+          <w:p>
+            <w:pPr>
+              <w:pStyle w:val="PlainText"/>
+              <w:rPr>
+                <w:rFonts w:ascii="Arial" w:hAnsi="Arial" w:cs="Arial"/>
+              </w:rPr>
+            </w:pPr>
+            <w:r>
+              <w:rPr>
+                <w:rFonts w:ascii="Arial" w:hAnsi="Arial" w:cs="Arial"/>
+              </w:rPr>
+              <w:t>alphaF: '\u03B1F',</w:t>
+            </w:r>
+          </w:p>
+          <w:p>
+            <w:pPr>
+              <w:pStyle w:val="PlainText"/>
+              <w:rPr>
+                <w:rFonts w:ascii="Arial" w:hAnsi="Arial" w:cs="Arial"/>
+              </w:rPr>
+            </w:pPr>
+          </w:p>
+        </w:tc>
+        <w:tc>
+          <w:tcPr>
+            <w:tcW w:w="4788" w:type="dxa"/>
+          </w:tcPr>
+          <w:p>
+            <w:pPr>
+              <w:rPr>
+                <w:rFonts w:ascii="Arial" w:hAnsi="Arial" w:cs="Arial"/>
+              </w:rPr>
+            </w:pPr>
+          </w:p>
+        </w:tc>
+      </w:tr>
+      <w:tr>
+        <w:trPr>
+          <w:cantSplit/>
+        </w:trPr>
+        <w:tc>
+          <w:tcPr>
+            <w:tcW w:w="4788" w:type="dxa"/>
+          </w:tcPr>
+          <w:p>
+            <w:pPr>
+              <w:rPr>
+                <w:rFonts w:ascii="Arial" w:hAnsi="Arial" w:cs="Arial"/>
+              </w:rPr>
+            </w:pPr>
+            <w:r>
+              <w:rPr>
+                <w:rFonts w:ascii="Arial" w:hAnsi="Arial" w:cs="Arial"/>
+              </w:rPr>
+              <w:t>alphaR: '\u03B1R',</w:t>
+            </w:r>
+          </w:p>
+          <w:p>
+            <w:pPr>
+              <w:rPr>
+                <w:rFonts w:ascii="Arial" w:hAnsi="Arial" w:cs="Arial"/>
+              </w:rPr>
+            </w:pPr>
+            <w:bookmarkStart w:id="0" w:name="_GoBack"/>
+            <w:bookmarkEnd w:id="0"/>
+          </w:p>
+        </w:tc>
+        <w:tc>
+          <w:tcPr>
+            <w:tcW w:w="4788" w:type="dxa"/>
+          </w:tcPr>
+          <w:p>
+            <w:pPr>
+              <w:rPr>
+                <w:rFonts w:ascii="Arial" w:hAnsi="Arial" w:cs="Arial"/>
+              </w:rPr>
+            </w:pPr>
+          </w:p>
+        </w:tc>
+      </w:tr>
+      <w:tr>
+        <w:trPr>
+          <w:cantSplit/>
+        </w:trPr>
+        <w:tc>
+          <w:tcPr>
+            <w:tcW w:w="4788" w:type="dxa"/>
+          </w:tcPr>
+          <w:p>
+            <w:pPr>
+              <w:pStyle w:val="PlainText"/>
+              <w:rPr>
+                <w:rFonts w:ascii="Arial" w:hAnsi="Arial" w:cs="Arial"/>
+              </w:rPr>
+            </w:pPr>
+            <w:r>
+              <w:rPr>
+                <w:rFonts w:ascii="Arial" w:hAnsi="Arial" w:cs="Arial"/>
+              </w:rPr>
+              <w:t>last line, no comma'</w:t>
+            </w:r>
+          </w:p>
+          <w:p>
+            <w:pPr>
+              <w:rPr>
+                <w:rFonts w:ascii="Arial" w:hAnsi="Arial" w:cs="Arial"/>
+              </w:rPr>
+            </w:pPr>
+          </w:p>
+        </w:tc>
+        <w:tc>
+          <w:tcPr>
+            <w:tcW w:w="4788" w:type="dxa"/>
+          </w:tcPr>
+          <w:p>
+            <w:pPr>
               <w:rPr>
                 <w:rFonts w:ascii="Arial" w:hAnsi="Arial" w:cs="Arial"/>
               </w:rPr>
@@ -5950,21 +5867,7 @@
               <w:rPr>
                 <w:rFonts w:ascii="Arial" w:hAnsi="Arial" w:cs="Arial"/>
               </w:rPr>
-              <w:t>(</w:t>
-            </w:r>
-            <w:proofErr w:type="gramStart"/>
-            <w:r>
-              <w:rPr>
-                <w:rFonts w:ascii="Arial" w:hAnsi="Arial" w:cs="Arial"/>
-              </w:rPr>
-              <w:t>desktop</w:t>
-            </w:r>
-            <w:proofErr w:type="gramEnd"/>
-            <w:r>
-              <w:rPr>
-                <w:rFonts w:ascii="Arial" w:hAnsi="Arial" w:cs="Arial"/>
-              </w:rPr>
-              <w:t>:) Shift-click to include another component.</w:t>
+              <w:t>(desktop:) Shift-click to include another component.</w:t>
             </w:r>
           </w:p>
           <w:p>
@@ -6138,6 +6041,7 @@
               <w:rPr>
                 <w:rFonts w:ascii="Arial" w:hAnsi="Arial" w:cs="Arial"/>
               </w:rPr>
+              <w:lastRenderedPageBreak/>
               <w:t>Properties: Double tap on a component to change its properties.</w:t>
             </w:r>
           </w:p>
@@ -6270,7 +6174,6 @@
               <w:rPr>
                 <w:rFonts w:ascii="Arial" w:hAnsi="Arial" w:cs="Arial"/>
               </w:rPr>
-              <w:lastRenderedPageBreak/>
               <w:t xml:space="preserve">Run </w:t>
             </w:r>
           </w:p>
@@ -6287,47 +6190,31 @@
                 <w:rFonts w:ascii="Arial" w:hAnsi="Arial" w:cs="Arial"/>
               </w:rPr>
             </w:pPr>
-            <w:proofErr w:type="gramStart"/>
-            <w:r>
-              <w:rPr>
-                <w:rFonts w:ascii="Arial" w:hAnsi="Arial" w:cs="Arial"/>
-              </w:rPr>
-              <w:t>[ Circuit</w:t>
-            </w:r>
-            <w:proofErr w:type="gramEnd"/>
-            <w:r>
-              <w:rPr>
-                <w:rFonts w:ascii="Arial" w:hAnsi="Arial" w:cs="Arial"/>
-              </w:rPr>
-              <w:t xml:space="preserve"> Sandbox ]</w:t>
-            </w:r>
-          </w:p>
-          <w:p>
-            <w:pPr>
-              <w:rPr>
-                <w:rFonts w:ascii="Arial" w:hAnsi="Arial" w:cs="Arial"/>
-              </w:rPr>
-            </w:pPr>
-          </w:p>
-          <w:p>
-            <w:pPr>
-              <w:rPr>
-                <w:rFonts w:ascii="Arial" w:hAnsi="Arial" w:cs="Arial"/>
-              </w:rPr>
-            </w:pPr>
-            <w:proofErr w:type="gramStart"/>
-            <w:r>
-              <w:rPr>
-                <w:rFonts w:ascii="Arial" w:hAnsi="Arial" w:cs="Arial"/>
-              </w:rPr>
-              <w:t>in</w:t>
-            </w:r>
-            <w:proofErr w:type="gramEnd"/>
-            <w:r>
-              <w:rPr>
-                <w:rFonts w:ascii="Arial" w:hAnsi="Arial" w:cs="Arial"/>
-              </w:rPr>
-              <w:t xml:space="preserve"> </w:t>
+            <w:r>
+              <w:rPr>
+                <w:rFonts w:ascii="Arial" w:hAnsi="Arial" w:cs="Arial"/>
+              </w:rPr>
+              <w:t>[ Circuit Sandbox ]</w:t>
+            </w:r>
+          </w:p>
+          <w:p>
+            <w:pPr>
+              <w:rPr>
+                <w:rFonts w:ascii="Arial" w:hAnsi="Arial" w:cs="Arial"/>
+              </w:rPr>
+            </w:pPr>
+          </w:p>
+          <w:p>
+            <w:pPr>
+              <w:rPr>
+                <w:rFonts w:ascii="Arial" w:hAnsi="Arial" w:cs="Arial"/>
+              </w:rPr>
+            </w:pPr>
+            <w:r>
+              <w:rPr>
+                <w:rFonts w:ascii="Arial" w:hAnsi="Arial" w:cs="Arial"/>
+              </w:rPr>
+              <w:t xml:space="preserve">in </w:t>
             </w:r>
             <w:r>
               <w:rPr>
@@ -6362,15 +6249,7 @@
     <w:p/>
     <w:p>
       <w:r>
-        <w:t>[</w:t>
-      </w:r>
-      <w:proofErr w:type="gramStart"/>
-      <w:r>
-        <w:t>note</w:t>
-      </w:r>
-      <w:proofErr w:type="gramEnd"/>
-      <w:r>
-        <w:t xml:space="preserve"> 1.] </w:t>
+        <w:t xml:space="preserve">[note 1.] </w:t>
       </w:r>
     </w:p>
     <w:p>
@@ -6388,7 +6267,6 @@
           <w:lang w:eastAsia="en-US"/>
         </w:rPr>
       </w:pPr>
-      <w:proofErr w:type="spellStart"/>
       <w:r>
         <w:rPr>
           <w:rFonts w:ascii="Helvetica" w:eastAsia="Times New Roman" w:hAnsi="Helvetica" w:cs="Times New Roman"/>
@@ -6398,19 +6276,7 @@
           <w:shd w:val="clear" w:color="auto" w:fill="FFFFFF"/>
           <w:lang w:eastAsia="en-US"/>
         </w:rPr>
-        <w:t>Englsh</w:t>
-      </w:r>
-      <w:proofErr w:type="spellEnd"/>
-      <w:r>
-        <w:rPr>
-          <w:rFonts w:ascii="Helvetica" w:eastAsia="Times New Roman" w:hAnsi="Helvetica" w:cs="Times New Roman"/>
-          <w:color w:val="000000"/>
-          <w:sz w:val="18"/>
-          <w:szCs w:val="18"/>
-          <w:shd w:val="clear" w:color="auto" w:fill="FFFFFF"/>
-          <w:lang w:eastAsia="en-US"/>
-        </w:rPr>
-        <w:t xml:space="preserve">:  </w:t>
+        <w:t xml:space="preserve">Englsh:  </w:t>
       </w:r>
       <w:r>
         <w:rPr>
@@ -6649,19 +6515,11 @@
                 <w:rFonts w:ascii="Arial" w:hAnsi="Arial" w:cs="Arial"/>
               </w:rPr>
             </w:pPr>
-            <w:proofErr w:type="gramStart"/>
-            <w:r>
-              <w:rPr>
-                <w:rFonts w:ascii="Arial" w:hAnsi="Arial" w:cs="Arial"/>
-              </w:rPr>
-              <w:t>in</w:t>
-            </w:r>
-            <w:proofErr w:type="gramEnd"/>
-            <w:r>
-              <w:rPr>
-                <w:rFonts w:ascii="Arial" w:hAnsi="Arial" w:cs="Arial"/>
-              </w:rPr>
-              <w:t xml:space="preserve"> </w:t>
+            <w:r>
+              <w:rPr>
+                <w:rFonts w:ascii="Arial" w:hAnsi="Arial" w:cs="Arial"/>
+              </w:rPr>
+              <w:t xml:space="preserve">in </w:t>
             </w:r>
             <w:r>
               <w:rPr>
@@ -6729,13 +6587,8 @@
           </w:p>
           <w:p/>
           <w:p>
-            <w:proofErr w:type="gramStart"/>
-            <w:r>
-              <w:t>in</w:t>
-            </w:r>
-            <w:proofErr w:type="gramEnd"/>
-            <w:r>
-              <w:t xml:space="preserve"> Greek</w:t>
+            <w:r>
+              <w:t>in Greek</w:t>
             </w:r>
           </w:p>
         </w:tc>
@@ -6801,10 +6654,7 @@
         </w:tc>
       </w:tr>
     </w:tbl>
-    <w:p>
-      <w:bookmarkStart w:id="0" w:name="_GoBack"/>
-      <w:bookmarkEnd w:id="0"/>
-    </w:p>
+    <w:p/>
     <w:sectPr>
       <w:pgSz w:w="12240" w:h="15840"/>
       <w:pgMar w:top="1440" w:right="1440" w:bottom="1440" w:left="1440" w:header="720" w:footer="720" w:gutter="0"/>

</xml_diff>

<commit_message>
Update translation table for Farsi. Minor typo in schematic.js.
</commit_message>
<xml_diff>
--- a/Translation-table.docx
+++ b/Translation-table.docx
@@ -10,17 +10,24 @@
         <w:t>Circuit Sandbox translation table</w:t>
       </w:r>
     </w:p>
+    <w:p/>
     <w:p>
       <w:r>
-        <w:t xml:space="preserve">Phrases from file en-US.js. </w:t>
+        <w:t>Fill in translated phrases. Willy will format them into a custom language file for Circuit Sandbox.</w:t>
       </w:r>
     </w:p>
     <w:p>
       <w:r>
-        <w:t>Willy’s additional comments are in [brackets].</w:t>
+        <w:t xml:space="preserve">Translating phrases in </w:t>
       </w:r>
       <w:r>
-        <w:t xml:space="preserve"> These do not need translation.</w:t>
+        <w:rPr>
+          <w:color w:val="008000"/>
+        </w:rPr>
+        <w:t>Green</w:t>
+      </w:r>
+      <w:r>
+        <w:t xml:space="preserve"> is optional. </w:t>
       </w:r>
     </w:p>
     <w:p/>
@@ -52,11 +59,13 @@
               <w:pStyle w:val="PlainText"/>
               <w:rPr>
                 <w:rFonts w:ascii="Arial" w:hAnsi="Arial" w:cs="Arial"/>
-              </w:rPr>
-            </w:pPr>
-            <w:r>
-              <w:rPr>
-                <w:rFonts w:ascii="Arial" w:hAnsi="Arial" w:cs="Arial"/>
+                <w:color w:val="008000"/>
+              </w:rPr>
+            </w:pPr>
+            <w:r>
+              <w:rPr>
+                <w:rFonts w:ascii="Arial" w:hAnsi="Arial" w:cs="Arial"/>
+                <w:color w:val="008000"/>
               </w:rPr>
               <w:t>Sorry, there was a browser error in starting the schematic tool. We recommend using the latest versions of Firefox and Chrome.</w:t>
             </w:r>
@@ -491,12 +500,14 @@
                 <w:rFonts w:ascii="Arial" w:hAnsi="Arial" w:cs="Arial"/>
               </w:rPr>
             </w:pPr>
+            <w:proofErr w:type="spellStart"/>
             <w:r>
               <w:rPr>
                 <w:rFonts w:ascii="Arial" w:hAnsi="Arial" w:cs="Arial"/>
               </w:rPr>
               <w:t>NFet</w:t>
             </w:r>
+            <w:proofErr w:type="spellEnd"/>
             <w:r>
               <w:rPr>
                 <w:rFonts w:ascii="Arial" w:hAnsi="Arial" w:cs="Arial"/>
@@ -539,12 +550,14 @@
                 <w:rFonts w:ascii="Arial" w:hAnsi="Arial" w:cs="Arial"/>
               </w:rPr>
             </w:pPr>
+            <w:proofErr w:type="spellStart"/>
             <w:r>
               <w:rPr>
                 <w:rFonts w:ascii="Arial" w:hAnsi="Arial" w:cs="Arial"/>
               </w:rPr>
               <w:t>PFet</w:t>
             </w:r>
+            <w:proofErr w:type="spellEnd"/>
             <w:r>
               <w:rPr>
                 <w:rFonts w:ascii="Arial" w:hAnsi="Arial" w:cs="Arial"/>
@@ -680,7 +693,21 @@
               <w:rPr>
                 <w:rFonts w:ascii="Arial" w:hAnsi="Arial" w:cs="Arial"/>
               </w:rPr>
-              <w:t>: drag or tap to insert</w:t>
+              <w:t xml:space="preserve">: </w:t>
+            </w:r>
+            <w:proofErr w:type="gramStart"/>
+            <w:r>
+              <w:rPr>
+                <w:rFonts w:ascii="Arial" w:hAnsi="Arial" w:cs="Arial"/>
+              </w:rPr>
+              <w:t>drag</w:t>
+            </w:r>
+            <w:proofErr w:type="gramEnd"/>
+            <w:r>
+              <w:rPr>
+                <w:rFonts w:ascii="Arial" w:hAnsi="Arial" w:cs="Arial"/>
+              </w:rPr>
+              <w:t xml:space="preserve"> or tap to insert</w:t>
             </w:r>
           </w:p>
           <w:p>
@@ -1075,97 +1102,121 @@
               <w:rPr>
                 <w:rFonts w:ascii="Arial" w:hAnsi="Arial" w:cs="Arial"/>
               </w:rPr>
-              <w:t>Save netlist</w:t>
-            </w:r>
-          </w:p>
-          <w:p>
-            <w:pPr>
-              <w:rPr>
-                <w:rFonts w:ascii="Arial" w:hAnsi="Arial" w:cs="Arial"/>
-              </w:rPr>
-            </w:pPr>
-          </w:p>
-        </w:tc>
-        <w:tc>
-          <w:tcPr>
-            <w:tcW w:w="4788" w:type="dxa"/>
-          </w:tcPr>
-          <w:p>
-            <w:pPr>
-              <w:pStyle w:val="PlainText"/>
-              <w:rPr>
-                <w:rFonts w:ascii="Arial" w:hAnsi="Arial" w:cs="Arial"/>
-              </w:rPr>
-            </w:pPr>
-          </w:p>
-        </w:tc>
-      </w:tr>
-      <w:tr>
-        <w:trPr>
-          <w:cantSplit/>
-        </w:trPr>
-        <w:tc>
-          <w:tcPr>
-            <w:tcW w:w="4788" w:type="dxa"/>
-          </w:tcPr>
-          <w:p>
-            <w:pPr>
-              <w:pStyle w:val="PlainText"/>
-              <w:rPr>
-                <w:rFonts w:ascii="Arial" w:hAnsi="Arial" w:cs="Arial"/>
-              </w:rPr>
-            </w:pPr>
-            <w:r>
-              <w:rPr>
-                <w:rFonts w:ascii="Arial" w:hAnsi="Arial" w:cs="Arial"/>
-              </w:rPr>
-              <w:t>Open netlist</w:t>
-            </w:r>
-          </w:p>
-          <w:p>
-            <w:pPr>
-              <w:pStyle w:val="PlainText"/>
-              <w:rPr>
-                <w:rFonts w:ascii="Arial" w:hAnsi="Arial" w:cs="Arial"/>
-              </w:rPr>
-            </w:pPr>
-          </w:p>
-        </w:tc>
-        <w:tc>
-          <w:tcPr>
-            <w:tcW w:w="4788" w:type="dxa"/>
-          </w:tcPr>
-          <w:p>
-            <w:pPr>
-              <w:pStyle w:val="PlainText"/>
-              <w:rPr>
-                <w:rFonts w:ascii="Arial" w:hAnsi="Arial" w:cs="Arial"/>
-              </w:rPr>
-            </w:pPr>
-          </w:p>
-        </w:tc>
-      </w:tr>
-      <w:tr>
-        <w:trPr>
-          <w:cantSplit/>
-        </w:trPr>
-        <w:tc>
-          <w:tcPr>
-            <w:tcW w:w="4788" w:type="dxa"/>
-          </w:tcPr>
-          <w:p>
-            <w:pPr>
-              <w:pStyle w:val="PlainText"/>
-              <w:rPr>
-                <w:rFonts w:ascii="Arial" w:hAnsi="Arial" w:cs="Arial"/>
-              </w:rPr>
-            </w:pPr>
-            <w:r>
-              <w:rPr>
-                <w:rFonts w:ascii="Arial" w:hAnsi="Arial" w:cs="Arial"/>
-              </w:rPr>
-              <w:t>Select netlist</w:t>
-            </w:r>
+              <w:t xml:space="preserve">Save </w:t>
+            </w:r>
+            <w:proofErr w:type="spellStart"/>
+            <w:r>
+              <w:rPr>
+                <w:rFonts w:ascii="Arial" w:hAnsi="Arial" w:cs="Arial"/>
+              </w:rPr>
+              <w:t>netlist</w:t>
+            </w:r>
+            <w:proofErr w:type="spellEnd"/>
+          </w:p>
+          <w:p>
+            <w:pPr>
+              <w:rPr>
+                <w:rFonts w:ascii="Arial" w:hAnsi="Arial" w:cs="Arial"/>
+              </w:rPr>
+            </w:pPr>
+          </w:p>
+        </w:tc>
+        <w:tc>
+          <w:tcPr>
+            <w:tcW w:w="4788" w:type="dxa"/>
+          </w:tcPr>
+          <w:p>
+            <w:pPr>
+              <w:pStyle w:val="PlainText"/>
+              <w:rPr>
+                <w:rFonts w:ascii="Arial" w:hAnsi="Arial" w:cs="Arial"/>
+              </w:rPr>
+            </w:pPr>
+          </w:p>
+        </w:tc>
+      </w:tr>
+      <w:tr>
+        <w:trPr>
+          <w:cantSplit/>
+        </w:trPr>
+        <w:tc>
+          <w:tcPr>
+            <w:tcW w:w="4788" w:type="dxa"/>
+          </w:tcPr>
+          <w:p>
+            <w:pPr>
+              <w:pStyle w:val="PlainText"/>
+              <w:rPr>
+                <w:rFonts w:ascii="Arial" w:hAnsi="Arial" w:cs="Arial"/>
+              </w:rPr>
+            </w:pPr>
+            <w:r>
+              <w:rPr>
+                <w:rFonts w:ascii="Arial" w:hAnsi="Arial" w:cs="Arial"/>
+              </w:rPr>
+              <w:t xml:space="preserve">Open </w:t>
+            </w:r>
+            <w:proofErr w:type="spellStart"/>
+            <w:r>
+              <w:rPr>
+                <w:rFonts w:ascii="Arial" w:hAnsi="Arial" w:cs="Arial"/>
+              </w:rPr>
+              <w:t>netlist</w:t>
+            </w:r>
+            <w:proofErr w:type="spellEnd"/>
+          </w:p>
+          <w:p>
+            <w:pPr>
+              <w:pStyle w:val="PlainText"/>
+              <w:rPr>
+                <w:rFonts w:ascii="Arial" w:hAnsi="Arial" w:cs="Arial"/>
+              </w:rPr>
+            </w:pPr>
+          </w:p>
+        </w:tc>
+        <w:tc>
+          <w:tcPr>
+            <w:tcW w:w="4788" w:type="dxa"/>
+          </w:tcPr>
+          <w:p>
+            <w:pPr>
+              <w:pStyle w:val="PlainText"/>
+              <w:rPr>
+                <w:rFonts w:ascii="Arial" w:hAnsi="Arial" w:cs="Arial"/>
+              </w:rPr>
+            </w:pPr>
+          </w:p>
+        </w:tc>
+      </w:tr>
+      <w:tr>
+        <w:trPr>
+          <w:cantSplit/>
+        </w:trPr>
+        <w:tc>
+          <w:tcPr>
+            <w:tcW w:w="4788" w:type="dxa"/>
+          </w:tcPr>
+          <w:p>
+            <w:pPr>
+              <w:pStyle w:val="PlainText"/>
+              <w:rPr>
+                <w:rFonts w:ascii="Arial" w:hAnsi="Arial" w:cs="Arial"/>
+              </w:rPr>
+            </w:pPr>
+            <w:r>
+              <w:rPr>
+                <w:rFonts w:ascii="Arial" w:hAnsi="Arial" w:cs="Arial"/>
+              </w:rPr>
+              <w:t xml:space="preserve">Select </w:t>
+            </w:r>
+            <w:proofErr w:type="spellStart"/>
+            <w:r>
+              <w:rPr>
+                <w:rFonts w:ascii="Arial" w:hAnsi="Arial" w:cs="Arial"/>
+              </w:rPr>
+              <w:t>netlist</w:t>
+            </w:r>
+            <w:proofErr w:type="spellEnd"/>
           </w:p>
           <w:p>
             <w:pPr>
@@ -1903,12 +1954,14 @@
                 <w:rFonts w:ascii="Arial" w:hAnsi="Arial" w:cs="Arial"/>
               </w:rPr>
             </w:pPr>
+            <w:proofErr w:type="gramStart"/>
             <w:r>
               <w:rPr>
                 <w:rFonts w:ascii="Arial" w:hAnsi="Arial" w:cs="Arial"/>
               </w:rPr>
               <w:t>probe</w:t>
             </w:r>
+            <w:proofErr w:type="gramEnd"/>
           </w:p>
           <w:p>
             <w:pPr>
@@ -2040,17 +2093,20 @@
               <w:pStyle w:val="PlainText"/>
               <w:rPr>
                 <w:rFonts w:ascii="Arial" w:hAnsi="Arial" w:cs="Arial"/>
-              </w:rPr>
-            </w:pPr>
-            <w:r>
-              <w:rPr>
-                <w:rFonts w:ascii="Arial" w:hAnsi="Arial" w:cs="Arial"/>
+                <w:color w:val="008000"/>
+              </w:rPr>
+            </w:pPr>
+            <w:r>
+              <w:rPr>
+                <w:rFonts w:ascii="Arial" w:hAnsi="Arial" w:cs="Arial"/>
+                <w:color w:val="008000"/>
               </w:rPr>
               <w:t>Warning!</w:t>
             </w:r>
             <w:r>
               <w:rPr>
                 <w:rFonts w:ascii="Arial" w:hAnsi="Arial" w:cs="Arial"/>
+                <w:color w:val="008000"/>
               </w:rPr>
               <w:t xml:space="preserve"> Simulator might produce meaningless results or no result with illegal circuits.</w:t>
             </w:r>
@@ -2214,57 +2270,82 @@
               <w:pStyle w:val="PlainText"/>
               <w:rPr>
                 <w:rFonts w:ascii="Arial" w:hAnsi="Arial" w:cs="Arial"/>
-              </w:rPr>
-            </w:pPr>
-            <w:r>
-              <w:rPr>
-                <w:rFonts w:ascii="Arial" w:hAnsi="Arial" w:cs="Arial"/>
-              </w:rPr>
-              <w:t>Newton Method failed, do your current sources have a conductive path to ground?</w:t>
-            </w:r>
-          </w:p>
-          <w:p>
-            <w:pPr>
-              <w:rPr>
-                <w:rFonts w:ascii="Arial" w:hAnsi="Arial" w:cs="Arial"/>
-              </w:rPr>
-            </w:pPr>
-          </w:p>
-        </w:tc>
-        <w:tc>
-          <w:tcPr>
-            <w:tcW w:w="4788" w:type="dxa"/>
-          </w:tcPr>
-          <w:p>
-            <w:pPr>
-              <w:pStyle w:val="PlainText"/>
-              <w:rPr>
-                <w:rFonts w:ascii="Arial" w:hAnsi="Arial" w:cs="Arial"/>
-              </w:rPr>
-            </w:pPr>
-          </w:p>
-        </w:tc>
-      </w:tr>
-      <w:tr>
-        <w:trPr>
-          <w:cantSplit/>
-        </w:trPr>
-        <w:tc>
-          <w:tcPr>
-            <w:tcW w:w="4788" w:type="dxa"/>
-          </w:tcPr>
-          <w:p>
-            <w:pPr>
-              <w:pStyle w:val="PlainText"/>
-              <w:rPr>
-                <w:rFonts w:ascii="Arial" w:hAnsi="Arial" w:cs="Arial"/>
-              </w:rPr>
-            </w:pPr>
-            <w:r>
-              <w:rPr>
-                <w:rFonts w:ascii="Arial" w:hAnsi="Arial" w:cs="Arial"/>
-              </w:rPr>
-              <w:t>Newton Method failed, it may be your circuit or it may be our simulator.</w:t>
+                <w:color w:val="008000"/>
+              </w:rPr>
+            </w:pPr>
+            <w:r>
+              <w:rPr>
+                <w:rFonts w:ascii="Arial" w:hAnsi="Arial" w:cs="Arial"/>
+                <w:color w:val="008000"/>
+              </w:rPr>
+              <w:t xml:space="preserve">Newton Method </w:t>
+            </w:r>
+            <w:r>
+              <w:rPr>
+                <w:rFonts w:ascii="Arial" w:hAnsi="Arial" w:cs="Arial"/>
+                <w:color w:val="008000"/>
+              </w:rPr>
+              <w:t>failed;</w:t>
+            </w:r>
+            <w:r>
+              <w:rPr>
+                <w:rFonts w:ascii="Arial" w:hAnsi="Arial" w:cs="Arial"/>
+                <w:color w:val="008000"/>
+              </w:rPr>
+              <w:t xml:space="preserve"> do your current sources have a conductive path to ground?</w:t>
+            </w:r>
+          </w:p>
+          <w:p>
+            <w:pPr>
+              <w:rPr>
+                <w:rFonts w:ascii="Arial" w:hAnsi="Arial" w:cs="Arial"/>
+              </w:rPr>
+            </w:pPr>
+          </w:p>
+        </w:tc>
+        <w:tc>
+          <w:tcPr>
+            <w:tcW w:w="4788" w:type="dxa"/>
+          </w:tcPr>
+          <w:p>
+            <w:pPr>
+              <w:pStyle w:val="PlainText"/>
+              <w:rPr>
+                <w:rFonts w:ascii="Arial" w:hAnsi="Arial" w:cs="Arial"/>
+              </w:rPr>
+            </w:pPr>
+          </w:p>
+        </w:tc>
+      </w:tr>
+      <w:tr>
+        <w:trPr>
+          <w:cantSplit/>
+        </w:trPr>
+        <w:tc>
+          <w:tcPr>
+            <w:tcW w:w="4788" w:type="dxa"/>
+          </w:tcPr>
+          <w:p>
+            <w:pPr>
+              <w:pStyle w:val="PlainText"/>
+              <w:rPr>
+                <w:rFonts w:ascii="Arial" w:hAnsi="Arial" w:cs="Arial"/>
+                <w:color w:val="008000"/>
+              </w:rPr>
+            </w:pPr>
+            <w:r>
+              <w:rPr>
+                <w:rFonts w:ascii="Arial" w:hAnsi="Arial" w:cs="Arial"/>
+                <w:color w:val="008000"/>
+              </w:rPr>
+              <w:t>Newton Method failed;</w:t>
+            </w:r>
+            <w:r>
+              <w:rPr>
+                <w:rFonts w:ascii="Arial" w:hAnsi="Arial" w:cs="Arial"/>
+                <w:color w:val="008000"/>
+              </w:rPr>
+              <w:t xml:space="preserve"> it may be your circuit or it may be our simulator.</w:t>
             </w:r>
           </w:p>
           <w:p>
@@ -2434,11 +2515,19 @@
                 <w:rFonts w:ascii="Arial" w:hAnsi="Arial" w:cs="Arial"/>
               </w:rPr>
             </w:pPr>
-            <w:r>
-              <w:rPr>
-                <w:rFonts w:ascii="Arial" w:hAnsi="Arial" w:cs="Arial"/>
-              </w:rPr>
-              <w:t>log(Frequency in Hz)</w:t>
+            <w:proofErr w:type="gramStart"/>
+            <w:r>
+              <w:rPr>
+                <w:rFonts w:ascii="Arial" w:hAnsi="Arial" w:cs="Arial"/>
+              </w:rPr>
+              <w:t>log</w:t>
+            </w:r>
+            <w:proofErr w:type="gramEnd"/>
+            <w:r>
+              <w:rPr>
+                <w:rFonts w:ascii="Arial" w:hAnsi="Arial" w:cs="Arial"/>
+              </w:rPr>
+              <w:t>(Frequency in Hz)</w:t>
             </w:r>
           </w:p>
           <w:p>
@@ -2479,6 +2568,7 @@
                 <w:lang w:eastAsia="ja-JP"/>
               </w:rPr>
             </w:pPr>
+            <w:proofErr w:type="gramStart"/>
             <w:r>
               <w:rPr>
                 <w:rFonts w:ascii="Arial" w:hAnsi="Arial" w:cs="Arial" w:hint="eastAsia"/>
@@ -2486,6 +2576,7 @@
               </w:rPr>
               <w:t>degrees</w:t>
             </w:r>
+            <w:proofErr w:type="gramEnd"/>
           </w:p>
           <w:p>
             <w:pPr>
@@ -2701,11 +2792,19 @@
                 <w:rFonts w:ascii="Arial" w:hAnsi="Arial" w:cs="Arial"/>
               </w:rPr>
             </w:pPr>
-            <w:r>
-              <w:rPr>
-                <w:rFonts w:ascii="Arial" w:hAnsi="Arial" w:cs="Arial"/>
-              </w:rPr>
-              <w:t>stop time</w:t>
+            <w:proofErr w:type="gramStart"/>
+            <w:r>
+              <w:rPr>
+                <w:rFonts w:ascii="Arial" w:hAnsi="Arial" w:cs="Arial"/>
+              </w:rPr>
+              <w:t>stop</w:t>
+            </w:r>
+            <w:proofErr w:type="gramEnd"/>
+            <w:r>
+              <w:rPr>
+                <w:rFonts w:ascii="Arial" w:hAnsi="Arial" w:cs="Arial"/>
+              </w:rPr>
+              <w:t xml:space="preserve"> time</w:t>
             </w:r>
           </w:p>
           <w:p>
@@ -2794,16 +2893,15 @@
                 <w:rFonts w:ascii="Arial" w:hAnsi="Arial" w:cs="Arial"/>
                 <w:color w:val="4F81BD" w:themeColor="accent1"/>
               </w:rPr>
-              <w:t>[See note 1.]</w:t>
-            </w:r>
-          </w:p>
-          <w:p>
-            <w:pPr>
+              <w:t>[See Note 1 below</w:t>
+            </w:r>
+            <w:r>
               <w:rPr>
                 <w:rFonts w:ascii="Arial" w:hAnsi="Arial" w:cs="Arial"/>
                 <w:color w:val="4F81BD" w:themeColor="accent1"/>
               </w:rPr>
-            </w:pPr>
+              <w:t>]</w:t>
+            </w:r>
           </w:p>
           <w:p>
             <w:pPr>
@@ -2812,11 +2910,19 @@
                 <w:color w:val="4F81BD" w:themeColor="accent1"/>
               </w:rPr>
             </w:pPr>
-            <w:r>
+          </w:p>
+          <w:p>
+            <w:pPr>
               <w:rPr>
                 <w:rFonts w:ascii="Arial" w:hAnsi="Arial" w:cs="Arial"/>
                 <w:color w:val="4F81BD" w:themeColor="accent1"/>
               </w:rPr>
+            </w:pPr>
+            <w:r>
+              <w:rPr>
+                <w:rFonts w:ascii="Arial" w:hAnsi="Arial" w:cs="Arial"/>
+                <w:color w:val="4F81BD" w:themeColor="accent1"/>
+              </w:rPr>
               <w:t>The</w:t>
             </w:r>
           </w:p>
@@ -2858,59 +2964,84 @@
                 <w:color w:val="4F81BD" w:themeColor="accent1"/>
               </w:rPr>
             </w:pPr>
+            <w:proofErr w:type="gramStart"/>
             <w:r>
               <w:rPr>
                 <w:rFonts w:ascii="Arial" w:hAnsi="Arial" w:cs="Arial"/>
                 <w:color w:val="4F81BD" w:themeColor="accent1"/>
               </w:rPr>
-              <w:t xml:space="preserve">probe is connected to node </w:t>
-            </w:r>
-          </w:p>
-          <w:p>
-            <w:pPr>
+              <w:t>probe</w:t>
+            </w:r>
+            <w:proofErr w:type="gramEnd"/>
+            <w:r>
               <w:rPr>
                 <w:rFonts w:ascii="Arial" w:hAnsi="Arial" w:cs="Arial"/>
                 <w:color w:val="4F81BD" w:themeColor="accent1"/>
               </w:rPr>
-            </w:pPr>
-          </w:p>
-        </w:tc>
-        <w:tc>
-          <w:tcPr>
-            <w:tcW w:w="4788" w:type="dxa"/>
-          </w:tcPr>
-          <w:p>
-            <w:pPr>
-              <w:pStyle w:val="PlainText"/>
-              <w:rPr>
-                <w:rFonts w:ascii="Arial" w:hAnsi="Arial" w:cs="Arial"/>
-              </w:rPr>
-            </w:pPr>
-          </w:p>
-        </w:tc>
-      </w:tr>
-      <w:tr>
-        <w:trPr>
-          <w:cantSplit/>
-        </w:trPr>
-        <w:tc>
-          <w:tcPr>
-            <w:tcW w:w="4788" w:type="dxa"/>
-          </w:tcPr>
-          <w:p>
-            <w:pPr>
-              <w:pStyle w:val="PlainText"/>
+              <w:t xml:space="preserve"> is connected to node </w:t>
+            </w:r>
+          </w:p>
+          <w:p>
+            <w:pPr>
               <w:rPr>
                 <w:rFonts w:ascii="Arial" w:hAnsi="Arial" w:cs="Arial"/>
                 <w:color w:val="4F81BD" w:themeColor="accent1"/>
               </w:rPr>
             </w:pPr>
-            <w:r>
+          </w:p>
+        </w:tc>
+        <w:tc>
+          <w:tcPr>
+            <w:tcW w:w="4788" w:type="dxa"/>
+          </w:tcPr>
+          <w:p>
+            <w:pPr>
+              <w:pStyle w:val="PlainText"/>
+              <w:rPr>
+                <w:rFonts w:ascii="Arial" w:hAnsi="Arial" w:cs="Arial"/>
+              </w:rPr>
+            </w:pPr>
+          </w:p>
+        </w:tc>
+      </w:tr>
+      <w:tr>
+        <w:trPr>
+          <w:cantSplit/>
+        </w:trPr>
+        <w:tc>
+          <w:tcPr>
+            <w:tcW w:w="4788" w:type="dxa"/>
+          </w:tcPr>
+          <w:p>
+            <w:pPr>
+              <w:pStyle w:val="PlainText"/>
               <w:rPr>
                 <w:rFonts w:ascii="Arial" w:hAnsi="Arial" w:cs="Arial"/>
                 <w:color w:val="4F81BD" w:themeColor="accent1"/>
               </w:rPr>
-              <w:t>which is not an actual circuit node</w:t>
+            </w:pPr>
+            <w:r>
+              <w:rPr>
+                <w:rFonts w:ascii="Arial" w:hAnsi="Arial" w:cs="Arial"/>
+                <w:color w:val="4F81BD" w:themeColor="accent1"/>
+              </w:rPr>
+              <w:t xml:space="preserve">, </w:t>
+            </w:r>
+            <w:proofErr w:type="gramStart"/>
+            <w:r>
+              <w:rPr>
+                <w:rFonts w:ascii="Arial" w:hAnsi="Arial" w:cs="Arial"/>
+                <w:color w:val="4F81BD" w:themeColor="accent1"/>
+              </w:rPr>
+              <w:t>which</w:t>
+            </w:r>
+            <w:proofErr w:type="gramEnd"/>
+            <w:r>
+              <w:rPr>
+                <w:rFonts w:ascii="Arial" w:hAnsi="Arial" w:cs="Arial"/>
+                <w:color w:val="4F81BD" w:themeColor="accent1"/>
+              </w:rPr>
+              <w:t xml:space="preserve"> is not an actual circuit node</w:t>
             </w:r>
           </w:p>
           <w:p>
@@ -3256,52 +3387,68 @@
               <w:rPr>
                 <w:rFonts w:ascii="Arial" w:hAnsi="Arial" w:cs="Arial"/>
               </w:rPr>
-              <w:t>Width (secs)</w:t>
-            </w:r>
-          </w:p>
-          <w:p>
-            <w:pPr>
-              <w:rPr>
-                <w:rFonts w:ascii="Arial" w:hAnsi="Arial" w:cs="Arial"/>
-              </w:rPr>
-            </w:pPr>
-          </w:p>
-        </w:tc>
-        <w:tc>
-          <w:tcPr>
-            <w:tcW w:w="4788" w:type="dxa"/>
-          </w:tcPr>
-          <w:p>
-            <w:pPr>
-              <w:pStyle w:val="PlainText"/>
-              <w:rPr>
-                <w:rFonts w:ascii="Arial" w:hAnsi="Arial" w:cs="Arial"/>
-              </w:rPr>
-            </w:pPr>
-          </w:p>
-        </w:tc>
-      </w:tr>
-      <w:tr>
-        <w:trPr>
-          <w:cantSplit/>
-        </w:trPr>
-        <w:tc>
-          <w:tcPr>
-            <w:tcW w:w="4788" w:type="dxa"/>
-          </w:tcPr>
-          <w:p>
-            <w:pPr>
-              <w:pStyle w:val="PlainText"/>
-              <w:rPr>
-                <w:rFonts w:ascii="Arial" w:hAnsi="Arial" w:cs="Arial"/>
-              </w:rPr>
-            </w:pPr>
+              <w:t>Width (</w:t>
+            </w:r>
+            <w:proofErr w:type="spellStart"/>
+            <w:r>
+              <w:rPr>
+                <w:rFonts w:ascii="Arial" w:hAnsi="Arial" w:cs="Arial"/>
+              </w:rPr>
+              <w:t>secs</w:t>
+            </w:r>
+            <w:proofErr w:type="spellEnd"/>
+            <w:r>
+              <w:rPr>
+                <w:rFonts w:ascii="Arial" w:hAnsi="Arial" w:cs="Arial"/>
+              </w:rPr>
+              <w:t>)</w:t>
+            </w:r>
+          </w:p>
+          <w:p>
+            <w:pPr>
+              <w:rPr>
+                <w:rFonts w:ascii="Arial" w:hAnsi="Arial" w:cs="Arial"/>
+              </w:rPr>
+            </w:pPr>
+          </w:p>
+        </w:tc>
+        <w:tc>
+          <w:tcPr>
+            <w:tcW w:w="4788" w:type="dxa"/>
+          </w:tcPr>
+          <w:p>
+            <w:pPr>
+              <w:pStyle w:val="PlainText"/>
+              <w:rPr>
+                <w:rFonts w:ascii="Arial" w:hAnsi="Arial" w:cs="Arial"/>
+              </w:rPr>
+            </w:pPr>
+          </w:p>
+        </w:tc>
+      </w:tr>
+      <w:tr>
+        <w:trPr>
+          <w:cantSplit/>
+        </w:trPr>
+        <w:tc>
+          <w:tcPr>
+            <w:tcW w:w="4788" w:type="dxa"/>
+          </w:tcPr>
+          <w:p>
+            <w:pPr>
+              <w:pStyle w:val="PlainText"/>
+              <w:rPr>
+                <w:rFonts w:ascii="Arial" w:hAnsi="Arial" w:cs="Arial"/>
+              </w:rPr>
+            </w:pPr>
+            <w:proofErr w:type="gramStart"/>
             <w:r>
               <w:rPr>
                 <w:rFonts w:ascii="Arial" w:hAnsi="Arial" w:cs="Arial"/>
               </w:rPr>
               <w:t>step</w:t>
             </w:r>
+            <w:proofErr w:type="gramEnd"/>
           </w:p>
           <w:p>
             <w:pPr>
@@ -3433,96 +3580,126 @@
               <w:rPr>
                 <w:rFonts w:ascii="Arial" w:hAnsi="Arial" w:cs="Arial"/>
               </w:rPr>
-              <w:t>Delay until step (secs)</w:t>
-            </w:r>
-          </w:p>
-          <w:p>
-            <w:pPr>
-              <w:rPr>
-                <w:rFonts w:ascii="Arial" w:hAnsi="Arial" w:cs="Arial"/>
-              </w:rPr>
-            </w:pPr>
-          </w:p>
-        </w:tc>
-        <w:tc>
-          <w:tcPr>
-            <w:tcW w:w="4788" w:type="dxa"/>
-          </w:tcPr>
-          <w:p>
-            <w:pPr>
-              <w:pStyle w:val="PlainText"/>
-              <w:rPr>
-                <w:rFonts w:ascii="Arial" w:hAnsi="Arial" w:cs="Arial"/>
-              </w:rPr>
-            </w:pPr>
-          </w:p>
-        </w:tc>
-      </w:tr>
-      <w:tr>
-        <w:trPr>
-          <w:cantSplit/>
-        </w:trPr>
-        <w:tc>
-          <w:tcPr>
-            <w:tcW w:w="4788" w:type="dxa"/>
-          </w:tcPr>
-          <w:p>
-            <w:pPr>
-              <w:pStyle w:val="PlainText"/>
-              <w:rPr>
-                <w:rFonts w:ascii="Arial" w:hAnsi="Arial" w:cs="Arial"/>
-              </w:rPr>
-            </w:pPr>
-            <w:r>
-              <w:rPr>
-                <w:rFonts w:ascii="Arial" w:hAnsi="Arial" w:cs="Arial"/>
-              </w:rPr>
-              <w:t>Rise time (secs)</w:t>
-            </w:r>
-          </w:p>
-          <w:p>
-            <w:pPr>
-              <w:rPr>
-                <w:rFonts w:ascii="Arial" w:hAnsi="Arial" w:cs="Arial"/>
-              </w:rPr>
-            </w:pPr>
-          </w:p>
-        </w:tc>
-        <w:tc>
-          <w:tcPr>
-            <w:tcW w:w="4788" w:type="dxa"/>
-          </w:tcPr>
-          <w:p>
-            <w:pPr>
-              <w:pStyle w:val="PlainText"/>
-              <w:rPr>
-                <w:rFonts w:ascii="Arial" w:hAnsi="Arial" w:cs="Arial"/>
-              </w:rPr>
-            </w:pPr>
-          </w:p>
-        </w:tc>
-      </w:tr>
-      <w:tr>
-        <w:trPr>
-          <w:cantSplit/>
-        </w:trPr>
-        <w:tc>
-          <w:tcPr>
-            <w:tcW w:w="4788" w:type="dxa"/>
-          </w:tcPr>
-          <w:p>
-            <w:pPr>
-              <w:pStyle w:val="PlainText"/>
-              <w:rPr>
-                <w:rFonts w:ascii="Arial" w:hAnsi="Arial" w:cs="Arial"/>
-              </w:rPr>
-            </w:pPr>
+              <w:t>Delay until step (</w:t>
+            </w:r>
+            <w:proofErr w:type="spellStart"/>
+            <w:r>
+              <w:rPr>
+                <w:rFonts w:ascii="Arial" w:hAnsi="Arial" w:cs="Arial"/>
+              </w:rPr>
+              <w:t>secs</w:t>
+            </w:r>
+            <w:proofErr w:type="spellEnd"/>
+            <w:r>
+              <w:rPr>
+                <w:rFonts w:ascii="Arial" w:hAnsi="Arial" w:cs="Arial"/>
+              </w:rPr>
+              <w:t>)</w:t>
+            </w:r>
+          </w:p>
+          <w:p>
+            <w:pPr>
+              <w:rPr>
+                <w:rFonts w:ascii="Arial" w:hAnsi="Arial" w:cs="Arial"/>
+              </w:rPr>
+            </w:pPr>
+          </w:p>
+        </w:tc>
+        <w:tc>
+          <w:tcPr>
+            <w:tcW w:w="4788" w:type="dxa"/>
+          </w:tcPr>
+          <w:p>
+            <w:pPr>
+              <w:pStyle w:val="PlainText"/>
+              <w:rPr>
+                <w:rFonts w:ascii="Arial" w:hAnsi="Arial" w:cs="Arial"/>
+              </w:rPr>
+            </w:pPr>
+          </w:p>
+        </w:tc>
+      </w:tr>
+      <w:tr>
+        <w:trPr>
+          <w:cantSplit/>
+        </w:trPr>
+        <w:tc>
+          <w:tcPr>
+            <w:tcW w:w="4788" w:type="dxa"/>
+          </w:tcPr>
+          <w:p>
+            <w:pPr>
+              <w:pStyle w:val="PlainText"/>
+              <w:rPr>
+                <w:rFonts w:ascii="Arial" w:hAnsi="Arial" w:cs="Arial"/>
+              </w:rPr>
+            </w:pPr>
+            <w:r>
+              <w:rPr>
+                <w:rFonts w:ascii="Arial" w:hAnsi="Arial" w:cs="Arial"/>
+              </w:rPr>
+              <w:t>Rise time (</w:t>
+            </w:r>
+            <w:proofErr w:type="spellStart"/>
+            <w:r>
+              <w:rPr>
+                <w:rFonts w:ascii="Arial" w:hAnsi="Arial" w:cs="Arial"/>
+              </w:rPr>
+              <w:t>secs</w:t>
+            </w:r>
+            <w:proofErr w:type="spellEnd"/>
+            <w:r>
+              <w:rPr>
+                <w:rFonts w:ascii="Arial" w:hAnsi="Arial" w:cs="Arial"/>
+              </w:rPr>
+              <w:t>)</w:t>
+            </w:r>
+          </w:p>
+          <w:p>
+            <w:pPr>
+              <w:rPr>
+                <w:rFonts w:ascii="Arial" w:hAnsi="Arial" w:cs="Arial"/>
+              </w:rPr>
+            </w:pPr>
+          </w:p>
+        </w:tc>
+        <w:tc>
+          <w:tcPr>
+            <w:tcW w:w="4788" w:type="dxa"/>
+          </w:tcPr>
+          <w:p>
+            <w:pPr>
+              <w:pStyle w:val="PlainText"/>
+              <w:rPr>
+                <w:rFonts w:ascii="Arial" w:hAnsi="Arial" w:cs="Arial"/>
+              </w:rPr>
+            </w:pPr>
+          </w:p>
+        </w:tc>
+      </w:tr>
+      <w:tr>
+        <w:trPr>
+          <w:cantSplit/>
+        </w:trPr>
+        <w:tc>
+          <w:tcPr>
+            <w:tcW w:w="4788" w:type="dxa"/>
+          </w:tcPr>
+          <w:p>
+            <w:pPr>
+              <w:pStyle w:val="PlainText"/>
+              <w:rPr>
+                <w:rFonts w:ascii="Arial" w:hAnsi="Arial" w:cs="Arial"/>
+              </w:rPr>
+            </w:pPr>
+            <w:proofErr w:type="gramStart"/>
             <w:r>
               <w:rPr>
                 <w:rFonts w:ascii="Arial" w:hAnsi="Arial" w:cs="Arial"/>
               </w:rPr>
               <w:t>square</w:t>
             </w:r>
+            <w:proofErr w:type="gramEnd"/>
           </w:p>
           <w:p>
             <w:pPr>
@@ -3649,49 +3826,53 @@
                 <w:rFonts w:ascii="Arial" w:hAnsi="Arial" w:cs="Arial"/>
               </w:rPr>
             </w:pPr>
+            <w:proofErr w:type="gramStart"/>
             <w:r>
               <w:rPr>
                 <w:rFonts w:ascii="Arial" w:hAnsi="Arial" w:cs="Arial"/>
               </w:rPr>
               <w:t>triangle</w:t>
             </w:r>
-          </w:p>
-          <w:p>
-            <w:pPr>
-              <w:rPr>
-                <w:rFonts w:ascii="Arial" w:hAnsi="Arial" w:cs="Arial"/>
-              </w:rPr>
-            </w:pPr>
-          </w:p>
-        </w:tc>
-        <w:tc>
-          <w:tcPr>
-            <w:tcW w:w="4788" w:type="dxa"/>
-          </w:tcPr>
-          <w:p>
-            <w:pPr>
-              <w:pStyle w:val="PlainText"/>
-              <w:rPr>
-                <w:rFonts w:ascii="Arial" w:hAnsi="Arial" w:cs="Arial"/>
-              </w:rPr>
-            </w:pPr>
-          </w:p>
-        </w:tc>
-      </w:tr>
-      <w:tr>
-        <w:trPr>
-          <w:cantSplit/>
-        </w:trPr>
-        <w:tc>
-          <w:tcPr>
-            <w:tcW w:w="4788" w:type="dxa"/>
-          </w:tcPr>
-          <w:p>
-            <w:pPr>
-              <w:rPr>
-                <w:rFonts w:ascii="Arial" w:hAnsi="Arial" w:cs="Arial"/>
-              </w:rPr>
-            </w:pPr>
+            <w:proofErr w:type="gramEnd"/>
+          </w:p>
+          <w:p>
+            <w:pPr>
+              <w:rPr>
+                <w:rFonts w:ascii="Arial" w:hAnsi="Arial" w:cs="Arial"/>
+              </w:rPr>
+            </w:pPr>
+          </w:p>
+        </w:tc>
+        <w:tc>
+          <w:tcPr>
+            <w:tcW w:w="4788" w:type="dxa"/>
+          </w:tcPr>
+          <w:p>
+            <w:pPr>
+              <w:pStyle w:val="PlainText"/>
+              <w:rPr>
+                <w:rFonts w:ascii="Arial" w:hAnsi="Arial" w:cs="Arial"/>
+              </w:rPr>
+            </w:pPr>
+          </w:p>
+        </w:tc>
+      </w:tr>
+      <w:tr>
+        <w:trPr>
+          <w:cantSplit/>
+        </w:trPr>
+        <w:tc>
+          <w:tcPr>
+            <w:tcW w:w="4788" w:type="dxa"/>
+          </w:tcPr>
+          <w:p>
+            <w:pPr>
+              <w:rPr>
+                <w:rFonts w:ascii="Arial" w:hAnsi="Arial" w:cs="Arial"/>
+              </w:rPr>
+            </w:pPr>
+            <w:proofErr w:type="spellStart"/>
+            <w:proofErr w:type="gramStart"/>
             <w:r>
               <w:rPr>
                 <w:rFonts w:ascii="Arial" w:hAnsi="Arial" w:cs="Arial"/>
@@ -3704,48 +3885,60 @@
               </w:rPr>
               <w:t>wl</w:t>
             </w:r>
-          </w:p>
-          <w:p>
-            <w:pPr>
-              <w:rPr>
-                <w:rFonts w:ascii="Arial" w:hAnsi="Arial" w:cs="Arial"/>
-              </w:rPr>
-            </w:pPr>
-          </w:p>
-        </w:tc>
-        <w:tc>
-          <w:tcPr>
-            <w:tcW w:w="4788" w:type="dxa"/>
-          </w:tcPr>
-          <w:p>
-            <w:pPr>
-              <w:rPr>
-                <w:rFonts w:ascii="Arial" w:hAnsi="Arial" w:cs="Arial"/>
-              </w:rPr>
-            </w:pPr>
-          </w:p>
-        </w:tc>
-      </w:tr>
-      <w:tr>
-        <w:trPr>
-          <w:cantSplit/>
-        </w:trPr>
-        <w:tc>
-          <w:tcPr>
-            <w:tcW w:w="4788" w:type="dxa"/>
-          </w:tcPr>
-          <w:p>
-            <w:pPr>
-              <w:pStyle w:val="PlainText"/>
-              <w:rPr>
-                <w:rFonts w:ascii="Arial" w:hAnsi="Arial" w:cs="Arial"/>
-              </w:rPr>
-            </w:pPr>
-            <w:r>
-              <w:rPr>
-                <w:rFonts w:ascii="Arial" w:hAnsi="Arial" w:cs="Arial"/>
-              </w:rPr>
-              <w:t>pwl (repeating)</w:t>
+            <w:proofErr w:type="spellEnd"/>
+            <w:proofErr w:type="gramEnd"/>
+          </w:p>
+          <w:p>
+            <w:pPr>
+              <w:rPr>
+                <w:rFonts w:ascii="Arial" w:hAnsi="Arial" w:cs="Arial"/>
+              </w:rPr>
+            </w:pPr>
+          </w:p>
+        </w:tc>
+        <w:tc>
+          <w:tcPr>
+            <w:tcW w:w="4788" w:type="dxa"/>
+          </w:tcPr>
+          <w:p>
+            <w:pPr>
+              <w:rPr>
+                <w:rFonts w:ascii="Arial" w:hAnsi="Arial" w:cs="Arial"/>
+              </w:rPr>
+            </w:pPr>
+          </w:p>
+        </w:tc>
+      </w:tr>
+      <w:tr>
+        <w:trPr>
+          <w:cantSplit/>
+        </w:trPr>
+        <w:tc>
+          <w:tcPr>
+            <w:tcW w:w="4788" w:type="dxa"/>
+          </w:tcPr>
+          <w:p>
+            <w:pPr>
+              <w:pStyle w:val="PlainText"/>
+              <w:rPr>
+                <w:rFonts w:ascii="Arial" w:hAnsi="Arial" w:cs="Arial"/>
+              </w:rPr>
+            </w:pPr>
+            <w:proofErr w:type="spellStart"/>
+            <w:proofErr w:type="gramStart"/>
+            <w:r>
+              <w:rPr>
+                <w:rFonts w:ascii="Arial" w:hAnsi="Arial" w:cs="Arial"/>
+              </w:rPr>
+              <w:t>pwl</w:t>
+            </w:r>
+            <w:proofErr w:type="spellEnd"/>
+            <w:proofErr w:type="gramEnd"/>
+            <w:r>
+              <w:rPr>
+                <w:rFonts w:ascii="Arial" w:hAnsi="Arial" w:cs="Arial"/>
+              </w:rPr>
+              <w:t xml:space="preserve"> (repeating)</w:t>
             </w:r>
           </w:p>
           <w:p>
@@ -3829,187 +4022,245 @@
                 <w:rFonts w:ascii="Arial" w:hAnsi="Arial" w:cs="Arial"/>
               </w:rPr>
             </w:pPr>
+            <w:proofErr w:type="gramStart"/>
             <w:r>
               <w:rPr>
                 <w:rFonts w:ascii="Arial" w:hAnsi="Arial" w:cs="Arial"/>
               </w:rPr>
               <w:t>pulse</w:t>
             </w:r>
-          </w:p>
-          <w:p>
-            <w:pPr>
-              <w:rPr>
-                <w:rFonts w:ascii="Arial" w:hAnsi="Arial" w:cs="Arial"/>
-              </w:rPr>
-            </w:pPr>
-          </w:p>
-        </w:tc>
-        <w:tc>
-          <w:tcPr>
-            <w:tcW w:w="4788" w:type="dxa"/>
-          </w:tcPr>
-          <w:p>
-            <w:pPr>
-              <w:pStyle w:val="PlainText"/>
-              <w:rPr>
-                <w:rFonts w:ascii="Arial" w:hAnsi="Arial" w:cs="Arial"/>
-              </w:rPr>
-            </w:pPr>
-          </w:p>
-        </w:tc>
-      </w:tr>
-      <w:tr>
-        <w:trPr>
-          <w:cantSplit/>
-        </w:trPr>
-        <w:tc>
-          <w:tcPr>
-            <w:tcW w:w="4788" w:type="dxa"/>
-          </w:tcPr>
-          <w:p>
-            <w:pPr>
-              <w:pStyle w:val="PlainText"/>
-              <w:rPr>
-                <w:rFonts w:ascii="Arial" w:hAnsi="Arial" w:cs="Arial"/>
-              </w:rPr>
-            </w:pPr>
-            <w:r>
-              <w:rPr>
-                <w:rFonts w:ascii="Arial" w:hAnsi="Arial" w:cs="Arial"/>
-              </w:rPr>
-              <w:t>Delay until pulse (secs)</w:t>
-            </w:r>
-          </w:p>
-          <w:p>
-            <w:pPr>
-              <w:rPr>
-                <w:rFonts w:ascii="Arial" w:hAnsi="Arial" w:cs="Arial"/>
-              </w:rPr>
-            </w:pPr>
-          </w:p>
-        </w:tc>
-        <w:tc>
-          <w:tcPr>
-            <w:tcW w:w="4788" w:type="dxa"/>
-          </w:tcPr>
-          <w:p>
-            <w:pPr>
-              <w:pStyle w:val="PlainText"/>
-              <w:rPr>
-                <w:rFonts w:ascii="Arial" w:hAnsi="Arial" w:cs="Arial"/>
-              </w:rPr>
-            </w:pPr>
-          </w:p>
-        </w:tc>
-      </w:tr>
-      <w:tr>
-        <w:trPr>
-          <w:cantSplit/>
-        </w:trPr>
-        <w:tc>
-          <w:tcPr>
-            <w:tcW w:w="4788" w:type="dxa"/>
-          </w:tcPr>
-          <w:p>
-            <w:pPr>
-              <w:pStyle w:val="PlainText"/>
-              <w:rPr>
-                <w:rFonts w:ascii="Arial" w:hAnsi="Arial" w:cs="Arial"/>
-              </w:rPr>
-            </w:pPr>
-            <w:r>
-              <w:rPr>
-                <w:rFonts w:ascii="Arial" w:hAnsi="Arial" w:cs="Arial"/>
-              </w:rPr>
-              <w:t>Time for first transition (secs)</w:t>
-            </w:r>
-          </w:p>
-          <w:p>
-            <w:pPr>
-              <w:rPr>
-                <w:rFonts w:ascii="Arial" w:hAnsi="Arial" w:cs="Arial"/>
-              </w:rPr>
-            </w:pPr>
-          </w:p>
-        </w:tc>
-        <w:tc>
-          <w:tcPr>
-            <w:tcW w:w="4788" w:type="dxa"/>
-          </w:tcPr>
-          <w:p>
-            <w:pPr>
-              <w:pStyle w:val="PlainText"/>
-              <w:rPr>
-                <w:rFonts w:ascii="Arial" w:hAnsi="Arial" w:cs="Arial"/>
-              </w:rPr>
-            </w:pPr>
-          </w:p>
-        </w:tc>
-      </w:tr>
-      <w:tr>
-        <w:trPr>
-          <w:cantSplit/>
-        </w:trPr>
-        <w:tc>
-          <w:tcPr>
-            <w:tcW w:w="4788" w:type="dxa"/>
-          </w:tcPr>
-          <w:p>
-            <w:pPr>
-              <w:pStyle w:val="PlainText"/>
-              <w:rPr>
-                <w:rFonts w:ascii="Arial" w:hAnsi="Arial" w:cs="Arial"/>
-              </w:rPr>
-            </w:pPr>
-            <w:r>
-              <w:rPr>
-                <w:rFonts w:ascii="Arial" w:hAnsi="Arial" w:cs="Arial"/>
-              </w:rPr>
-              <w:t>Time for second transition (secs)</w:t>
-            </w:r>
-          </w:p>
-          <w:p>
-            <w:pPr>
-              <w:rPr>
-                <w:rFonts w:ascii="Arial" w:hAnsi="Arial" w:cs="Arial"/>
-              </w:rPr>
-            </w:pPr>
-          </w:p>
-        </w:tc>
-        <w:tc>
-          <w:tcPr>
-            <w:tcW w:w="4788" w:type="dxa"/>
-          </w:tcPr>
-          <w:p>
-            <w:pPr>
-              <w:pStyle w:val="PlainText"/>
-              <w:rPr>
-                <w:rFonts w:ascii="Arial" w:hAnsi="Arial" w:cs="Arial"/>
-              </w:rPr>
-            </w:pPr>
-          </w:p>
-        </w:tc>
-      </w:tr>
-      <w:tr>
-        <w:trPr>
-          <w:cantSplit/>
-        </w:trPr>
-        <w:tc>
-          <w:tcPr>
-            <w:tcW w:w="4788" w:type="dxa"/>
-          </w:tcPr>
-          <w:p>
-            <w:pPr>
-              <w:pStyle w:val="PlainText"/>
-              <w:rPr>
-                <w:rFonts w:ascii="Arial" w:hAnsi="Arial" w:cs="Arial"/>
-              </w:rPr>
-            </w:pPr>
-            <w:r>
-              <w:rPr>
-                <w:rFonts w:ascii="Arial" w:hAnsi="Arial" w:cs="Arial"/>
-              </w:rPr>
-              <w:t>Pulse width (secs)</w:t>
+            <w:proofErr w:type="gramEnd"/>
+          </w:p>
+          <w:p>
+            <w:pPr>
+              <w:rPr>
+                <w:rFonts w:ascii="Arial" w:hAnsi="Arial" w:cs="Arial"/>
+              </w:rPr>
+            </w:pPr>
+          </w:p>
+        </w:tc>
+        <w:tc>
+          <w:tcPr>
+            <w:tcW w:w="4788" w:type="dxa"/>
+          </w:tcPr>
+          <w:p>
+            <w:pPr>
+              <w:pStyle w:val="PlainText"/>
+              <w:rPr>
+                <w:rFonts w:ascii="Arial" w:hAnsi="Arial" w:cs="Arial"/>
+              </w:rPr>
+            </w:pPr>
+          </w:p>
+        </w:tc>
+      </w:tr>
+      <w:tr>
+        <w:trPr>
+          <w:cantSplit/>
+        </w:trPr>
+        <w:tc>
+          <w:tcPr>
+            <w:tcW w:w="4788" w:type="dxa"/>
+          </w:tcPr>
+          <w:p>
+            <w:pPr>
+              <w:pStyle w:val="PlainText"/>
+              <w:rPr>
+                <w:rFonts w:ascii="Arial" w:hAnsi="Arial" w:cs="Arial"/>
+              </w:rPr>
+            </w:pPr>
+            <w:r>
+              <w:rPr>
+                <w:rFonts w:ascii="Arial" w:hAnsi="Arial" w:cs="Arial"/>
+              </w:rPr>
+              <w:t>Delay until pulse (</w:t>
+            </w:r>
+            <w:proofErr w:type="spellStart"/>
+            <w:r>
+              <w:rPr>
+                <w:rFonts w:ascii="Arial" w:hAnsi="Arial" w:cs="Arial"/>
+              </w:rPr>
+              <w:t>secs</w:t>
+            </w:r>
+            <w:proofErr w:type="spellEnd"/>
+            <w:r>
+              <w:rPr>
+                <w:rFonts w:ascii="Arial" w:hAnsi="Arial" w:cs="Arial"/>
+              </w:rPr>
+              <w:t>)</w:t>
+            </w:r>
+          </w:p>
+          <w:p>
+            <w:pPr>
+              <w:rPr>
+                <w:rFonts w:ascii="Arial" w:hAnsi="Arial" w:cs="Arial"/>
+              </w:rPr>
+            </w:pPr>
+          </w:p>
+        </w:tc>
+        <w:tc>
+          <w:tcPr>
+            <w:tcW w:w="4788" w:type="dxa"/>
+          </w:tcPr>
+          <w:p>
+            <w:pPr>
+              <w:pStyle w:val="PlainText"/>
+              <w:rPr>
+                <w:rFonts w:ascii="Arial" w:hAnsi="Arial" w:cs="Arial"/>
+              </w:rPr>
+            </w:pPr>
+          </w:p>
+        </w:tc>
+      </w:tr>
+      <w:tr>
+        <w:trPr>
+          <w:cantSplit/>
+        </w:trPr>
+        <w:tc>
+          <w:tcPr>
+            <w:tcW w:w="4788" w:type="dxa"/>
+          </w:tcPr>
+          <w:p>
+            <w:pPr>
+              <w:pStyle w:val="PlainText"/>
+              <w:rPr>
+                <w:rFonts w:ascii="Arial" w:hAnsi="Arial" w:cs="Arial"/>
+              </w:rPr>
+            </w:pPr>
+            <w:r>
+              <w:rPr>
+                <w:rFonts w:ascii="Arial" w:hAnsi="Arial" w:cs="Arial"/>
+              </w:rPr>
+              <w:t>Time for first transition (</w:t>
+            </w:r>
+            <w:proofErr w:type="spellStart"/>
+            <w:r>
+              <w:rPr>
+                <w:rFonts w:ascii="Arial" w:hAnsi="Arial" w:cs="Arial"/>
+              </w:rPr>
+              <w:t>secs</w:t>
+            </w:r>
+            <w:proofErr w:type="spellEnd"/>
+            <w:r>
+              <w:rPr>
+                <w:rFonts w:ascii="Arial" w:hAnsi="Arial" w:cs="Arial"/>
+              </w:rPr>
+              <w:t>)</w:t>
+            </w:r>
+          </w:p>
+          <w:p>
+            <w:pPr>
+              <w:rPr>
+                <w:rFonts w:ascii="Arial" w:hAnsi="Arial" w:cs="Arial"/>
+              </w:rPr>
+            </w:pPr>
+          </w:p>
+        </w:tc>
+        <w:tc>
+          <w:tcPr>
+            <w:tcW w:w="4788" w:type="dxa"/>
+          </w:tcPr>
+          <w:p>
+            <w:pPr>
+              <w:pStyle w:val="PlainText"/>
+              <w:rPr>
+                <w:rFonts w:ascii="Arial" w:hAnsi="Arial" w:cs="Arial"/>
+              </w:rPr>
+            </w:pPr>
+          </w:p>
+        </w:tc>
+      </w:tr>
+      <w:tr>
+        <w:trPr>
+          <w:cantSplit/>
+        </w:trPr>
+        <w:tc>
+          <w:tcPr>
+            <w:tcW w:w="4788" w:type="dxa"/>
+          </w:tcPr>
+          <w:p>
+            <w:pPr>
+              <w:pStyle w:val="PlainText"/>
+              <w:rPr>
+                <w:rFonts w:ascii="Arial" w:hAnsi="Arial" w:cs="Arial"/>
+              </w:rPr>
+            </w:pPr>
+            <w:r>
+              <w:rPr>
+                <w:rFonts w:ascii="Arial" w:hAnsi="Arial" w:cs="Arial"/>
+              </w:rPr>
+              <w:t>Time for second transition (</w:t>
+            </w:r>
+            <w:proofErr w:type="spellStart"/>
+            <w:r>
+              <w:rPr>
+                <w:rFonts w:ascii="Arial" w:hAnsi="Arial" w:cs="Arial"/>
+              </w:rPr>
+              <w:t>secs</w:t>
+            </w:r>
+            <w:proofErr w:type="spellEnd"/>
+            <w:r>
+              <w:rPr>
+                <w:rFonts w:ascii="Arial" w:hAnsi="Arial" w:cs="Arial"/>
+              </w:rPr>
+              <w:t>)</w:t>
+            </w:r>
+          </w:p>
+          <w:p>
+            <w:pPr>
+              <w:rPr>
+                <w:rFonts w:ascii="Arial" w:hAnsi="Arial" w:cs="Arial"/>
+              </w:rPr>
+            </w:pPr>
+          </w:p>
+        </w:tc>
+        <w:tc>
+          <w:tcPr>
+            <w:tcW w:w="4788" w:type="dxa"/>
+          </w:tcPr>
+          <w:p>
+            <w:pPr>
+              <w:pStyle w:val="PlainText"/>
+              <w:rPr>
+                <w:rFonts w:ascii="Arial" w:hAnsi="Arial" w:cs="Arial"/>
+              </w:rPr>
+            </w:pPr>
+          </w:p>
+        </w:tc>
+      </w:tr>
+      <w:tr>
+        <w:trPr>
+          <w:cantSplit/>
+        </w:trPr>
+        <w:tc>
+          <w:tcPr>
+            <w:tcW w:w="4788" w:type="dxa"/>
+          </w:tcPr>
+          <w:p>
+            <w:pPr>
+              <w:pStyle w:val="PlainText"/>
+              <w:rPr>
+                <w:rFonts w:ascii="Arial" w:hAnsi="Arial" w:cs="Arial"/>
+              </w:rPr>
+            </w:pPr>
+            <w:r>
+              <w:rPr>
+                <w:rFonts w:ascii="Arial" w:hAnsi="Arial" w:cs="Arial"/>
+              </w:rPr>
+              <w:t>Pulse width (</w:t>
+            </w:r>
+            <w:proofErr w:type="spellStart"/>
+            <w:r>
+              <w:rPr>
+                <w:rFonts w:ascii="Arial" w:hAnsi="Arial" w:cs="Arial"/>
+              </w:rPr>
+              <w:t>secs</w:t>
+            </w:r>
+            <w:proofErr w:type="spellEnd"/>
+            <w:r>
+              <w:rPr>
+                <w:rFonts w:ascii="Arial" w:hAnsi="Arial" w:cs="Arial"/>
+              </w:rPr>
+              <w:t>)</w:t>
             </w:r>
           </w:p>
           <w:p>
@@ -4054,45 +4305,60 @@
                 <w:rFonts w:ascii="Arial" w:hAnsi="Arial" w:cs="Arial"/>
               </w:rPr>
               <w:lastRenderedPageBreak/>
-              <w:t>Period (secs)</w:t>
-            </w:r>
-          </w:p>
-          <w:p>
-            <w:pPr>
-              <w:rPr>
-                <w:rFonts w:ascii="Arial" w:hAnsi="Arial" w:cs="Arial"/>
-              </w:rPr>
-            </w:pPr>
-          </w:p>
-        </w:tc>
-        <w:tc>
-          <w:tcPr>
-            <w:tcW w:w="4788" w:type="dxa"/>
-          </w:tcPr>
-          <w:p>
-            <w:pPr>
-              <w:pStyle w:val="PlainText"/>
-              <w:rPr>
-                <w:rFonts w:ascii="Arial" w:hAnsi="Arial" w:cs="Arial"/>
-              </w:rPr>
-            </w:pPr>
-          </w:p>
-        </w:tc>
-      </w:tr>
-      <w:tr>
-        <w:trPr>
-          <w:cantSplit/>
-        </w:trPr>
-        <w:tc>
-          <w:tcPr>
-            <w:tcW w:w="4788" w:type="dxa"/>
-          </w:tcPr>
-          <w:p>
-            <w:pPr>
-              <w:rPr>
-                <w:rFonts w:ascii="Arial" w:hAnsi="Arial" w:cs="Arial"/>
-              </w:rPr>
-            </w:pPr>
+              <w:t>Period (</w:t>
+            </w:r>
+            <w:proofErr w:type="spellStart"/>
+            <w:r>
+              <w:rPr>
+                <w:rFonts w:ascii="Arial" w:hAnsi="Arial" w:cs="Arial"/>
+              </w:rPr>
+              <w:t>secs</w:t>
+            </w:r>
+            <w:proofErr w:type="spellEnd"/>
+            <w:r>
+              <w:rPr>
+                <w:rFonts w:ascii="Arial" w:hAnsi="Arial" w:cs="Arial"/>
+              </w:rPr>
+              <w:t>)</w:t>
+            </w:r>
+          </w:p>
+          <w:p>
+            <w:pPr>
+              <w:rPr>
+                <w:rFonts w:ascii="Arial" w:hAnsi="Arial" w:cs="Arial"/>
+              </w:rPr>
+            </w:pPr>
+          </w:p>
+        </w:tc>
+        <w:tc>
+          <w:tcPr>
+            <w:tcW w:w="4788" w:type="dxa"/>
+          </w:tcPr>
+          <w:p>
+            <w:pPr>
+              <w:pStyle w:val="PlainText"/>
+              <w:rPr>
+                <w:rFonts w:ascii="Arial" w:hAnsi="Arial" w:cs="Arial"/>
+              </w:rPr>
+            </w:pPr>
+          </w:p>
+        </w:tc>
+      </w:tr>
+      <w:tr>
+        <w:trPr>
+          <w:cantSplit/>
+        </w:trPr>
+        <w:tc>
+          <w:tcPr>
+            <w:tcW w:w="4788" w:type="dxa"/>
+          </w:tcPr>
+          <w:p>
+            <w:pPr>
+              <w:rPr>
+                <w:rFonts w:ascii="Arial" w:hAnsi="Arial" w:cs="Arial"/>
+              </w:rPr>
+            </w:pPr>
+            <w:proofErr w:type="gramStart"/>
             <w:r>
               <w:rPr>
                 <w:rFonts w:ascii="Arial" w:hAnsi="Arial" w:cs="Arial"/>
@@ -4105,6 +4371,7 @@
               </w:rPr>
               <w:t>in</w:t>
             </w:r>
+            <w:proofErr w:type="gramEnd"/>
           </w:p>
           <w:p>
             <w:pPr>
@@ -4234,7 +4501,21 @@
               <w:rPr>
                 <w:rFonts w:ascii="Arial" w:hAnsi="Arial" w:cs="Arial"/>
               </w:rPr>
-              <w:t>Delay until sin starts (secs)</w:t>
+              <w:t>Delay until sin starts (</w:t>
+            </w:r>
+            <w:proofErr w:type="spellStart"/>
+            <w:r>
+              <w:rPr>
+                <w:rFonts w:ascii="Arial" w:hAnsi="Arial" w:cs="Arial"/>
+              </w:rPr>
+              <w:t>secs</w:t>
+            </w:r>
+            <w:proofErr w:type="spellEnd"/>
+            <w:r>
+              <w:rPr>
+                <w:rFonts w:ascii="Arial" w:hAnsi="Arial" w:cs="Arial"/>
+              </w:rPr>
+              <w:t>)</w:t>
             </w:r>
           </w:p>
           <w:p>
@@ -5045,7 +5326,13 @@
               <w:rPr>
                 <w:rFonts w:ascii="Arial" w:hAnsi="Arial" w:cs="Arial"/>
               </w:rPr>
-              <w:t>Dc</w:t>
+              <w:t>D</w:t>
+            </w:r>
+            <w:r>
+              <w:rPr>
+                <w:rFonts w:ascii="Arial" w:hAnsi="Arial" w:cs="Arial"/>
+              </w:rPr>
+              <w:t>C</w:t>
             </w:r>
           </w:p>
           <w:p>
@@ -5469,188 +5756,267 @@
                 <w:rFonts w:ascii="Arial" w:hAnsi="Arial" w:cs="Arial"/>
               </w:rPr>
             </w:pPr>
-            <w:r>
-              <w:rPr>
-                <w:rFonts w:ascii="Arial" w:hAnsi="Arial" w:cs="Arial"/>
-              </w:rPr>
-              <w:t>Ics: 'Ics',</w:t>
-            </w:r>
-          </w:p>
-          <w:p>
-            <w:pPr>
-              <w:pStyle w:val="PlainText"/>
-              <w:rPr>
-                <w:rFonts w:ascii="Arial" w:hAnsi="Arial" w:cs="Arial"/>
-              </w:rPr>
-            </w:pPr>
-          </w:p>
-        </w:tc>
-        <w:tc>
-          <w:tcPr>
-            <w:tcW w:w="4788" w:type="dxa"/>
-          </w:tcPr>
-          <w:p>
-            <w:pPr>
-              <w:pStyle w:val="PlainText"/>
-              <w:rPr>
-                <w:rFonts w:ascii="Arial" w:hAnsi="Arial" w:cs="Arial"/>
-              </w:rPr>
-            </w:pPr>
-          </w:p>
-        </w:tc>
-      </w:tr>
-      <w:tr>
-        <w:trPr>
-          <w:cantSplit/>
-        </w:trPr>
-        <w:tc>
-          <w:tcPr>
-            <w:tcW w:w="4788" w:type="dxa"/>
-          </w:tcPr>
-          <w:p>
-            <w:pPr>
-              <w:pStyle w:val="PlainText"/>
-              <w:rPr>
-                <w:rFonts w:ascii="Arial" w:hAnsi="Arial" w:cs="Arial"/>
-              </w:rPr>
-            </w:pPr>
-            <w:r>
-              <w:rPr>
-                <w:rFonts w:ascii="Arial" w:hAnsi="Arial" w:cs="Arial"/>
-              </w:rPr>
-              <w:t>Ies: 'Ies',</w:t>
-            </w:r>
-          </w:p>
-          <w:p>
-            <w:pPr>
-              <w:pStyle w:val="PlainText"/>
-              <w:rPr>
-                <w:rFonts w:ascii="Arial" w:hAnsi="Arial" w:cs="Arial"/>
-              </w:rPr>
-            </w:pPr>
-          </w:p>
-        </w:tc>
-        <w:tc>
-          <w:tcPr>
-            <w:tcW w:w="4788" w:type="dxa"/>
-          </w:tcPr>
-          <w:p>
-            <w:pPr>
-              <w:rPr>
-                <w:rFonts w:ascii="Arial" w:hAnsi="Arial" w:cs="Arial"/>
-              </w:rPr>
-            </w:pPr>
-          </w:p>
-        </w:tc>
-      </w:tr>
-      <w:tr>
-        <w:trPr>
-          <w:cantSplit/>
-        </w:trPr>
-        <w:tc>
-          <w:tcPr>
-            <w:tcW w:w="4788" w:type="dxa"/>
-          </w:tcPr>
-          <w:p>
-            <w:pPr>
-              <w:pStyle w:val="PlainText"/>
-              <w:rPr>
-                <w:rFonts w:ascii="Arial" w:hAnsi="Arial" w:cs="Arial"/>
-              </w:rPr>
-            </w:pPr>
-            <w:r>
-              <w:rPr>
-                <w:rFonts w:ascii="Arial" w:hAnsi="Arial" w:cs="Arial"/>
-              </w:rPr>
-              <w:t>alphaF: '\u03B1F',</w:t>
-            </w:r>
-          </w:p>
-          <w:p>
-            <w:pPr>
-              <w:pStyle w:val="PlainText"/>
-              <w:rPr>
-                <w:rFonts w:ascii="Arial" w:hAnsi="Arial" w:cs="Arial"/>
-              </w:rPr>
-            </w:pPr>
-          </w:p>
-        </w:tc>
-        <w:tc>
-          <w:tcPr>
-            <w:tcW w:w="4788" w:type="dxa"/>
-          </w:tcPr>
-          <w:p>
-            <w:pPr>
-              <w:rPr>
-                <w:rFonts w:ascii="Arial" w:hAnsi="Arial" w:cs="Arial"/>
-              </w:rPr>
-            </w:pPr>
-          </w:p>
-        </w:tc>
-      </w:tr>
-      <w:tr>
-        <w:trPr>
-          <w:cantSplit/>
-        </w:trPr>
-        <w:tc>
-          <w:tcPr>
-            <w:tcW w:w="4788" w:type="dxa"/>
-          </w:tcPr>
-          <w:p>
-            <w:pPr>
-              <w:rPr>
-                <w:rFonts w:ascii="Arial" w:hAnsi="Arial" w:cs="Arial"/>
-              </w:rPr>
-            </w:pPr>
-            <w:r>
-              <w:rPr>
-                <w:rFonts w:ascii="Arial" w:hAnsi="Arial" w:cs="Arial"/>
-              </w:rPr>
-              <w:t>alphaR: '\u03B1R',</w:t>
-            </w:r>
-          </w:p>
-          <w:p>
-            <w:pPr>
-              <w:rPr>
-                <w:rFonts w:ascii="Arial" w:hAnsi="Arial" w:cs="Arial"/>
-              </w:rPr>
-            </w:pPr>
-            <w:bookmarkStart w:id="0" w:name="_GoBack"/>
-            <w:bookmarkEnd w:id="0"/>
-          </w:p>
-        </w:tc>
-        <w:tc>
-          <w:tcPr>
-            <w:tcW w:w="4788" w:type="dxa"/>
-          </w:tcPr>
-          <w:p>
-            <w:pPr>
-              <w:rPr>
-                <w:rFonts w:ascii="Arial" w:hAnsi="Arial" w:cs="Arial"/>
-              </w:rPr>
-            </w:pPr>
-          </w:p>
-        </w:tc>
-      </w:tr>
-      <w:tr>
-        <w:trPr>
-          <w:cantSplit/>
-        </w:trPr>
-        <w:tc>
-          <w:tcPr>
-            <w:tcW w:w="4788" w:type="dxa"/>
-          </w:tcPr>
-          <w:p>
-            <w:pPr>
-              <w:pStyle w:val="PlainText"/>
-              <w:rPr>
-                <w:rFonts w:ascii="Arial" w:hAnsi="Arial" w:cs="Arial"/>
-              </w:rPr>
-            </w:pPr>
-            <w:r>
-              <w:rPr>
-                <w:rFonts w:ascii="Arial" w:hAnsi="Arial" w:cs="Arial"/>
-              </w:rPr>
-              <w:t>last line, no comma'</w:t>
+            <w:proofErr w:type="spellStart"/>
+            <w:r>
+              <w:rPr>
+                <w:rFonts w:ascii="Arial" w:hAnsi="Arial" w:cs="Arial"/>
+              </w:rPr>
+              <w:t>Ics</w:t>
+            </w:r>
+            <w:proofErr w:type="spellEnd"/>
+            <w:r>
+              <w:rPr>
+                <w:rFonts w:ascii="Arial" w:hAnsi="Arial" w:cs="Arial"/>
+              </w:rPr>
+              <w:t>: '</w:t>
+            </w:r>
+            <w:proofErr w:type="spellStart"/>
+            <w:r>
+              <w:rPr>
+                <w:rFonts w:ascii="Arial" w:hAnsi="Arial" w:cs="Arial"/>
+              </w:rPr>
+              <w:t>Ics</w:t>
+            </w:r>
+            <w:proofErr w:type="spellEnd"/>
+            <w:r>
+              <w:rPr>
+                <w:rFonts w:ascii="Arial" w:hAnsi="Arial" w:cs="Arial"/>
+              </w:rPr>
+              <w:t>',</w:t>
+            </w:r>
+          </w:p>
+          <w:p>
+            <w:pPr>
+              <w:pStyle w:val="PlainText"/>
+              <w:rPr>
+                <w:rFonts w:ascii="Arial" w:hAnsi="Arial" w:cs="Arial"/>
+              </w:rPr>
+            </w:pPr>
+          </w:p>
+        </w:tc>
+        <w:tc>
+          <w:tcPr>
+            <w:tcW w:w="4788" w:type="dxa"/>
+          </w:tcPr>
+          <w:p>
+            <w:pPr>
+              <w:pStyle w:val="PlainText"/>
+              <w:rPr>
+                <w:rFonts w:ascii="Arial" w:hAnsi="Arial" w:cs="Arial"/>
+              </w:rPr>
+            </w:pPr>
+          </w:p>
+        </w:tc>
+      </w:tr>
+      <w:tr>
+        <w:trPr>
+          <w:cantSplit/>
+        </w:trPr>
+        <w:tc>
+          <w:tcPr>
+            <w:tcW w:w="4788" w:type="dxa"/>
+          </w:tcPr>
+          <w:p>
+            <w:pPr>
+              <w:pStyle w:val="PlainText"/>
+              <w:rPr>
+                <w:rFonts w:ascii="Arial" w:hAnsi="Arial" w:cs="Arial"/>
+              </w:rPr>
+            </w:pPr>
+            <w:proofErr w:type="spellStart"/>
+            <w:r>
+              <w:rPr>
+                <w:rFonts w:ascii="Arial" w:hAnsi="Arial" w:cs="Arial"/>
+              </w:rPr>
+              <w:t>Ies</w:t>
+            </w:r>
+            <w:proofErr w:type="spellEnd"/>
+            <w:r>
+              <w:rPr>
+                <w:rFonts w:ascii="Arial" w:hAnsi="Arial" w:cs="Arial"/>
+              </w:rPr>
+              <w:t>: '</w:t>
+            </w:r>
+            <w:proofErr w:type="spellStart"/>
+            <w:r>
+              <w:rPr>
+                <w:rFonts w:ascii="Arial" w:hAnsi="Arial" w:cs="Arial"/>
+              </w:rPr>
+              <w:t>Ies</w:t>
+            </w:r>
+            <w:proofErr w:type="spellEnd"/>
+            <w:r>
+              <w:rPr>
+                <w:rFonts w:ascii="Arial" w:hAnsi="Arial" w:cs="Arial"/>
+              </w:rPr>
+              <w:t>',</w:t>
+            </w:r>
+          </w:p>
+          <w:p>
+            <w:pPr>
+              <w:pStyle w:val="PlainText"/>
+              <w:rPr>
+                <w:rFonts w:ascii="Arial" w:hAnsi="Arial" w:cs="Arial"/>
+              </w:rPr>
+            </w:pPr>
+          </w:p>
+        </w:tc>
+        <w:tc>
+          <w:tcPr>
+            <w:tcW w:w="4788" w:type="dxa"/>
+          </w:tcPr>
+          <w:p>
+            <w:pPr>
+              <w:rPr>
+                <w:rFonts w:ascii="Arial" w:hAnsi="Arial" w:cs="Arial"/>
+              </w:rPr>
+            </w:pPr>
+          </w:p>
+        </w:tc>
+      </w:tr>
+      <w:tr>
+        <w:trPr>
+          <w:cantSplit/>
+        </w:trPr>
+        <w:tc>
+          <w:tcPr>
+            <w:tcW w:w="4788" w:type="dxa"/>
+          </w:tcPr>
+          <w:p>
+            <w:pPr>
+              <w:pStyle w:val="PlainText"/>
+              <w:rPr>
+                <w:rFonts w:ascii="Arial" w:hAnsi="Arial" w:cs="Arial"/>
+              </w:rPr>
+            </w:pPr>
+            <w:proofErr w:type="spellStart"/>
+            <w:proofErr w:type="gramStart"/>
+            <w:r>
+              <w:rPr>
+                <w:rFonts w:ascii="Arial" w:hAnsi="Arial" w:cs="Arial"/>
+              </w:rPr>
+              <w:t>alphaF</w:t>
+            </w:r>
+            <w:proofErr w:type="spellEnd"/>
+            <w:proofErr w:type="gramEnd"/>
+            <w:r>
+              <w:rPr>
+                <w:rFonts w:ascii="Arial" w:hAnsi="Arial" w:cs="Arial"/>
+              </w:rPr>
+              <w:t>: '\u03B1F',</w:t>
+            </w:r>
+          </w:p>
+          <w:p>
+            <w:pPr>
+              <w:pStyle w:val="PlainText"/>
+              <w:rPr>
+                <w:rFonts w:ascii="Arial" w:hAnsi="Arial" w:cs="Arial"/>
+              </w:rPr>
+            </w:pPr>
+          </w:p>
+        </w:tc>
+        <w:tc>
+          <w:tcPr>
+            <w:tcW w:w="4788" w:type="dxa"/>
+          </w:tcPr>
+          <w:p>
+            <w:pPr>
+              <w:rPr>
+                <w:rFonts w:ascii="Arial" w:hAnsi="Arial" w:cs="Arial"/>
+              </w:rPr>
+            </w:pPr>
+          </w:p>
+        </w:tc>
+      </w:tr>
+      <w:tr>
+        <w:trPr>
+          <w:cantSplit/>
+        </w:trPr>
+        <w:tc>
+          <w:tcPr>
+            <w:tcW w:w="4788" w:type="dxa"/>
+          </w:tcPr>
+          <w:p>
+            <w:pPr>
+              <w:rPr>
+                <w:rFonts w:ascii="Arial" w:hAnsi="Arial" w:cs="Arial"/>
+              </w:rPr>
+            </w:pPr>
+            <w:proofErr w:type="spellStart"/>
+            <w:proofErr w:type="gramStart"/>
+            <w:r>
+              <w:rPr>
+                <w:rFonts w:ascii="Arial" w:hAnsi="Arial" w:cs="Arial"/>
+              </w:rPr>
+              <w:t>alphaR</w:t>
+            </w:r>
+            <w:proofErr w:type="spellEnd"/>
+            <w:proofErr w:type="gramEnd"/>
+            <w:r>
+              <w:rPr>
+                <w:rFonts w:ascii="Arial" w:hAnsi="Arial" w:cs="Arial"/>
+              </w:rPr>
+              <w:t>: '\u03B1R',</w:t>
+            </w:r>
+          </w:p>
+          <w:p>
+            <w:pPr>
+              <w:rPr>
+                <w:rFonts w:ascii="Arial" w:hAnsi="Arial" w:cs="Arial"/>
+                <w:color w:val="BFBFBF" w:themeColor="background1" w:themeShade="BF"/>
+              </w:rPr>
+            </w:pPr>
+            <w:r>
+              <w:rPr>
+                <w:rFonts w:ascii="Arial" w:hAnsi="Arial" w:cs="Arial"/>
+                <w:color w:val="BFBFBF" w:themeColor="background1" w:themeShade="BF"/>
+                <w:sz w:val="18"/>
+              </w:rPr>
+              <w:t>[Unicode lower case alpha]</w:t>
+            </w:r>
+          </w:p>
+        </w:tc>
+        <w:tc>
+          <w:tcPr>
+            <w:tcW w:w="4788" w:type="dxa"/>
+          </w:tcPr>
+          <w:p>
+            <w:pPr>
+              <w:rPr>
+                <w:rFonts w:ascii="Arial" w:hAnsi="Arial" w:cs="Arial"/>
+              </w:rPr>
+            </w:pPr>
+          </w:p>
+        </w:tc>
+      </w:tr>
+      <w:tr>
+        <w:trPr>
+          <w:cantSplit/>
+        </w:trPr>
+        <w:tc>
+          <w:tcPr>
+            <w:tcW w:w="4788" w:type="dxa"/>
+          </w:tcPr>
+          <w:p>
+            <w:pPr>
+              <w:pStyle w:val="PlainText"/>
+              <w:rPr>
+                <w:rFonts w:ascii="Arial" w:hAnsi="Arial" w:cs="Arial"/>
+              </w:rPr>
+            </w:pPr>
+            <w:proofErr w:type="gramStart"/>
+            <w:r>
+              <w:rPr>
+                <w:rFonts w:ascii="Arial" w:hAnsi="Arial" w:cs="Arial"/>
+              </w:rPr>
+              <w:t>last</w:t>
+            </w:r>
+            <w:proofErr w:type="gramEnd"/>
+            <w:r>
+              <w:rPr>
+                <w:rFonts w:ascii="Arial" w:hAnsi="Arial" w:cs="Arial"/>
+              </w:rPr>
+              <w:t xml:space="preserve"> line, no comma'</w:t>
             </w:r>
           </w:p>
           <w:p>
@@ -5867,7 +6233,21 @@
               <w:rPr>
                 <w:rFonts w:ascii="Arial" w:hAnsi="Arial" w:cs="Arial"/>
               </w:rPr>
-              <w:t>(desktop:) Shift-click to include another component.</w:t>
+              <w:t>(</w:t>
+            </w:r>
+            <w:proofErr w:type="gramStart"/>
+            <w:r>
+              <w:rPr>
+                <w:rFonts w:ascii="Arial" w:hAnsi="Arial" w:cs="Arial"/>
+              </w:rPr>
+              <w:t>desktop</w:t>
+            </w:r>
+            <w:proofErr w:type="gramEnd"/>
+            <w:r>
+              <w:rPr>
+                <w:rFonts w:ascii="Arial" w:hAnsi="Arial" w:cs="Arial"/>
+              </w:rPr>
+              <w:t>:) Shift-click to include another component.</w:t>
             </w:r>
           </w:p>
           <w:p>
@@ -6190,37 +6570,66 @@
                 <w:rFonts w:ascii="Arial" w:hAnsi="Arial" w:cs="Arial"/>
               </w:rPr>
             </w:pPr>
-            <w:r>
-              <w:rPr>
-                <w:rFonts w:ascii="Arial" w:hAnsi="Arial" w:cs="Arial"/>
-              </w:rPr>
-              <w:t>[ Circuit Sandbox ]</w:t>
-            </w:r>
-          </w:p>
-          <w:p>
-            <w:pPr>
-              <w:rPr>
-                <w:rFonts w:ascii="Arial" w:hAnsi="Arial" w:cs="Arial"/>
-              </w:rPr>
-            </w:pPr>
-          </w:p>
-          <w:p>
-            <w:pPr>
-              <w:rPr>
-                <w:rFonts w:ascii="Arial" w:hAnsi="Arial" w:cs="Arial"/>
-              </w:rPr>
-            </w:pPr>
-            <w:r>
-              <w:rPr>
-                <w:rFonts w:ascii="Arial" w:hAnsi="Arial" w:cs="Arial"/>
-              </w:rPr>
-              <w:t xml:space="preserve">in </w:t>
-            </w:r>
-            <w:r>
-              <w:rPr>
-                <w:rFonts w:ascii="Arial" w:hAnsi="Arial" w:cs="Arial"/>
-              </w:rPr>
-              <w:t>Greek</w:t>
+            <w:proofErr w:type="gramStart"/>
+            <w:r>
+              <w:rPr>
+                <w:rFonts w:ascii="Arial" w:hAnsi="Arial" w:cs="Arial"/>
+              </w:rPr>
+              <w:t>[ Circuit</w:t>
+            </w:r>
+            <w:proofErr w:type="gramEnd"/>
+            <w:r>
+              <w:rPr>
+                <w:rFonts w:ascii="Arial" w:hAnsi="Arial" w:cs="Arial"/>
+              </w:rPr>
+              <w:t xml:space="preserve"> Sandbox ]</w:t>
+            </w:r>
+          </w:p>
+          <w:p>
+            <w:pPr>
+              <w:rPr>
+                <w:rFonts w:ascii="Arial" w:hAnsi="Arial" w:cs="Arial"/>
+              </w:rPr>
+            </w:pPr>
+          </w:p>
+          <w:p>
+            <w:pPr>
+              <w:rPr>
+                <w:rFonts w:ascii="Arial" w:hAnsi="Arial" w:cs="Arial"/>
+              </w:rPr>
+            </w:pPr>
+            <w:proofErr w:type="gramStart"/>
+            <w:r>
+              <w:rPr>
+                <w:rFonts w:ascii="Arial" w:hAnsi="Arial" w:cs="Arial"/>
+              </w:rPr>
+              <w:t>in</w:t>
+            </w:r>
+            <w:proofErr w:type="gramEnd"/>
+            <w:r>
+              <w:rPr>
+                <w:rFonts w:ascii="Arial" w:hAnsi="Arial" w:cs="Arial"/>
+              </w:rPr>
+              <w:t xml:space="preserve"> </w:t>
+            </w:r>
+            <w:r>
+              <w:rPr>
+                <w:rFonts w:ascii="Arial" w:hAnsi="Arial" w:cs="Arial"/>
+              </w:rPr>
+              <w:t>Farsi</w:t>
+            </w:r>
+            <w:r>
+              <w:rPr>
+                <w:rFonts w:ascii="Arial" w:hAnsi="Arial" w:cs="Arial"/>
+              </w:rPr>
+              <w:t xml:space="preserve">    </w:t>
+            </w:r>
+            <w:r>
+              <w:rPr>
+                <w:rFonts w:ascii="Arial" w:hAnsi="Arial" w:cs="Arial"/>
+                <w:color w:val="BFBFBF" w:themeColor="background1" w:themeShade="BF"/>
+              </w:rPr>
+              <w:t>[language you are translating to]</w:t>
             </w:r>
           </w:p>
           <w:p>
@@ -6249,10 +6658,8 @@
     <w:p/>
     <w:p>
       <w:r>
-        <w:t xml:space="preserve">[note 1.] </w:t>
+        <w:t xml:space="preserve">Note 1. </w:t>
       </w:r>
-    </w:p>
-    <w:p>
       <w:r>
         <w:t>The three sentence fragments are assembled into this phrase…</w:t>
       </w:r>
@@ -6267,6 +6674,7 @@
           <w:lang w:eastAsia="en-US"/>
         </w:rPr>
       </w:pPr>
+      <w:proofErr w:type="spellStart"/>
       <w:r>
         <w:rPr>
           <w:rFonts w:ascii="Helvetica" w:eastAsia="Times New Roman" w:hAnsi="Helvetica" w:cs="Times New Roman"/>
@@ -6276,7 +6684,19 @@
           <w:shd w:val="clear" w:color="auto" w:fill="FFFFFF"/>
           <w:lang w:eastAsia="en-US"/>
         </w:rPr>
-        <w:t xml:space="preserve">Englsh:  </w:t>
+        <w:t>Englsh</w:t>
+      </w:r>
+      <w:proofErr w:type="spellEnd"/>
+      <w:r>
+        <w:rPr>
+          <w:rFonts w:ascii="Helvetica" w:eastAsia="Times New Roman" w:hAnsi="Helvetica" w:cs="Times New Roman"/>
+          <w:color w:val="000000"/>
+          <w:sz w:val="18"/>
+          <w:szCs w:val="18"/>
+          <w:shd w:val="clear" w:color="auto" w:fill="FFFFFF"/>
+          <w:lang w:eastAsia="en-US"/>
+        </w:rPr>
+        <w:t xml:space="preserve">:  </w:t>
       </w:r>
       <w:r>
         <w:rPr>
@@ -6382,7 +6802,24 @@
     <w:p/>
     <w:p>
       <w:r>
-        <w:t xml:space="preserve">Phrases on the home page </w:t>
+        <w:br w:type="page"/>
+      </w:r>
+    </w:p>
+    <w:p>
+      <w:r>
+        <w:t>Other p</w:t>
+      </w:r>
+      <w:r>
+        <w:t xml:space="preserve">hrases </w:t>
+      </w:r>
+      <w:r>
+        <w:t xml:space="preserve">about Circuit Sandbox use </w:t>
+      </w:r>
+      <w:r>
+        <w:t xml:space="preserve">on </w:t>
+      </w:r>
+      <w:r>
+        <w:t xml:space="preserve">Spinning Numbers </w:t>
       </w:r>
       <w:hyperlink r:id="rId5" w:history="1">
         <w:r>
@@ -6468,7 +6905,13 @@
               </w:rPr>
             </w:pPr>
             <w:r>
-              <w:t xml:space="preserve">[Phrase on the </w:t>
+              <w:t>[Phrase on the</w:t>
+            </w:r>
+            <w:r>
+              <w:t xml:space="preserve"> Spinning Numbers</w:t>
+            </w:r>
+            <w:r>
+              <w:t xml:space="preserve"> </w:t>
             </w:r>
             <w:hyperlink r:id="rId6" w:history="1">
               <w:r>
@@ -6515,17 +6958,38 @@
                 <w:rFonts w:ascii="Arial" w:hAnsi="Arial" w:cs="Arial"/>
               </w:rPr>
             </w:pPr>
-            <w:r>
-              <w:rPr>
-                <w:rFonts w:ascii="Arial" w:hAnsi="Arial" w:cs="Arial"/>
-              </w:rPr>
-              <w:t xml:space="preserve">in </w:t>
-            </w:r>
-            <w:r>
-              <w:rPr>
-                <w:rFonts w:ascii="Arial" w:hAnsi="Arial" w:cs="Arial"/>
-              </w:rPr>
-              <w:t>Greek</w:t>
+            <w:proofErr w:type="gramStart"/>
+            <w:r>
+              <w:rPr>
+                <w:rFonts w:ascii="Arial" w:hAnsi="Arial" w:cs="Arial"/>
+              </w:rPr>
+              <w:t>in</w:t>
+            </w:r>
+            <w:proofErr w:type="gramEnd"/>
+            <w:r>
+              <w:rPr>
+                <w:rFonts w:ascii="Arial" w:hAnsi="Arial" w:cs="Arial"/>
+              </w:rPr>
+              <w:t xml:space="preserve"> </w:t>
+            </w:r>
+            <w:r>
+              <w:rPr>
+                <w:rFonts w:ascii="Arial" w:hAnsi="Arial" w:cs="Arial"/>
+              </w:rPr>
+              <w:t>Farsi</w:t>
+            </w:r>
+            <w:r>
+              <w:rPr>
+                <w:rFonts w:ascii="Arial" w:hAnsi="Arial" w:cs="Arial"/>
+              </w:rPr>
+              <w:t xml:space="preserve">     </w:t>
+            </w:r>
+            <w:r>
+              <w:rPr>
+                <w:rFonts w:ascii="Arial" w:hAnsi="Arial" w:cs="Arial"/>
+                <w:color w:val="BFBFBF" w:themeColor="background1" w:themeShade="BF"/>
+              </w:rPr>
+              <w:t>[language you are translating to]</w:t>
             </w:r>
           </w:p>
           <w:p>
@@ -6587,8 +7051,28 @@
           </w:p>
           <w:p/>
           <w:p>
-            <w:r>
-              <w:t>in Greek</w:t>
+            <w:proofErr w:type="gramStart"/>
+            <w:r>
+              <w:t>in</w:t>
+            </w:r>
+            <w:proofErr w:type="gramEnd"/>
+            <w:r>
+              <w:t xml:space="preserve"> </w:t>
+            </w:r>
+            <w:bookmarkStart w:id="0" w:name="_GoBack"/>
+            <w:r>
+              <w:t>Farsi</w:t>
+            </w:r>
+            <w:bookmarkEnd w:id="0"/>
+            <w:r>
+              <w:t xml:space="preserve">     </w:t>
+            </w:r>
+            <w:r>
+              <w:rPr>
+                <w:rFonts w:ascii="Arial" w:hAnsi="Arial" w:cs="Arial"/>
+                <w:color w:val="BFBFBF" w:themeColor="background1" w:themeShade="BF"/>
+              </w:rPr>
+              <w:t>[language you are translating to]</w:t>
             </w:r>
           </w:p>
         </w:tc>

</xml_diff>

<commit_message>
New translation into Hungarian.
</commit_message>
<xml_diff>
--- a/Translation-table.docx
+++ b/Translation-table.docx
@@ -1341,7 +1341,7 @@
               <w:rPr>
                 <w:rFonts w:ascii="Arial" w:hAnsi="Arial" w:cs="Arial"/>
               </w:rPr>
-              <w:t>Perform a DC Analysis</w:t>
+              <w:t>Perform DC Analysis</w:t>
             </w:r>
           </w:p>
           <w:p>
@@ -1428,50 +1428,50 @@
               <w:rPr>
                 <w:rFonts w:ascii="Arial" w:hAnsi="Arial" w:cs="Arial"/>
               </w:rPr>
-              <w:t>Perform an AC Small-Signal Analysis</w:t>
-            </w:r>
-          </w:p>
-          <w:p>
-            <w:pPr>
-              <w:rPr>
-                <w:rFonts w:ascii="Arial" w:hAnsi="Arial" w:cs="Arial"/>
-              </w:rPr>
-            </w:pPr>
-          </w:p>
-        </w:tc>
-        <w:tc>
-          <w:tcPr>
-            <w:tcW w:w="4788" w:type="dxa"/>
-          </w:tcPr>
-          <w:p>
-            <w:pPr>
-              <w:rPr>
-                <w:rFonts w:ascii="Arial" w:hAnsi="Arial" w:cs="Arial"/>
-              </w:rPr>
-            </w:pPr>
-          </w:p>
-        </w:tc>
-      </w:tr>
-      <w:tr>
-        <w:trPr>
-          <w:cantSplit/>
-        </w:trPr>
-        <w:tc>
-          <w:tcPr>
-            <w:tcW w:w="4788" w:type="dxa"/>
-          </w:tcPr>
-          <w:p>
-            <w:pPr>
-              <w:pStyle w:val="PlainText"/>
-              <w:rPr>
-                <w:rFonts w:ascii="Arial" w:hAnsi="Arial" w:cs="Arial"/>
-              </w:rPr>
-            </w:pPr>
-            <w:r>
-              <w:rPr>
-                <w:rFonts w:ascii="Arial" w:hAnsi="Arial" w:cs="Arial"/>
-              </w:rPr>
-              <w:t>Perform a Transient Analysis</w:t>
+              <w:t>Perform AC Small-Signal Analysis</w:t>
+            </w:r>
+          </w:p>
+          <w:p>
+            <w:pPr>
+              <w:rPr>
+                <w:rFonts w:ascii="Arial" w:hAnsi="Arial" w:cs="Arial"/>
+              </w:rPr>
+            </w:pPr>
+          </w:p>
+        </w:tc>
+        <w:tc>
+          <w:tcPr>
+            <w:tcW w:w="4788" w:type="dxa"/>
+          </w:tcPr>
+          <w:p>
+            <w:pPr>
+              <w:rPr>
+                <w:rFonts w:ascii="Arial" w:hAnsi="Arial" w:cs="Arial"/>
+              </w:rPr>
+            </w:pPr>
+          </w:p>
+        </w:tc>
+      </w:tr>
+      <w:tr>
+        <w:trPr>
+          <w:cantSplit/>
+        </w:trPr>
+        <w:tc>
+          <w:tcPr>
+            <w:tcW w:w="4788" w:type="dxa"/>
+          </w:tcPr>
+          <w:p>
+            <w:pPr>
+              <w:pStyle w:val="PlainText"/>
+              <w:rPr>
+                <w:rFonts w:ascii="Arial" w:hAnsi="Arial" w:cs="Arial"/>
+              </w:rPr>
+            </w:pPr>
+            <w:r>
+              <w:rPr>
+                <w:rFonts w:ascii="Arial" w:hAnsi="Arial" w:cs="Arial"/>
+              </w:rPr>
+              <w:t>Perform Transient Analysis</w:t>
             </w:r>
           </w:p>
           <w:p>
@@ -2252,6 +2252,52 @@
               </w:rPr>
               <w:t>it elements share the same name</w:t>
             </w:r>
+          </w:p>
+          <w:p>
+            <w:pPr>
+              <w:pStyle w:val="PlainText"/>
+              <w:rPr>
+                <w:rFonts w:ascii="Arial" w:hAnsi="Arial" w:cs="Arial"/>
+              </w:rPr>
+            </w:pPr>
+          </w:p>
+        </w:tc>
+        <w:tc>
+          <w:tcPr>
+            <w:tcW w:w="4788" w:type="dxa"/>
+          </w:tcPr>
+          <w:p>
+            <w:pPr>
+              <w:pStyle w:val="PlainText"/>
+              <w:rPr>
+                <w:rFonts w:ascii="Arial" w:hAnsi="Arial" w:cs="Arial"/>
+              </w:rPr>
+            </w:pPr>
+          </w:p>
+        </w:tc>
+      </w:tr>
+      <w:tr>
+        <w:trPr>
+          <w:cantSplit/>
+        </w:trPr>
+        <w:tc>
+          <w:tcPr>
+            <w:tcW w:w="4788" w:type="dxa"/>
+          </w:tcPr>
+          <w:p>
+            <w:pPr>
+              <w:pStyle w:val="PlainText"/>
+              <w:rPr>
+                <w:rFonts w:ascii="Arial" w:hAnsi="Arial" w:cs="Arial"/>
+                <w:lang w:eastAsia="ja-JP"/>
+              </w:rPr>
+            </w:pPr>
+            <w:r>
+              <w:rPr>
+                <w:rFonts w:ascii="Arial" w:hAnsi="Arial" w:cs="Arial"/>
+              </w:rPr>
+              <w:t>Please make at least one connection to ground (triangle symbol)</w:t>
+            </w:r>
             <w:r>
               <w:rPr>
                 <w:rFonts w:ascii="Arial" w:hAnsi="Arial" w:cs="Arial" w:hint="eastAsia"/>
@@ -2296,345 +2342,332 @@
               <w:pStyle w:val="PlainText"/>
               <w:rPr>
                 <w:rFonts w:ascii="Arial" w:hAnsi="Arial" w:cs="Arial"/>
+                <w:color w:val="008000"/>
+              </w:rPr>
+            </w:pPr>
+            <w:r>
+              <w:rPr>
+                <w:rFonts w:ascii="Arial" w:hAnsi="Arial" w:cs="Arial"/>
+                <w:color w:val="008000"/>
+              </w:rPr>
+              <w:t xml:space="preserve">Newton Method </w:t>
+            </w:r>
+            <w:r>
+              <w:rPr>
+                <w:rFonts w:ascii="Arial" w:hAnsi="Arial" w:cs="Arial"/>
+                <w:color w:val="008000"/>
+              </w:rPr>
+              <w:t>failed;</w:t>
+            </w:r>
+            <w:r>
+              <w:rPr>
+                <w:rFonts w:ascii="Arial" w:hAnsi="Arial" w:cs="Arial"/>
+                <w:color w:val="008000"/>
+              </w:rPr>
+              <w:t xml:space="preserve"> do your current sources have a conductive path to ground?</w:t>
+            </w:r>
+          </w:p>
+          <w:p>
+            <w:pPr>
+              <w:rPr>
+                <w:rFonts w:ascii="Arial" w:hAnsi="Arial" w:cs="Arial"/>
+              </w:rPr>
+            </w:pPr>
+          </w:p>
+        </w:tc>
+        <w:tc>
+          <w:tcPr>
+            <w:tcW w:w="4788" w:type="dxa"/>
+          </w:tcPr>
+          <w:p>
+            <w:pPr>
+              <w:pStyle w:val="PlainText"/>
+              <w:rPr>
+                <w:rFonts w:ascii="Arial" w:hAnsi="Arial" w:cs="Arial"/>
+              </w:rPr>
+            </w:pPr>
+          </w:p>
+        </w:tc>
+      </w:tr>
+      <w:tr>
+        <w:trPr>
+          <w:cantSplit/>
+        </w:trPr>
+        <w:tc>
+          <w:tcPr>
+            <w:tcW w:w="4788" w:type="dxa"/>
+          </w:tcPr>
+          <w:p>
+            <w:pPr>
+              <w:pStyle w:val="PlainText"/>
+              <w:rPr>
+                <w:rFonts w:ascii="Arial" w:hAnsi="Arial" w:cs="Arial"/>
+                <w:color w:val="008000"/>
+              </w:rPr>
+            </w:pPr>
+            <w:r>
+              <w:rPr>
+                <w:rFonts w:ascii="Arial" w:hAnsi="Arial" w:cs="Arial"/>
+                <w:color w:val="008000"/>
+              </w:rPr>
+              <w:t>Newton Method failed;</w:t>
+            </w:r>
+            <w:r>
+              <w:rPr>
+                <w:rFonts w:ascii="Arial" w:hAnsi="Arial" w:cs="Arial"/>
+                <w:color w:val="008000"/>
+              </w:rPr>
+              <w:t xml:space="preserve"> it may be your circuit or it may be our simulator.</w:t>
+            </w:r>
+          </w:p>
+          <w:p>
+            <w:pPr>
+              <w:rPr>
+                <w:rFonts w:ascii="Arial" w:hAnsi="Arial" w:cs="Arial"/>
+              </w:rPr>
+            </w:pPr>
+          </w:p>
+        </w:tc>
+        <w:tc>
+          <w:tcPr>
+            <w:tcW w:w="4788" w:type="dxa"/>
+          </w:tcPr>
+          <w:p>
+            <w:pPr>
+              <w:pStyle w:val="PlainText"/>
+              <w:rPr>
+                <w:rFonts w:ascii="Arial" w:hAnsi="Arial" w:cs="Arial"/>
+              </w:rPr>
+            </w:pPr>
+          </w:p>
+        </w:tc>
+      </w:tr>
+      <w:tr>
+        <w:trPr>
+          <w:cantSplit/>
+        </w:trPr>
+        <w:tc>
+          <w:tcPr>
+            <w:tcW w:w="4788" w:type="dxa"/>
+          </w:tcPr>
+          <w:p>
+            <w:pPr>
+              <w:pStyle w:val="PlainText"/>
+              <w:rPr>
+                <w:rFonts w:ascii="Arial" w:hAnsi="Arial" w:cs="Arial"/>
+              </w:rPr>
+            </w:pPr>
+            <w:r>
+              <w:rPr>
+                <w:rFonts w:ascii="Arial" w:hAnsi="Arial" w:cs="Arial"/>
+              </w:rPr>
+              <w:t>DC failed, trying transient analysis from zero.</w:t>
+            </w:r>
+          </w:p>
+          <w:p>
+            <w:pPr>
+              <w:rPr>
+                <w:rFonts w:ascii="Arial" w:hAnsi="Arial" w:cs="Arial"/>
+              </w:rPr>
+            </w:pPr>
+          </w:p>
+        </w:tc>
+        <w:tc>
+          <w:tcPr>
+            <w:tcW w:w="4788" w:type="dxa"/>
+          </w:tcPr>
+          <w:p>
+            <w:pPr>
+              <w:pStyle w:val="PlainText"/>
+              <w:rPr>
+                <w:rFonts w:ascii="Arial" w:hAnsi="Arial" w:cs="Arial"/>
+              </w:rPr>
+            </w:pPr>
+          </w:p>
+        </w:tc>
+      </w:tr>
+      <w:tr>
+        <w:trPr>
+          <w:cantSplit/>
+        </w:trPr>
+        <w:tc>
+          <w:tcPr>
+            <w:tcW w:w="4788" w:type="dxa"/>
+          </w:tcPr>
+          <w:p>
+            <w:pPr>
+              <w:pStyle w:val="PlainText"/>
+              <w:rPr>
+                <w:rFonts w:ascii="Arial" w:hAnsi="Arial" w:cs="Arial"/>
+              </w:rPr>
+            </w:pPr>
+            <w:r>
+              <w:rPr>
+                <w:rFonts w:ascii="Arial" w:hAnsi="Arial" w:cs="Arial"/>
+              </w:rPr>
+              <w:t>AC analysis refers to unknown source</w:t>
+            </w:r>
+            <w:r>
+              <w:rPr>
+                <w:rFonts w:ascii="Arial" w:hAnsi="Arial" w:cs="Arial"/>
+              </w:rPr>
+              <w:t>,</w:t>
+            </w:r>
+            <w:r>
+              <w:rPr>
+                <w:rFonts w:ascii="Arial" w:hAnsi="Arial" w:cs="Arial"/>
+              </w:rPr>
+              <w:t xml:space="preserve"> </w:t>
+            </w:r>
+          </w:p>
+          <w:p>
+            <w:pPr>
+              <w:rPr>
+                <w:rFonts w:ascii="Arial" w:hAnsi="Arial" w:cs="Arial"/>
+              </w:rPr>
+            </w:pPr>
+          </w:p>
+        </w:tc>
+        <w:tc>
+          <w:tcPr>
+            <w:tcW w:w="4788" w:type="dxa"/>
+          </w:tcPr>
+          <w:p>
+            <w:pPr>
+              <w:pStyle w:val="PlainText"/>
+              <w:rPr>
+                <w:rFonts w:ascii="Arial" w:hAnsi="Arial" w:cs="Arial"/>
+              </w:rPr>
+            </w:pPr>
+          </w:p>
+        </w:tc>
+      </w:tr>
+      <w:tr>
+        <w:trPr>
+          <w:cantSplit/>
+        </w:trPr>
+        <w:tc>
+          <w:tcPr>
+            <w:tcW w:w="4788" w:type="dxa"/>
+          </w:tcPr>
+          <w:p>
+            <w:pPr>
+              <w:rPr>
+                <w:rFonts w:ascii="Arial" w:hAnsi="Arial" w:cs="Arial"/>
+              </w:rPr>
+            </w:pPr>
+            <w:r>
+              <w:rPr>
+                <w:rFonts w:ascii="Arial" w:hAnsi="Arial" w:cs="Arial"/>
+              </w:rPr>
+              <w:t>AC analysis failed, unknown source</w:t>
+            </w:r>
+          </w:p>
+          <w:p>
+            <w:pPr>
+              <w:rPr>
+                <w:rFonts w:ascii="Arial" w:hAnsi="Arial" w:cs="Arial"/>
+              </w:rPr>
+            </w:pPr>
+          </w:p>
+        </w:tc>
+        <w:tc>
+          <w:tcPr>
+            <w:tcW w:w="4788" w:type="dxa"/>
+          </w:tcPr>
+          <w:p>
+            <w:pPr>
+              <w:rPr>
+                <w:rFonts w:ascii="Arial" w:hAnsi="Arial" w:cs="Arial"/>
+              </w:rPr>
+            </w:pPr>
+          </w:p>
+        </w:tc>
+      </w:tr>
+      <w:tr>
+        <w:trPr>
+          <w:cantSplit/>
+        </w:trPr>
+        <w:tc>
+          <w:tcPr>
+            <w:tcW w:w="4788" w:type="dxa"/>
+          </w:tcPr>
+          <w:p>
+            <w:pPr>
+              <w:pStyle w:val="PlainText"/>
+              <w:rPr>
+                <w:rFonts w:ascii="Arial" w:hAnsi="Arial" w:cs="Arial"/>
+              </w:rPr>
+            </w:pPr>
+            <w:proofErr w:type="gramStart"/>
+            <w:r>
+              <w:rPr>
+                <w:rFonts w:ascii="Arial" w:hAnsi="Arial" w:cs="Arial"/>
+              </w:rPr>
+              <w:t>log(</w:t>
+            </w:r>
+            <w:proofErr w:type="gramEnd"/>
+            <w:r>
+              <w:rPr>
+                <w:rFonts w:ascii="Arial" w:hAnsi="Arial" w:cs="Arial"/>
+              </w:rPr>
+              <w:t>Frequency in Hz)</w:t>
+            </w:r>
+          </w:p>
+          <w:p>
+            <w:pPr>
+              <w:rPr>
+                <w:rFonts w:ascii="Arial" w:hAnsi="Arial" w:cs="Arial"/>
+              </w:rPr>
+            </w:pPr>
+          </w:p>
+        </w:tc>
+        <w:tc>
+          <w:tcPr>
+            <w:tcW w:w="4788" w:type="dxa"/>
+          </w:tcPr>
+          <w:p>
+            <w:pPr>
+              <w:pStyle w:val="PlainText"/>
+              <w:rPr>
+                <w:rFonts w:ascii="Arial" w:hAnsi="Arial" w:cs="Arial"/>
+              </w:rPr>
+            </w:pPr>
+          </w:p>
+        </w:tc>
+      </w:tr>
+      <w:tr>
+        <w:trPr>
+          <w:cantSplit/>
+        </w:trPr>
+        <w:tc>
+          <w:tcPr>
+            <w:tcW w:w="4788" w:type="dxa"/>
+          </w:tcPr>
+          <w:p>
+            <w:pPr>
+              <w:pStyle w:val="PlainText"/>
+              <w:rPr>
+                <w:rFonts w:ascii="Arial" w:hAnsi="Arial" w:cs="Arial"/>
                 <w:lang w:eastAsia="ja-JP"/>
               </w:rPr>
             </w:pPr>
-            <w:r>
-              <w:rPr>
-                <w:rFonts w:ascii="Arial" w:hAnsi="Arial" w:cs="Arial"/>
-              </w:rPr>
-              <w:t>Please make at least one connection to ground (triangle symbol)</w:t>
-            </w:r>
             <w:r>
               <w:rPr>
                 <w:rFonts w:ascii="Arial" w:hAnsi="Arial" w:cs="Arial" w:hint="eastAsia"/>
                 <w:lang w:eastAsia="ja-JP"/>
               </w:rPr>
-              <w:t>.</w:t>
-            </w:r>
-          </w:p>
-          <w:p>
-            <w:pPr>
-              <w:pStyle w:val="PlainText"/>
-              <w:rPr>
-                <w:rFonts w:ascii="Arial" w:hAnsi="Arial" w:cs="Arial"/>
-              </w:rPr>
-            </w:pPr>
-          </w:p>
-        </w:tc>
-        <w:tc>
-          <w:tcPr>
-            <w:tcW w:w="4788" w:type="dxa"/>
-          </w:tcPr>
-          <w:p>
-            <w:pPr>
-              <w:pStyle w:val="PlainText"/>
-              <w:rPr>
-                <w:rFonts w:ascii="Arial" w:hAnsi="Arial" w:cs="Arial"/>
-              </w:rPr>
-            </w:pPr>
-          </w:p>
-        </w:tc>
-      </w:tr>
-      <w:tr>
-        <w:trPr>
-          <w:cantSplit/>
-        </w:trPr>
-        <w:tc>
-          <w:tcPr>
-            <w:tcW w:w="4788" w:type="dxa"/>
-          </w:tcPr>
-          <w:p>
-            <w:pPr>
-              <w:pStyle w:val="PlainText"/>
-              <w:rPr>
-                <w:rFonts w:ascii="Arial" w:hAnsi="Arial" w:cs="Arial"/>
-                <w:color w:val="008000"/>
-              </w:rPr>
-            </w:pPr>
-            <w:r>
-              <w:rPr>
-                <w:rFonts w:ascii="Arial" w:hAnsi="Arial" w:cs="Arial"/>
-                <w:color w:val="008000"/>
-              </w:rPr>
-              <w:t xml:space="preserve">Newton Method </w:t>
-            </w:r>
-            <w:r>
-              <w:rPr>
-                <w:rFonts w:ascii="Arial" w:hAnsi="Arial" w:cs="Arial"/>
-                <w:color w:val="008000"/>
-              </w:rPr>
-              <w:t>failed;</w:t>
-            </w:r>
-            <w:r>
-              <w:rPr>
-                <w:rFonts w:ascii="Arial" w:hAnsi="Arial" w:cs="Arial"/>
-                <w:color w:val="008000"/>
-              </w:rPr>
-              <w:t xml:space="preserve"> do your current sources have a conductive path to ground?</w:t>
-            </w:r>
-          </w:p>
-          <w:p>
-            <w:pPr>
-              <w:rPr>
-                <w:rFonts w:ascii="Arial" w:hAnsi="Arial" w:cs="Arial"/>
-              </w:rPr>
-            </w:pPr>
-          </w:p>
-        </w:tc>
-        <w:tc>
-          <w:tcPr>
-            <w:tcW w:w="4788" w:type="dxa"/>
-          </w:tcPr>
-          <w:p>
-            <w:pPr>
-              <w:pStyle w:val="PlainText"/>
-              <w:rPr>
-                <w:rFonts w:ascii="Arial" w:hAnsi="Arial" w:cs="Arial"/>
-              </w:rPr>
-            </w:pPr>
-          </w:p>
-        </w:tc>
-      </w:tr>
-      <w:tr>
-        <w:trPr>
-          <w:cantSplit/>
-        </w:trPr>
-        <w:tc>
-          <w:tcPr>
-            <w:tcW w:w="4788" w:type="dxa"/>
-          </w:tcPr>
-          <w:p>
-            <w:pPr>
-              <w:pStyle w:val="PlainText"/>
-              <w:rPr>
-                <w:rFonts w:ascii="Arial" w:hAnsi="Arial" w:cs="Arial"/>
-                <w:color w:val="008000"/>
-              </w:rPr>
-            </w:pPr>
-            <w:r>
-              <w:rPr>
-                <w:rFonts w:ascii="Arial" w:hAnsi="Arial" w:cs="Arial"/>
-                <w:color w:val="008000"/>
-              </w:rPr>
-              <w:t>Newton Method failed;</w:t>
-            </w:r>
-            <w:r>
-              <w:rPr>
-                <w:rFonts w:ascii="Arial" w:hAnsi="Arial" w:cs="Arial"/>
-                <w:color w:val="008000"/>
-              </w:rPr>
-              <w:t xml:space="preserve"> it may be your circuit or it may be our simulator.</w:t>
-            </w:r>
-          </w:p>
-          <w:p>
-            <w:pPr>
-              <w:rPr>
-                <w:rFonts w:ascii="Arial" w:hAnsi="Arial" w:cs="Arial"/>
-              </w:rPr>
-            </w:pPr>
-          </w:p>
-        </w:tc>
-        <w:tc>
-          <w:tcPr>
-            <w:tcW w:w="4788" w:type="dxa"/>
-          </w:tcPr>
-          <w:p>
-            <w:pPr>
-              <w:pStyle w:val="PlainText"/>
-              <w:rPr>
-                <w:rFonts w:ascii="Arial" w:hAnsi="Arial" w:cs="Arial"/>
-              </w:rPr>
-            </w:pPr>
-          </w:p>
-        </w:tc>
-      </w:tr>
-      <w:tr>
-        <w:trPr>
-          <w:cantSplit/>
-        </w:trPr>
-        <w:tc>
-          <w:tcPr>
-            <w:tcW w:w="4788" w:type="dxa"/>
-          </w:tcPr>
-          <w:p>
-            <w:pPr>
-              <w:pStyle w:val="PlainText"/>
-              <w:rPr>
-                <w:rFonts w:ascii="Arial" w:hAnsi="Arial" w:cs="Arial"/>
-              </w:rPr>
-            </w:pPr>
-            <w:r>
-              <w:rPr>
-                <w:rFonts w:ascii="Arial" w:hAnsi="Arial" w:cs="Arial"/>
-              </w:rPr>
-              <w:t>DC failed, trying transient analysis from zero.</w:t>
-            </w:r>
-          </w:p>
-          <w:p>
-            <w:pPr>
-              <w:rPr>
-                <w:rFonts w:ascii="Arial" w:hAnsi="Arial" w:cs="Arial"/>
-              </w:rPr>
-            </w:pPr>
-          </w:p>
-        </w:tc>
-        <w:tc>
-          <w:tcPr>
-            <w:tcW w:w="4788" w:type="dxa"/>
-          </w:tcPr>
-          <w:p>
-            <w:pPr>
-              <w:pStyle w:val="PlainText"/>
-              <w:rPr>
-                <w:rFonts w:ascii="Arial" w:hAnsi="Arial" w:cs="Arial"/>
-              </w:rPr>
-            </w:pPr>
-          </w:p>
-        </w:tc>
-      </w:tr>
-      <w:tr>
-        <w:trPr>
-          <w:cantSplit/>
-        </w:trPr>
-        <w:tc>
-          <w:tcPr>
-            <w:tcW w:w="4788" w:type="dxa"/>
-          </w:tcPr>
-          <w:p>
-            <w:pPr>
-              <w:pStyle w:val="PlainText"/>
-              <w:rPr>
-                <w:rFonts w:ascii="Arial" w:hAnsi="Arial" w:cs="Arial"/>
-              </w:rPr>
-            </w:pPr>
-            <w:r>
-              <w:rPr>
-                <w:rFonts w:ascii="Arial" w:hAnsi="Arial" w:cs="Arial"/>
-              </w:rPr>
-              <w:t xml:space="preserve">AC analysis refers to unknown source </w:t>
-            </w:r>
-          </w:p>
-          <w:p>
-            <w:pPr>
-              <w:rPr>
-                <w:rFonts w:ascii="Arial" w:hAnsi="Arial" w:cs="Arial"/>
-              </w:rPr>
-            </w:pPr>
-          </w:p>
-        </w:tc>
-        <w:tc>
-          <w:tcPr>
-            <w:tcW w:w="4788" w:type="dxa"/>
-          </w:tcPr>
-          <w:p>
-            <w:pPr>
-              <w:pStyle w:val="PlainText"/>
-              <w:rPr>
-                <w:rFonts w:ascii="Arial" w:hAnsi="Arial" w:cs="Arial"/>
-              </w:rPr>
-            </w:pPr>
-          </w:p>
-        </w:tc>
-      </w:tr>
-      <w:tr>
-        <w:trPr>
-          <w:cantSplit/>
-        </w:trPr>
-        <w:tc>
-          <w:tcPr>
-            <w:tcW w:w="4788" w:type="dxa"/>
-          </w:tcPr>
-          <w:p>
-            <w:pPr>
-              <w:rPr>
-                <w:rFonts w:ascii="Arial" w:hAnsi="Arial" w:cs="Arial"/>
-              </w:rPr>
-            </w:pPr>
-            <w:r>
-              <w:rPr>
-                <w:rFonts w:ascii="Arial" w:hAnsi="Arial" w:cs="Arial"/>
-              </w:rPr>
-              <w:t>AC analysis failed, unknown source</w:t>
-            </w:r>
-          </w:p>
-          <w:p>
-            <w:pPr>
-              <w:rPr>
-                <w:rFonts w:ascii="Arial" w:hAnsi="Arial" w:cs="Arial"/>
-              </w:rPr>
-            </w:pPr>
-          </w:p>
-        </w:tc>
-        <w:tc>
-          <w:tcPr>
-            <w:tcW w:w="4788" w:type="dxa"/>
-          </w:tcPr>
-          <w:p>
-            <w:pPr>
-              <w:rPr>
-                <w:rFonts w:ascii="Arial" w:hAnsi="Arial" w:cs="Arial"/>
-              </w:rPr>
-            </w:pPr>
-          </w:p>
-        </w:tc>
-      </w:tr>
-      <w:tr>
-        <w:trPr>
-          <w:cantSplit/>
-        </w:trPr>
-        <w:tc>
-          <w:tcPr>
-            <w:tcW w:w="4788" w:type="dxa"/>
-          </w:tcPr>
-          <w:p>
-            <w:pPr>
-              <w:pStyle w:val="PlainText"/>
-              <w:rPr>
-                <w:rFonts w:ascii="Arial" w:hAnsi="Arial" w:cs="Arial"/>
-              </w:rPr>
-            </w:pPr>
-            <w:proofErr w:type="gramStart"/>
-            <w:r>
-              <w:rPr>
-                <w:rFonts w:ascii="Arial" w:hAnsi="Arial" w:cs="Arial"/>
-              </w:rPr>
-              <w:t>log(</w:t>
-            </w:r>
-            <w:proofErr w:type="gramEnd"/>
-            <w:r>
-              <w:rPr>
-                <w:rFonts w:ascii="Arial" w:hAnsi="Arial" w:cs="Arial"/>
-              </w:rPr>
-              <w:t>Frequency in Hz)</w:t>
-            </w:r>
-          </w:p>
-          <w:p>
-            <w:pPr>
-              <w:rPr>
-                <w:rFonts w:ascii="Arial" w:hAnsi="Arial" w:cs="Arial"/>
-              </w:rPr>
-            </w:pPr>
-          </w:p>
-        </w:tc>
-        <w:tc>
-          <w:tcPr>
-            <w:tcW w:w="4788" w:type="dxa"/>
-          </w:tcPr>
-          <w:p>
-            <w:pPr>
-              <w:pStyle w:val="PlainText"/>
-              <w:rPr>
-                <w:rFonts w:ascii="Arial" w:hAnsi="Arial" w:cs="Arial"/>
-              </w:rPr>
-            </w:pPr>
-          </w:p>
-        </w:tc>
-      </w:tr>
-      <w:tr>
-        <w:trPr>
-          <w:cantSplit/>
-        </w:trPr>
+              <w:t>degrees</w:t>
+            </w:r>
+          </w:p>
+          <w:p>
+            <w:pPr>
+              <w:rPr>
+                <w:rFonts w:ascii="Arial" w:hAnsi="Arial" w:cs="Arial"/>
+              </w:rPr>
+            </w:pPr>
+          </w:p>
+        </w:tc>
         <w:tc>
           <w:tcPr>
             <w:tcW w:w="4788" w:type="dxa"/>
@@ -2647,34 +2680,6 @@
                 <w:lang w:eastAsia="ja-JP"/>
               </w:rPr>
             </w:pPr>
-            <w:r>
-              <w:rPr>
-                <w:rFonts w:ascii="Arial" w:hAnsi="Arial" w:cs="Arial" w:hint="eastAsia"/>
-                <w:lang w:eastAsia="ja-JP"/>
-              </w:rPr>
-              <w:t>degrees</w:t>
-            </w:r>
-          </w:p>
-          <w:p>
-            <w:pPr>
-              <w:rPr>
-                <w:rFonts w:ascii="Arial" w:hAnsi="Arial" w:cs="Arial"/>
-              </w:rPr>
-            </w:pPr>
-          </w:p>
-        </w:tc>
-        <w:tc>
-          <w:tcPr>
-            <w:tcW w:w="4788" w:type="dxa"/>
-          </w:tcPr>
-          <w:p>
-            <w:pPr>
-              <w:pStyle w:val="PlainText"/>
-              <w:rPr>
-                <w:rFonts w:ascii="Arial" w:hAnsi="Arial" w:cs="Arial"/>
-                <w:lang w:eastAsia="ja-JP"/>
-              </w:rPr>
-            </w:pPr>
           </w:p>
         </w:tc>
       </w:tr>
@@ -2829,7 +2834,7 @@
               <w:rPr>
                 <w:rFonts w:ascii="Arial" w:hAnsi="Arial" w:cs="Arial"/>
               </w:rPr>
-              <w:t>Stop time (seconds)</w:t>
+              <w:t>Stop time (sec)</w:t>
             </w:r>
           </w:p>
           <w:p>
@@ -3548,7 +3553,7 @@
               <w:rPr>
                 <w:rFonts w:ascii="Arial" w:hAnsi="Arial" w:cs="Arial"/>
               </w:rPr>
-              <w:t>Width (secs)</w:t>
+              <w:t>Width (sec)</w:t>
             </w:r>
           </w:p>
           <w:p>
@@ -3725,51 +3730,51 @@
               <w:rPr>
                 <w:rFonts w:ascii="Arial" w:hAnsi="Arial" w:cs="Arial"/>
               </w:rPr>
-              <w:t>Delay until step (secs)</w:t>
-            </w:r>
-          </w:p>
-          <w:p>
-            <w:pPr>
-              <w:rPr>
-                <w:rFonts w:ascii="Arial" w:hAnsi="Arial" w:cs="Arial"/>
-              </w:rPr>
-            </w:pPr>
-          </w:p>
-        </w:tc>
-        <w:tc>
-          <w:tcPr>
-            <w:tcW w:w="4788" w:type="dxa"/>
-          </w:tcPr>
-          <w:p>
-            <w:pPr>
-              <w:pStyle w:val="PlainText"/>
-              <w:rPr>
-                <w:rFonts w:ascii="Arial" w:hAnsi="Arial" w:cs="Arial"/>
-              </w:rPr>
-            </w:pPr>
-          </w:p>
-        </w:tc>
-      </w:tr>
-      <w:tr>
-        <w:trPr>
-          <w:cantSplit/>
-        </w:trPr>
-        <w:tc>
-          <w:tcPr>
-            <w:tcW w:w="4788" w:type="dxa"/>
-          </w:tcPr>
-          <w:p>
-            <w:pPr>
-              <w:pStyle w:val="PlainText"/>
-              <w:rPr>
-                <w:rFonts w:ascii="Arial" w:hAnsi="Arial" w:cs="Arial"/>
-              </w:rPr>
-            </w:pPr>
-            <w:r>
-              <w:rPr>
-                <w:rFonts w:ascii="Arial" w:hAnsi="Arial" w:cs="Arial"/>
-              </w:rPr>
-              <w:t>Rise time (secs)</w:t>
+              <w:t>Delay until step (sec)</w:t>
+            </w:r>
+          </w:p>
+          <w:p>
+            <w:pPr>
+              <w:rPr>
+                <w:rFonts w:ascii="Arial" w:hAnsi="Arial" w:cs="Arial"/>
+              </w:rPr>
+            </w:pPr>
+          </w:p>
+        </w:tc>
+        <w:tc>
+          <w:tcPr>
+            <w:tcW w:w="4788" w:type="dxa"/>
+          </w:tcPr>
+          <w:p>
+            <w:pPr>
+              <w:pStyle w:val="PlainText"/>
+              <w:rPr>
+                <w:rFonts w:ascii="Arial" w:hAnsi="Arial" w:cs="Arial"/>
+              </w:rPr>
+            </w:pPr>
+          </w:p>
+        </w:tc>
+      </w:tr>
+      <w:tr>
+        <w:trPr>
+          <w:cantSplit/>
+        </w:trPr>
+        <w:tc>
+          <w:tcPr>
+            <w:tcW w:w="4788" w:type="dxa"/>
+          </w:tcPr>
+          <w:p>
+            <w:pPr>
+              <w:pStyle w:val="PlainText"/>
+              <w:rPr>
+                <w:rFonts w:ascii="Arial" w:hAnsi="Arial" w:cs="Arial"/>
+              </w:rPr>
+            </w:pPr>
+            <w:r>
+              <w:rPr>
+                <w:rFonts w:ascii="Arial" w:hAnsi="Arial" w:cs="Arial"/>
+              </w:rPr>
+              <w:t>Rise time (sec)</w:t>
             </w:r>
           </w:p>
           <w:p>
@@ -4228,183 +4233,183 @@
               <w:rPr>
                 <w:rFonts w:ascii="Arial" w:hAnsi="Arial" w:cs="Arial"/>
               </w:rPr>
-              <w:t>Delay until pulse (secs)</w:t>
-            </w:r>
-          </w:p>
-          <w:p>
-            <w:pPr>
-              <w:rPr>
-                <w:rFonts w:ascii="Arial" w:hAnsi="Arial" w:cs="Arial"/>
-              </w:rPr>
-            </w:pPr>
-          </w:p>
-        </w:tc>
-        <w:tc>
-          <w:tcPr>
-            <w:tcW w:w="4788" w:type="dxa"/>
-          </w:tcPr>
-          <w:p>
-            <w:pPr>
-              <w:pStyle w:val="PlainText"/>
-              <w:rPr>
-                <w:rFonts w:ascii="Arial" w:hAnsi="Arial" w:cs="Arial"/>
-              </w:rPr>
-            </w:pPr>
-          </w:p>
-        </w:tc>
-      </w:tr>
-      <w:tr>
-        <w:trPr>
-          <w:cantSplit/>
-        </w:trPr>
-        <w:tc>
-          <w:tcPr>
-            <w:tcW w:w="4788" w:type="dxa"/>
-          </w:tcPr>
-          <w:p>
-            <w:pPr>
-              <w:pStyle w:val="PlainText"/>
-              <w:rPr>
-                <w:rFonts w:ascii="Arial" w:hAnsi="Arial" w:cs="Arial"/>
-              </w:rPr>
-            </w:pPr>
-            <w:r>
-              <w:rPr>
-                <w:rFonts w:ascii="Arial" w:hAnsi="Arial" w:cs="Arial"/>
-              </w:rPr>
-              <w:t>Time for first transition (secs)</w:t>
-            </w:r>
-          </w:p>
-          <w:p>
-            <w:pPr>
-              <w:rPr>
-                <w:rFonts w:ascii="Arial" w:hAnsi="Arial" w:cs="Arial"/>
-              </w:rPr>
-            </w:pPr>
-          </w:p>
-        </w:tc>
-        <w:tc>
-          <w:tcPr>
-            <w:tcW w:w="4788" w:type="dxa"/>
-          </w:tcPr>
-          <w:p>
-            <w:pPr>
-              <w:pStyle w:val="PlainText"/>
-              <w:rPr>
-                <w:rFonts w:ascii="Arial" w:hAnsi="Arial" w:cs="Arial"/>
-              </w:rPr>
-            </w:pPr>
-          </w:p>
-        </w:tc>
-      </w:tr>
-      <w:tr>
-        <w:trPr>
-          <w:cantSplit/>
-        </w:trPr>
-        <w:tc>
-          <w:tcPr>
-            <w:tcW w:w="4788" w:type="dxa"/>
-          </w:tcPr>
-          <w:p>
-            <w:pPr>
-              <w:pStyle w:val="PlainText"/>
-              <w:rPr>
-                <w:rFonts w:ascii="Arial" w:hAnsi="Arial" w:cs="Arial"/>
-              </w:rPr>
-            </w:pPr>
-            <w:r>
-              <w:rPr>
-                <w:rFonts w:ascii="Arial" w:hAnsi="Arial" w:cs="Arial"/>
-              </w:rPr>
-              <w:t>Time for second transition (secs)</w:t>
-            </w:r>
-          </w:p>
-          <w:p>
-            <w:pPr>
-              <w:rPr>
-                <w:rFonts w:ascii="Arial" w:hAnsi="Arial" w:cs="Arial"/>
-              </w:rPr>
-            </w:pPr>
-          </w:p>
-        </w:tc>
-        <w:tc>
-          <w:tcPr>
-            <w:tcW w:w="4788" w:type="dxa"/>
-          </w:tcPr>
-          <w:p>
-            <w:pPr>
-              <w:pStyle w:val="PlainText"/>
-              <w:rPr>
-                <w:rFonts w:ascii="Arial" w:hAnsi="Arial" w:cs="Arial"/>
-              </w:rPr>
-            </w:pPr>
-          </w:p>
-        </w:tc>
-      </w:tr>
-      <w:tr>
-        <w:trPr>
-          <w:cantSplit/>
-        </w:trPr>
-        <w:tc>
-          <w:tcPr>
-            <w:tcW w:w="4788" w:type="dxa"/>
-          </w:tcPr>
-          <w:p>
-            <w:pPr>
-              <w:pStyle w:val="PlainText"/>
-              <w:rPr>
-                <w:rFonts w:ascii="Arial" w:hAnsi="Arial" w:cs="Arial"/>
-              </w:rPr>
-            </w:pPr>
-            <w:r>
-              <w:rPr>
-                <w:rFonts w:ascii="Arial" w:hAnsi="Arial" w:cs="Arial"/>
-              </w:rPr>
-              <w:t>Pulse width (secs)</w:t>
-            </w:r>
-          </w:p>
-          <w:p>
-            <w:pPr>
-              <w:rPr>
-                <w:rFonts w:ascii="Arial" w:hAnsi="Arial" w:cs="Arial"/>
-              </w:rPr>
-            </w:pPr>
-          </w:p>
-        </w:tc>
-        <w:tc>
-          <w:tcPr>
-            <w:tcW w:w="4788" w:type="dxa"/>
-          </w:tcPr>
-          <w:p>
-            <w:pPr>
-              <w:pStyle w:val="PlainText"/>
-              <w:rPr>
-                <w:rFonts w:ascii="Arial" w:hAnsi="Arial" w:cs="Arial"/>
-              </w:rPr>
-            </w:pPr>
-          </w:p>
-        </w:tc>
-      </w:tr>
-      <w:tr>
-        <w:trPr>
-          <w:cantSplit/>
-        </w:trPr>
-        <w:tc>
-          <w:tcPr>
-            <w:tcW w:w="4788" w:type="dxa"/>
-          </w:tcPr>
-          <w:p>
-            <w:pPr>
-              <w:pStyle w:val="PlainText"/>
-              <w:rPr>
-                <w:rFonts w:ascii="Arial" w:hAnsi="Arial" w:cs="Arial"/>
-              </w:rPr>
-            </w:pPr>
-            <w:r>
-              <w:rPr>
-                <w:rFonts w:ascii="Arial" w:hAnsi="Arial" w:cs="Arial"/>
-              </w:rPr>
-              <w:t>Period (secs)</w:t>
+              <w:t>Delay until pulse (sec)</w:t>
+            </w:r>
+          </w:p>
+          <w:p>
+            <w:pPr>
+              <w:rPr>
+                <w:rFonts w:ascii="Arial" w:hAnsi="Arial" w:cs="Arial"/>
+              </w:rPr>
+            </w:pPr>
+          </w:p>
+        </w:tc>
+        <w:tc>
+          <w:tcPr>
+            <w:tcW w:w="4788" w:type="dxa"/>
+          </w:tcPr>
+          <w:p>
+            <w:pPr>
+              <w:pStyle w:val="PlainText"/>
+              <w:rPr>
+                <w:rFonts w:ascii="Arial" w:hAnsi="Arial" w:cs="Arial"/>
+              </w:rPr>
+            </w:pPr>
+          </w:p>
+        </w:tc>
+      </w:tr>
+      <w:tr>
+        <w:trPr>
+          <w:cantSplit/>
+        </w:trPr>
+        <w:tc>
+          <w:tcPr>
+            <w:tcW w:w="4788" w:type="dxa"/>
+          </w:tcPr>
+          <w:p>
+            <w:pPr>
+              <w:pStyle w:val="PlainText"/>
+              <w:rPr>
+                <w:rFonts w:ascii="Arial" w:hAnsi="Arial" w:cs="Arial"/>
+              </w:rPr>
+            </w:pPr>
+            <w:r>
+              <w:rPr>
+                <w:rFonts w:ascii="Arial" w:hAnsi="Arial" w:cs="Arial"/>
+              </w:rPr>
+              <w:t>Time for first transition (sec)</w:t>
+            </w:r>
+          </w:p>
+          <w:p>
+            <w:pPr>
+              <w:rPr>
+                <w:rFonts w:ascii="Arial" w:hAnsi="Arial" w:cs="Arial"/>
+              </w:rPr>
+            </w:pPr>
+          </w:p>
+        </w:tc>
+        <w:tc>
+          <w:tcPr>
+            <w:tcW w:w="4788" w:type="dxa"/>
+          </w:tcPr>
+          <w:p>
+            <w:pPr>
+              <w:pStyle w:val="PlainText"/>
+              <w:rPr>
+                <w:rFonts w:ascii="Arial" w:hAnsi="Arial" w:cs="Arial"/>
+              </w:rPr>
+            </w:pPr>
+          </w:p>
+        </w:tc>
+      </w:tr>
+      <w:tr>
+        <w:trPr>
+          <w:cantSplit/>
+        </w:trPr>
+        <w:tc>
+          <w:tcPr>
+            <w:tcW w:w="4788" w:type="dxa"/>
+          </w:tcPr>
+          <w:p>
+            <w:pPr>
+              <w:pStyle w:val="PlainText"/>
+              <w:rPr>
+                <w:rFonts w:ascii="Arial" w:hAnsi="Arial" w:cs="Arial"/>
+              </w:rPr>
+            </w:pPr>
+            <w:r>
+              <w:rPr>
+                <w:rFonts w:ascii="Arial" w:hAnsi="Arial" w:cs="Arial"/>
+              </w:rPr>
+              <w:t>Time for second transition (sec)</w:t>
+            </w:r>
+          </w:p>
+          <w:p>
+            <w:pPr>
+              <w:rPr>
+                <w:rFonts w:ascii="Arial" w:hAnsi="Arial" w:cs="Arial"/>
+              </w:rPr>
+            </w:pPr>
+          </w:p>
+        </w:tc>
+        <w:tc>
+          <w:tcPr>
+            <w:tcW w:w="4788" w:type="dxa"/>
+          </w:tcPr>
+          <w:p>
+            <w:pPr>
+              <w:pStyle w:val="PlainText"/>
+              <w:rPr>
+                <w:rFonts w:ascii="Arial" w:hAnsi="Arial" w:cs="Arial"/>
+              </w:rPr>
+            </w:pPr>
+          </w:p>
+        </w:tc>
+      </w:tr>
+      <w:tr>
+        <w:trPr>
+          <w:cantSplit/>
+        </w:trPr>
+        <w:tc>
+          <w:tcPr>
+            <w:tcW w:w="4788" w:type="dxa"/>
+          </w:tcPr>
+          <w:p>
+            <w:pPr>
+              <w:pStyle w:val="PlainText"/>
+              <w:rPr>
+                <w:rFonts w:ascii="Arial" w:hAnsi="Arial" w:cs="Arial"/>
+              </w:rPr>
+            </w:pPr>
+            <w:r>
+              <w:rPr>
+                <w:rFonts w:ascii="Arial" w:hAnsi="Arial" w:cs="Arial"/>
+              </w:rPr>
+              <w:t>Pulse width (sec)</w:t>
+            </w:r>
+          </w:p>
+          <w:p>
+            <w:pPr>
+              <w:rPr>
+                <w:rFonts w:ascii="Arial" w:hAnsi="Arial" w:cs="Arial"/>
+              </w:rPr>
+            </w:pPr>
+          </w:p>
+        </w:tc>
+        <w:tc>
+          <w:tcPr>
+            <w:tcW w:w="4788" w:type="dxa"/>
+          </w:tcPr>
+          <w:p>
+            <w:pPr>
+              <w:pStyle w:val="PlainText"/>
+              <w:rPr>
+                <w:rFonts w:ascii="Arial" w:hAnsi="Arial" w:cs="Arial"/>
+              </w:rPr>
+            </w:pPr>
+          </w:p>
+        </w:tc>
+      </w:tr>
+      <w:tr>
+        <w:trPr>
+          <w:cantSplit/>
+        </w:trPr>
+        <w:tc>
+          <w:tcPr>
+            <w:tcW w:w="4788" w:type="dxa"/>
+          </w:tcPr>
+          <w:p>
+            <w:pPr>
+              <w:pStyle w:val="PlainText"/>
+              <w:rPr>
+                <w:rFonts w:ascii="Arial" w:hAnsi="Arial" w:cs="Arial"/>
+              </w:rPr>
+            </w:pPr>
+            <w:r>
+              <w:rPr>
+                <w:rFonts w:ascii="Arial" w:hAnsi="Arial" w:cs="Arial"/>
+              </w:rPr>
+              <w:t>Period (sec)</w:t>
             </w:r>
           </w:p>
           <w:p>
@@ -4584,7 +4589,7 @@
               <w:rPr>
                 <w:rFonts w:ascii="Arial" w:hAnsi="Arial" w:cs="Arial"/>
               </w:rPr>
-              <w:t>Delay until sin starts (secs)</w:t>
+              <w:t>Delay until sin starts (sec)</w:t>
             </w:r>
           </w:p>
           <w:p>
@@ -5444,343 +5449,397 @@
               <w:rPr>
                 <w:rFonts w:ascii="Arial" w:hAnsi="Arial" w:cs="Arial"/>
               </w:rPr>
-              <w:t>Red</w:t>
-            </w:r>
-          </w:p>
-          <w:p>
-            <w:pPr>
-              <w:rPr>
-                <w:rFonts w:ascii="Arial" w:hAnsi="Arial" w:cs="Arial"/>
-              </w:rPr>
-            </w:pPr>
-          </w:p>
-        </w:tc>
-        <w:tc>
-          <w:tcPr>
-            <w:tcW w:w="4788" w:type="dxa"/>
-          </w:tcPr>
-          <w:p>
-            <w:pPr>
-              <w:rPr>
-                <w:rFonts w:ascii="Arial" w:hAnsi="Arial" w:cs="Arial"/>
-              </w:rPr>
-            </w:pPr>
-          </w:p>
-        </w:tc>
-      </w:tr>
-      <w:tr>
-        <w:trPr>
-          <w:cantSplit/>
-        </w:trPr>
-        <w:tc>
-          <w:tcPr>
-            <w:tcW w:w="4788" w:type="dxa"/>
-          </w:tcPr>
-          <w:p>
-            <w:pPr>
-              <w:rPr>
-                <w:rFonts w:ascii="Arial" w:hAnsi="Arial" w:cs="Arial"/>
-              </w:rPr>
-            </w:pPr>
-            <w:r>
-              <w:rPr>
-                <w:rFonts w:ascii="Arial" w:hAnsi="Arial" w:cs="Arial"/>
-              </w:rPr>
-              <w:t>Green</w:t>
-            </w:r>
-          </w:p>
-          <w:p>
-            <w:pPr>
-              <w:rPr>
-                <w:rFonts w:ascii="Arial" w:hAnsi="Arial" w:cs="Arial"/>
-              </w:rPr>
-            </w:pPr>
-          </w:p>
-        </w:tc>
-        <w:tc>
-          <w:tcPr>
-            <w:tcW w:w="4788" w:type="dxa"/>
-          </w:tcPr>
-          <w:p>
-            <w:pPr>
-              <w:rPr>
-                <w:rFonts w:ascii="Arial" w:hAnsi="Arial" w:cs="Arial"/>
-              </w:rPr>
-            </w:pPr>
-          </w:p>
-        </w:tc>
-      </w:tr>
-      <w:tr>
-        <w:trPr>
-          <w:cantSplit/>
-        </w:trPr>
-        <w:tc>
-          <w:tcPr>
-            <w:tcW w:w="4788" w:type="dxa"/>
-          </w:tcPr>
-          <w:p>
-            <w:pPr>
-              <w:rPr>
-                <w:rFonts w:ascii="Arial" w:hAnsi="Arial" w:cs="Arial"/>
-              </w:rPr>
-            </w:pPr>
-            <w:r>
-              <w:rPr>
-                <w:rFonts w:ascii="Arial" w:hAnsi="Arial" w:cs="Arial"/>
-              </w:rPr>
-              <w:t>Blue</w:t>
-            </w:r>
-          </w:p>
-          <w:p>
-            <w:pPr>
-              <w:rPr>
-                <w:rFonts w:ascii="Arial" w:hAnsi="Arial" w:cs="Arial"/>
-              </w:rPr>
-            </w:pPr>
-          </w:p>
-        </w:tc>
-        <w:tc>
-          <w:tcPr>
-            <w:tcW w:w="4788" w:type="dxa"/>
-          </w:tcPr>
-          <w:p>
-            <w:pPr>
-              <w:rPr>
-                <w:rFonts w:ascii="Arial" w:hAnsi="Arial" w:cs="Arial"/>
-              </w:rPr>
-            </w:pPr>
-          </w:p>
-        </w:tc>
-      </w:tr>
-      <w:tr>
-        <w:trPr>
-          <w:cantSplit/>
-        </w:trPr>
-        <w:tc>
-          <w:tcPr>
-            <w:tcW w:w="4788" w:type="dxa"/>
-          </w:tcPr>
-          <w:p>
-            <w:pPr>
-              <w:rPr>
-                <w:rFonts w:ascii="Arial" w:hAnsi="Arial" w:cs="Arial"/>
-              </w:rPr>
-            </w:pPr>
-            <w:r>
-              <w:rPr>
-                <w:rFonts w:ascii="Arial" w:hAnsi="Arial" w:cs="Arial"/>
-              </w:rPr>
-              <w:t>Cyan</w:t>
-            </w:r>
-          </w:p>
-          <w:p>
-            <w:pPr>
-              <w:rPr>
-                <w:rFonts w:ascii="Arial" w:hAnsi="Arial" w:cs="Arial"/>
-              </w:rPr>
-            </w:pPr>
-          </w:p>
-        </w:tc>
-        <w:tc>
-          <w:tcPr>
-            <w:tcW w:w="4788" w:type="dxa"/>
-          </w:tcPr>
-          <w:p>
-            <w:pPr>
-              <w:rPr>
-                <w:rFonts w:ascii="Arial" w:hAnsi="Arial" w:cs="Arial"/>
-              </w:rPr>
-            </w:pPr>
-          </w:p>
-        </w:tc>
-      </w:tr>
-      <w:tr>
-        <w:trPr>
-          <w:cantSplit/>
-        </w:trPr>
-        <w:tc>
-          <w:tcPr>
-            <w:tcW w:w="4788" w:type="dxa"/>
-          </w:tcPr>
-          <w:p>
-            <w:pPr>
-              <w:rPr>
-                <w:rFonts w:ascii="Arial" w:hAnsi="Arial" w:cs="Arial"/>
-              </w:rPr>
-            </w:pPr>
-            <w:r>
-              <w:rPr>
-                <w:rFonts w:ascii="Arial" w:hAnsi="Arial" w:cs="Arial"/>
-              </w:rPr>
-              <w:t>Magenta</w:t>
-            </w:r>
-          </w:p>
-          <w:p>
-            <w:pPr>
-              <w:rPr>
-                <w:rFonts w:ascii="Arial" w:hAnsi="Arial" w:cs="Arial"/>
-              </w:rPr>
-            </w:pPr>
-          </w:p>
-        </w:tc>
-        <w:tc>
-          <w:tcPr>
-            <w:tcW w:w="4788" w:type="dxa"/>
-          </w:tcPr>
-          <w:p>
-            <w:pPr>
-              <w:rPr>
-                <w:rFonts w:ascii="Arial" w:hAnsi="Arial" w:cs="Arial"/>
-              </w:rPr>
-            </w:pPr>
-          </w:p>
-        </w:tc>
-      </w:tr>
-      <w:tr>
-        <w:trPr>
-          <w:cantSplit/>
-        </w:trPr>
-        <w:tc>
-          <w:tcPr>
-            <w:tcW w:w="4788" w:type="dxa"/>
-          </w:tcPr>
-          <w:p>
-            <w:pPr>
-              <w:rPr>
-                <w:rFonts w:ascii="Arial" w:hAnsi="Arial" w:cs="Arial"/>
-              </w:rPr>
-            </w:pPr>
-            <w:r>
-              <w:rPr>
-                <w:rFonts w:ascii="Arial" w:hAnsi="Arial" w:cs="Arial"/>
-              </w:rPr>
-              <w:t>Yellow</w:t>
-            </w:r>
-          </w:p>
-          <w:p>
-            <w:pPr>
-              <w:rPr>
-                <w:rFonts w:ascii="Arial" w:hAnsi="Arial" w:cs="Arial"/>
-              </w:rPr>
-            </w:pPr>
-          </w:p>
-        </w:tc>
-        <w:tc>
-          <w:tcPr>
-            <w:tcW w:w="4788" w:type="dxa"/>
-          </w:tcPr>
-          <w:p>
-            <w:pPr>
-              <w:rPr>
-                <w:rFonts w:ascii="Arial" w:hAnsi="Arial" w:cs="Arial"/>
-              </w:rPr>
-            </w:pPr>
-          </w:p>
-        </w:tc>
-      </w:tr>
-      <w:tr>
-        <w:trPr>
-          <w:cantSplit/>
-        </w:trPr>
-        <w:tc>
-          <w:tcPr>
-            <w:tcW w:w="4788" w:type="dxa"/>
-          </w:tcPr>
-          <w:p>
-            <w:pPr>
-              <w:rPr>
-                <w:rFonts w:ascii="Arial" w:hAnsi="Arial" w:cs="Arial"/>
-              </w:rPr>
-            </w:pPr>
-            <w:r>
-              <w:rPr>
-                <w:rFonts w:ascii="Arial" w:hAnsi="Arial" w:cs="Arial"/>
-              </w:rPr>
-              <w:t>Orange</w:t>
-            </w:r>
-          </w:p>
-          <w:p>
-            <w:pPr>
-              <w:rPr>
-                <w:rFonts w:ascii="Arial" w:hAnsi="Arial" w:cs="Arial"/>
-              </w:rPr>
-            </w:pPr>
-          </w:p>
-        </w:tc>
-        <w:tc>
-          <w:tcPr>
-            <w:tcW w:w="4788" w:type="dxa"/>
-          </w:tcPr>
-          <w:p>
-            <w:pPr>
-              <w:rPr>
-                <w:rFonts w:ascii="Arial" w:hAnsi="Arial" w:cs="Arial"/>
-              </w:rPr>
-            </w:pPr>
-          </w:p>
-        </w:tc>
-      </w:tr>
-      <w:tr>
-        <w:trPr>
-          <w:cantSplit/>
-        </w:trPr>
-        <w:tc>
-          <w:tcPr>
-            <w:tcW w:w="4788" w:type="dxa"/>
-          </w:tcPr>
-          <w:p>
-            <w:pPr>
-              <w:rPr>
-                <w:rFonts w:ascii="Arial" w:hAnsi="Arial" w:cs="Arial"/>
-              </w:rPr>
-            </w:pPr>
-            <w:r>
-              <w:rPr>
-                <w:rFonts w:ascii="Arial" w:hAnsi="Arial" w:cs="Arial"/>
-              </w:rPr>
-              <w:t>Black</w:t>
-            </w:r>
-          </w:p>
-          <w:p>
-            <w:pPr>
-              <w:rPr>
-                <w:rFonts w:ascii="Arial" w:hAnsi="Arial" w:cs="Arial"/>
-              </w:rPr>
-            </w:pPr>
-          </w:p>
-        </w:tc>
-        <w:tc>
-          <w:tcPr>
-            <w:tcW w:w="4788" w:type="dxa"/>
-          </w:tcPr>
-          <w:p>
-            <w:pPr>
-              <w:rPr>
-                <w:rFonts w:ascii="Arial" w:hAnsi="Arial" w:cs="Arial"/>
-              </w:rPr>
-            </w:pPr>
-          </w:p>
-        </w:tc>
-      </w:tr>
-      <w:tr>
-        <w:trPr>
-          <w:cantSplit/>
-        </w:trPr>
-        <w:tc>
-          <w:tcPr>
-            <w:tcW w:w="4788" w:type="dxa"/>
-          </w:tcPr>
-          <w:p>
-            <w:pPr>
-              <w:rPr>
-                <w:rFonts w:ascii="Arial" w:hAnsi="Arial" w:cs="Arial"/>
-              </w:rPr>
-            </w:pPr>
-            <w:r>
-              <w:rPr>
-                <w:rFonts w:ascii="Arial" w:hAnsi="Arial" w:cs="Arial"/>
-              </w:rPr>
-              <w:t>X axi</w:t>
+              <w:t>r</w:t>
+            </w:r>
+            <w:r>
+              <w:rPr>
+                <w:rFonts w:ascii="Arial" w:hAnsi="Arial" w:cs="Arial"/>
+              </w:rPr>
+              <w:t>ed</w:t>
+            </w:r>
+          </w:p>
+          <w:p>
+            <w:pPr>
+              <w:rPr>
+                <w:rFonts w:ascii="Arial" w:hAnsi="Arial" w:cs="Arial"/>
+              </w:rPr>
+            </w:pPr>
+          </w:p>
+        </w:tc>
+        <w:tc>
+          <w:tcPr>
+            <w:tcW w:w="4788" w:type="dxa"/>
+          </w:tcPr>
+          <w:p>
+            <w:pPr>
+              <w:rPr>
+                <w:rFonts w:ascii="Arial" w:hAnsi="Arial" w:cs="Arial"/>
+              </w:rPr>
+            </w:pPr>
+          </w:p>
+        </w:tc>
+      </w:tr>
+      <w:tr>
+        <w:trPr>
+          <w:cantSplit/>
+        </w:trPr>
+        <w:tc>
+          <w:tcPr>
+            <w:tcW w:w="4788" w:type="dxa"/>
+          </w:tcPr>
+          <w:p>
+            <w:pPr>
+              <w:rPr>
+                <w:rFonts w:ascii="Arial" w:hAnsi="Arial" w:cs="Arial"/>
+              </w:rPr>
+            </w:pPr>
+            <w:r>
+              <w:rPr>
+                <w:rFonts w:ascii="Arial" w:hAnsi="Arial" w:cs="Arial"/>
+              </w:rPr>
+              <w:t>g</w:t>
+            </w:r>
+            <w:r>
+              <w:rPr>
+                <w:rFonts w:ascii="Arial" w:hAnsi="Arial" w:cs="Arial"/>
+              </w:rPr>
+              <w:t>reen</w:t>
+            </w:r>
+          </w:p>
+          <w:p>
+            <w:pPr>
+              <w:rPr>
+                <w:rFonts w:ascii="Arial" w:hAnsi="Arial" w:cs="Arial"/>
+              </w:rPr>
+            </w:pPr>
+          </w:p>
+        </w:tc>
+        <w:tc>
+          <w:tcPr>
+            <w:tcW w:w="4788" w:type="dxa"/>
+          </w:tcPr>
+          <w:p>
+            <w:pPr>
+              <w:rPr>
+                <w:rFonts w:ascii="Arial" w:hAnsi="Arial" w:cs="Arial"/>
+              </w:rPr>
+            </w:pPr>
+          </w:p>
+        </w:tc>
+      </w:tr>
+      <w:tr>
+        <w:trPr>
+          <w:cantSplit/>
+        </w:trPr>
+        <w:tc>
+          <w:tcPr>
+            <w:tcW w:w="4788" w:type="dxa"/>
+          </w:tcPr>
+          <w:p>
+            <w:pPr>
+              <w:rPr>
+                <w:rFonts w:ascii="Arial" w:hAnsi="Arial" w:cs="Arial"/>
+              </w:rPr>
+            </w:pPr>
+            <w:r>
+              <w:rPr>
+                <w:rFonts w:ascii="Arial" w:hAnsi="Arial" w:cs="Arial"/>
+              </w:rPr>
+              <w:t>b</w:t>
+            </w:r>
+            <w:r>
+              <w:rPr>
+                <w:rFonts w:ascii="Arial" w:hAnsi="Arial" w:cs="Arial"/>
+              </w:rPr>
+              <w:t>lue</w:t>
+            </w:r>
+          </w:p>
+          <w:p>
+            <w:pPr>
+              <w:rPr>
+                <w:rFonts w:ascii="Arial" w:hAnsi="Arial" w:cs="Arial"/>
+              </w:rPr>
+            </w:pPr>
+          </w:p>
+        </w:tc>
+        <w:tc>
+          <w:tcPr>
+            <w:tcW w:w="4788" w:type="dxa"/>
+          </w:tcPr>
+          <w:p>
+            <w:pPr>
+              <w:rPr>
+                <w:rFonts w:ascii="Arial" w:hAnsi="Arial" w:cs="Arial"/>
+              </w:rPr>
+            </w:pPr>
+          </w:p>
+        </w:tc>
+      </w:tr>
+      <w:tr>
+        <w:trPr>
+          <w:cantSplit/>
+        </w:trPr>
+        <w:tc>
+          <w:tcPr>
+            <w:tcW w:w="4788" w:type="dxa"/>
+          </w:tcPr>
+          <w:p>
+            <w:pPr>
+              <w:rPr>
+                <w:rFonts w:ascii="Arial" w:hAnsi="Arial" w:cs="Arial"/>
+              </w:rPr>
+            </w:pPr>
+            <w:r>
+              <w:rPr>
+                <w:rFonts w:ascii="Arial" w:hAnsi="Arial" w:cs="Arial"/>
+              </w:rPr>
+              <w:t>c</w:t>
+            </w:r>
+            <w:r>
+              <w:rPr>
+                <w:rFonts w:ascii="Arial" w:hAnsi="Arial" w:cs="Arial"/>
+              </w:rPr>
+              <w:t>yan</w:t>
+            </w:r>
+          </w:p>
+          <w:p>
+            <w:pPr>
+              <w:rPr>
+                <w:rFonts w:ascii="Arial" w:hAnsi="Arial" w:cs="Arial"/>
+              </w:rPr>
+            </w:pPr>
+          </w:p>
+        </w:tc>
+        <w:tc>
+          <w:tcPr>
+            <w:tcW w:w="4788" w:type="dxa"/>
+          </w:tcPr>
+          <w:p>
+            <w:pPr>
+              <w:rPr>
+                <w:rFonts w:ascii="Arial" w:hAnsi="Arial" w:cs="Arial"/>
+              </w:rPr>
+            </w:pPr>
+          </w:p>
+        </w:tc>
+      </w:tr>
+      <w:tr>
+        <w:trPr>
+          <w:cantSplit/>
+        </w:trPr>
+        <w:tc>
+          <w:tcPr>
+            <w:tcW w:w="4788" w:type="dxa"/>
+          </w:tcPr>
+          <w:p>
+            <w:pPr>
+              <w:rPr>
+                <w:rFonts w:ascii="Arial" w:hAnsi="Arial" w:cs="Arial"/>
+              </w:rPr>
+            </w:pPr>
+            <w:r>
+              <w:rPr>
+                <w:rFonts w:ascii="Arial" w:hAnsi="Arial" w:cs="Arial"/>
+              </w:rPr>
+              <w:t>m</w:t>
+            </w:r>
+            <w:r>
+              <w:rPr>
+                <w:rFonts w:ascii="Arial" w:hAnsi="Arial" w:cs="Arial"/>
+              </w:rPr>
+              <w:t>agenta</w:t>
+            </w:r>
+          </w:p>
+          <w:p>
+            <w:pPr>
+              <w:rPr>
+                <w:rFonts w:ascii="Arial" w:hAnsi="Arial" w:cs="Arial"/>
+              </w:rPr>
+            </w:pPr>
+          </w:p>
+        </w:tc>
+        <w:tc>
+          <w:tcPr>
+            <w:tcW w:w="4788" w:type="dxa"/>
+          </w:tcPr>
+          <w:p>
+            <w:pPr>
+              <w:rPr>
+                <w:rFonts w:ascii="Arial" w:hAnsi="Arial" w:cs="Arial"/>
+              </w:rPr>
+            </w:pPr>
+          </w:p>
+        </w:tc>
+      </w:tr>
+      <w:tr>
+        <w:trPr>
+          <w:cantSplit/>
+        </w:trPr>
+        <w:tc>
+          <w:tcPr>
+            <w:tcW w:w="4788" w:type="dxa"/>
+          </w:tcPr>
+          <w:p>
+            <w:pPr>
+              <w:rPr>
+                <w:rFonts w:ascii="Arial" w:hAnsi="Arial" w:cs="Arial"/>
+              </w:rPr>
+            </w:pPr>
+            <w:r>
+              <w:rPr>
+                <w:rFonts w:ascii="Arial" w:hAnsi="Arial" w:cs="Arial"/>
+              </w:rPr>
+              <w:t>y</w:t>
+            </w:r>
+            <w:r>
+              <w:rPr>
+                <w:rFonts w:ascii="Arial" w:hAnsi="Arial" w:cs="Arial"/>
+              </w:rPr>
+              <w:t>ellow</w:t>
+            </w:r>
+          </w:p>
+          <w:p>
+            <w:pPr>
+              <w:rPr>
+                <w:rFonts w:ascii="Arial" w:hAnsi="Arial" w:cs="Arial"/>
+              </w:rPr>
+            </w:pPr>
+          </w:p>
+        </w:tc>
+        <w:tc>
+          <w:tcPr>
+            <w:tcW w:w="4788" w:type="dxa"/>
+          </w:tcPr>
+          <w:p>
+            <w:pPr>
+              <w:rPr>
+                <w:rFonts w:ascii="Arial" w:hAnsi="Arial" w:cs="Arial"/>
+              </w:rPr>
+            </w:pPr>
+          </w:p>
+        </w:tc>
+      </w:tr>
+      <w:tr>
+        <w:trPr>
+          <w:cantSplit/>
+        </w:trPr>
+        <w:tc>
+          <w:tcPr>
+            <w:tcW w:w="4788" w:type="dxa"/>
+          </w:tcPr>
+          <w:p>
+            <w:pPr>
+              <w:rPr>
+                <w:rFonts w:ascii="Arial" w:hAnsi="Arial" w:cs="Arial"/>
+              </w:rPr>
+            </w:pPr>
+            <w:r>
+              <w:rPr>
+                <w:rFonts w:ascii="Arial" w:hAnsi="Arial" w:cs="Arial"/>
+              </w:rPr>
+              <w:t>o</w:t>
+            </w:r>
+            <w:r>
+              <w:rPr>
+                <w:rFonts w:ascii="Arial" w:hAnsi="Arial" w:cs="Arial"/>
+              </w:rPr>
+              <w:t>range</w:t>
+            </w:r>
+          </w:p>
+          <w:p>
+            <w:pPr>
+              <w:rPr>
+                <w:rFonts w:ascii="Arial" w:hAnsi="Arial" w:cs="Arial"/>
+              </w:rPr>
+            </w:pPr>
+          </w:p>
+        </w:tc>
+        <w:tc>
+          <w:tcPr>
+            <w:tcW w:w="4788" w:type="dxa"/>
+          </w:tcPr>
+          <w:p>
+            <w:pPr>
+              <w:rPr>
+                <w:rFonts w:ascii="Arial" w:hAnsi="Arial" w:cs="Arial"/>
+              </w:rPr>
+            </w:pPr>
+          </w:p>
+        </w:tc>
+      </w:tr>
+      <w:tr>
+        <w:trPr>
+          <w:cantSplit/>
+        </w:trPr>
+        <w:tc>
+          <w:tcPr>
+            <w:tcW w:w="4788" w:type="dxa"/>
+          </w:tcPr>
+          <w:p>
+            <w:pPr>
+              <w:rPr>
+                <w:rFonts w:ascii="Arial" w:hAnsi="Arial" w:cs="Arial"/>
+              </w:rPr>
+            </w:pPr>
+            <w:r>
+              <w:rPr>
+                <w:rFonts w:ascii="Arial" w:hAnsi="Arial" w:cs="Arial"/>
+              </w:rPr>
+              <w:t>b</w:t>
+            </w:r>
+            <w:r>
+              <w:rPr>
+                <w:rFonts w:ascii="Arial" w:hAnsi="Arial" w:cs="Arial"/>
+              </w:rPr>
+              <w:t>lack</w:t>
+            </w:r>
+          </w:p>
+          <w:p>
+            <w:pPr>
+              <w:rPr>
+                <w:rFonts w:ascii="Arial" w:hAnsi="Arial" w:cs="Arial"/>
+              </w:rPr>
+            </w:pPr>
+          </w:p>
+        </w:tc>
+        <w:tc>
+          <w:tcPr>
+            <w:tcW w:w="4788" w:type="dxa"/>
+          </w:tcPr>
+          <w:p>
+            <w:pPr>
+              <w:rPr>
+                <w:rFonts w:ascii="Arial" w:hAnsi="Arial" w:cs="Arial"/>
+              </w:rPr>
+            </w:pPr>
+          </w:p>
+        </w:tc>
+      </w:tr>
+      <w:tr>
+        <w:trPr>
+          <w:cantSplit/>
+        </w:trPr>
+        <w:tc>
+          <w:tcPr>
+            <w:tcW w:w="4788" w:type="dxa"/>
+          </w:tcPr>
+          <w:p>
+            <w:pPr>
+              <w:rPr>
+                <w:rFonts w:ascii="Arial" w:hAnsi="Arial" w:cs="Arial"/>
+              </w:rPr>
+            </w:pPr>
+            <w:r>
+              <w:rPr>
+                <w:rFonts w:ascii="Arial" w:hAnsi="Arial" w:cs="Arial"/>
+              </w:rPr>
+              <w:t>x</w:t>
+            </w:r>
+            <w:r>
+              <w:rPr>
+                <w:rFonts w:ascii="Arial" w:hAnsi="Arial" w:cs="Arial"/>
+              </w:rPr>
+              <w:t xml:space="preserve"> axi</w:t>
             </w:r>
             <w:r>
               <w:rPr>
@@ -6554,15 +6613,8 @@
               <w:rPr>
                 <w:rFonts w:ascii="Arial" w:hAnsi="Arial" w:cs="Arial"/>
               </w:rPr>
-              <w:t>CIRCUIT SANDBOX</w:t>
-            </w:r>
-          </w:p>
-          <w:p>
-            <w:pPr>
-              <w:rPr>
-                <w:rFonts w:ascii="Arial" w:hAnsi="Arial" w:cs="Arial"/>
-              </w:rPr>
-            </w:pPr>
+              <w:t>Dark</w:t>
+            </w:r>
           </w:p>
         </w:tc>
         <w:tc>
@@ -6597,70 +6649,8 @@
               <w:rPr>
                 <w:rFonts w:ascii="Arial" w:hAnsi="Arial" w:cs="Arial"/>
               </w:rPr>
-              <w:t xml:space="preserve">Run </w:t>
-            </w:r>
-          </w:p>
-          <w:p>
-            <w:pPr>
-              <w:rPr>
-                <w:rFonts w:ascii="Arial" w:hAnsi="Arial" w:cs="Arial"/>
-              </w:rPr>
-            </w:pPr>
-          </w:p>
-          <w:p>
-            <w:pPr>
-              <w:rPr>
-                <w:rFonts w:ascii="Arial" w:hAnsi="Arial" w:cs="Arial"/>
-              </w:rPr>
-            </w:pPr>
-            <w:r>
-              <w:rPr>
-                <w:rFonts w:ascii="Arial" w:hAnsi="Arial" w:cs="Arial"/>
-              </w:rPr>
-              <w:t xml:space="preserve">[ Circuit </w:t>
-            </w:r>
-            <w:proofErr w:type="gramStart"/>
-            <w:r>
-              <w:rPr>
-                <w:rFonts w:ascii="Arial" w:hAnsi="Arial" w:cs="Arial"/>
-              </w:rPr>
-              <w:t>Sandbox ]</w:t>
-            </w:r>
-            <w:proofErr w:type="gramEnd"/>
-          </w:p>
-          <w:p>
-            <w:pPr>
-              <w:rPr>
-                <w:rFonts w:ascii="Arial" w:hAnsi="Arial" w:cs="Arial"/>
-              </w:rPr>
-            </w:pPr>
-          </w:p>
-          <w:p>
-            <w:pPr>
-              <w:rPr>
-                <w:rFonts w:ascii="Arial" w:hAnsi="Arial" w:cs="Arial"/>
-              </w:rPr>
-            </w:pPr>
-            <w:r>
-              <w:rPr>
-                <w:rFonts w:ascii="Arial" w:hAnsi="Arial" w:cs="Arial"/>
-              </w:rPr>
-              <w:t xml:space="preserve">in </w:t>
-            </w:r>
-            <w:r>
-              <w:rPr>
-                <w:rFonts w:ascii="Arial" w:hAnsi="Arial" w:cs="Arial"/>
-                <w:color w:val="BFBFBF" w:themeColor="background1" w:themeShade="BF"/>
-              </w:rPr>
-              <w:t>[language you are translating to]</w:t>
-            </w:r>
-          </w:p>
-          <w:p>
-            <w:pPr>
-              <w:rPr>
-                <w:rFonts w:ascii="Arial" w:hAnsi="Arial" w:cs="Arial"/>
-              </w:rPr>
-            </w:pPr>
+              <w:t>Light</w:t>
+            </w:r>
           </w:p>
         </w:tc>
         <w:tc>
@@ -6691,12 +6681,6 @@
                 <w:rFonts w:ascii="Arial" w:hAnsi="Arial" w:cs="Arial"/>
               </w:rPr>
             </w:pPr>
-            <w:r>
-              <w:rPr>
-                <w:rFonts w:ascii="Arial" w:hAnsi="Arial" w:cs="Arial"/>
-              </w:rPr>
-              <w:t>Dark</w:t>
-            </w:r>
           </w:p>
         </w:tc>
         <w:tc>
@@ -6727,12 +6711,6 @@
                 <w:rFonts w:ascii="Arial" w:hAnsi="Arial" w:cs="Arial"/>
               </w:rPr>
             </w:pPr>
-            <w:r>
-              <w:rPr>
-                <w:rFonts w:ascii="Arial" w:hAnsi="Arial" w:cs="Arial"/>
-              </w:rPr>
-              <w:t>Light</w:t>
-            </w:r>
           </w:p>
         </w:tc>
         <w:tc>
@@ -6760,13 +6738,19 @@
     <w:p>
       <w:r>
         <w:lastRenderedPageBreak/>
-        <w:t>Other p</w:t>
+        <w:t>Phrases</w:t>
       </w:r>
       <w:r>
-        <w:t xml:space="preserve">hrases </w:t>
+        <w:t xml:space="preserve"> </w:t>
       </w:r>
       <w:r>
-        <w:t>used in</w:t>
+        <w:t>used</w:t>
+      </w:r>
+      <w:r>
+        <w:t xml:space="preserve"> elsewhere</w:t>
+      </w:r>
+      <w:r>
+        <w:t xml:space="preserve"> in</w:t>
       </w:r>
       <w:r>
         <w:t xml:space="preserve"> </w:t>
@@ -6812,12 +6796,12 @@
           <w:p>
             <w:pPr>
               <w:rPr>
-                <w:rFonts w:ascii="Arial" w:hAnsi="Arial" w:cs="Arial"/>
-              </w:rPr>
-            </w:pPr>
-            <w:r>
-              <w:rPr>
-                <w:rFonts w:ascii="Arial" w:hAnsi="Arial" w:cs="Arial"/>
+                <w:rFonts w:cstheme="minorHAnsi"/>
+              </w:rPr>
+            </w:pPr>
+            <w:r>
+              <w:rPr>
+                <w:rFonts w:cstheme="minorHAnsi"/>
               </w:rPr>
               <w:t>CIRCUIT SANDBOX</w:t>
             </w:r>
@@ -6854,27 +6838,55 @@
           <w:p>
             <w:pPr>
               <w:rPr>
-                <w:rFonts w:ascii="Arial" w:hAnsi="Arial" w:cs="Arial"/>
-              </w:rPr>
-            </w:pPr>
-            <w:r>
-              <w:t>[Phrase on the</w:t>
-            </w:r>
-            <w:r>
+                <w:i/>
+                <w:iCs/>
+                <w:color w:val="4F81BD" w:themeColor="accent1"/>
+              </w:rPr>
+            </w:pPr>
+            <w:r>
+              <w:t>[</w:t>
+            </w:r>
+            <w:r>
+              <w:rPr>
+                <w:i/>
+                <w:iCs/>
+                <w:color w:val="4F81BD" w:themeColor="accent1"/>
+              </w:rPr>
+              <w:t>Phrase on the</w:t>
+            </w:r>
+            <w:r>
+              <w:rPr>
+                <w:i/>
+                <w:iCs/>
+                <w:color w:val="4F81BD" w:themeColor="accent1"/>
+              </w:rPr>
               <w:t xml:space="preserve"> Spinning Numbers</w:t>
             </w:r>
             <w:r>
+              <w:rPr>
+                <w:i/>
+                <w:iCs/>
+                <w:color w:val="4F81BD" w:themeColor="accent1"/>
+              </w:rPr>
               <w:t xml:space="preserve"> </w:t>
             </w:r>
             <w:hyperlink r:id="rId5" w:history="1">
               <w:r>
                 <w:rPr>
-                  <w:rStyle w:val="Hyperlink"/>
+                  <w:i/>
+                  <w:iCs/>
+                  <w:color w:val="4F81BD" w:themeColor="accent1"/>
+                  <w:u w:val="single"/>
                 </w:rPr>
                 <w:t>home page</w:t>
               </w:r>
             </w:hyperlink>
             <w:r>
+              <w:rPr>
+                <w:i/>
+                <w:iCs/>
+                <w:color w:val="4F81BD" w:themeColor="accent1"/>
+              </w:rPr>
               <w:t>.]</w:t>
             </w:r>
           </w:p>
@@ -6888,155 +6900,206 @@
           <w:p>
             <w:pPr>
               <w:rPr>
-                <w:rFonts w:ascii="Arial" w:hAnsi="Arial" w:cs="Arial"/>
-              </w:rPr>
-            </w:pPr>
-            <w:r>
-              <w:rPr>
-                <w:rFonts w:ascii="Arial" w:hAnsi="Arial" w:cs="Arial"/>
-              </w:rPr>
-              <w:t xml:space="preserve">Circuit Sandbox </w:t>
-            </w:r>
-          </w:p>
-          <w:p>
-            <w:pPr>
-              <w:rPr>
-                <w:rFonts w:ascii="Arial" w:hAnsi="Arial" w:cs="Arial"/>
-              </w:rPr>
-            </w:pPr>
-          </w:p>
-          <w:p>
-            <w:pPr>
-              <w:rPr>
-                <w:rFonts w:ascii="Arial" w:hAnsi="Arial" w:cs="Arial"/>
-              </w:rPr>
-            </w:pPr>
-            <w:r>
-              <w:rPr>
-                <w:rFonts w:ascii="Arial" w:hAnsi="Arial" w:cs="Arial"/>
-              </w:rPr>
-              <w:t xml:space="preserve">in </w:t>
-            </w:r>
-            <w:r>
-              <w:rPr>
-                <w:rFonts w:ascii="Arial" w:hAnsi="Arial" w:cs="Arial"/>
+                <w:rFonts w:cstheme="minorHAnsi"/>
+              </w:rPr>
+            </w:pPr>
+            <w:r>
+              <w:rPr>
+                <w:rFonts w:cstheme="minorHAnsi"/>
+              </w:rPr>
+              <w:t xml:space="preserve">Circuit Sandbox in </w:t>
+            </w:r>
+            <w:r>
+              <w:rPr>
+                <w:rFonts w:cstheme="minorHAnsi"/>
                 <w:color w:val="BFBFBF" w:themeColor="background1" w:themeShade="BF"/>
               </w:rPr>
-              <w:t>[language you are translating to]</w:t>
-            </w:r>
-          </w:p>
-          <w:p>
-            <w:pPr>
-              <w:rPr>
-                <w:rFonts w:ascii="Arial" w:hAnsi="Arial" w:cs="Arial"/>
-              </w:rPr>
-            </w:pPr>
-          </w:p>
-        </w:tc>
-        <w:tc>
-          <w:tcPr>
-            <w:tcW w:w="4788" w:type="dxa"/>
-          </w:tcPr>
-          <w:p>
-            <w:pPr>
-              <w:rPr>
-                <w:rFonts w:ascii="Arial" w:hAnsi="Arial" w:cs="Arial"/>
-              </w:rPr>
-            </w:pPr>
-          </w:p>
-        </w:tc>
-      </w:tr>
-      <w:tr>
-        <w:trPr>
-          <w:cantSplit/>
-        </w:trPr>
-        <w:tc>
-          <w:tcPr>
-            <w:tcW w:w="4788" w:type="dxa"/>
-          </w:tcPr>
-          <w:p>
-            <w:r>
+              <w:t>[</w:t>
+            </w:r>
+            <w:r>
+              <w:rPr>
+                <w:rFonts w:cstheme="minorHAnsi"/>
+                <w:color w:val="BFBFBF" w:themeColor="background1" w:themeShade="BF"/>
+              </w:rPr>
+              <w:t xml:space="preserve">your </w:t>
+            </w:r>
+            <w:r>
+              <w:rPr>
+                <w:rFonts w:cstheme="minorHAnsi"/>
+                <w:color w:val="BFBFBF" w:themeColor="background1" w:themeShade="BF"/>
+              </w:rPr>
+              <w:t>language]</w:t>
+            </w:r>
+          </w:p>
+          <w:p>
+            <w:pPr>
+              <w:rPr>
+                <w:rFonts w:ascii="Arial" w:hAnsi="Arial" w:cs="Arial"/>
+              </w:rPr>
+            </w:pPr>
+          </w:p>
+        </w:tc>
+        <w:tc>
+          <w:tcPr>
+            <w:tcW w:w="4788" w:type="dxa"/>
+          </w:tcPr>
+          <w:p>
+            <w:pPr>
+              <w:rPr>
+                <w:rFonts w:ascii="Arial" w:hAnsi="Arial" w:cs="Arial"/>
+              </w:rPr>
+            </w:pPr>
+          </w:p>
+        </w:tc>
+      </w:tr>
+      <w:tr>
+        <w:trPr>
+          <w:cantSplit/>
+        </w:trPr>
+        <w:tc>
+          <w:tcPr>
+            <w:tcW w:w="4788" w:type="dxa"/>
+          </w:tcPr>
+          <w:p>
+            <w:pPr>
+              <w:rPr>
+                <w:i/>
+                <w:iCs/>
+                <w:color w:val="4F81BD" w:themeColor="accent1"/>
+              </w:rPr>
+            </w:pPr>
+            <w:r>
+              <w:rPr>
+                <w:i/>
+                <w:iCs/>
+                <w:color w:val="4F81BD" w:themeColor="accent1"/>
+              </w:rPr>
               <w:t xml:space="preserve">[Phrase on the Circuit Sandbox </w:t>
             </w:r>
             <w:hyperlink r:id="rId6" w:history="1">
               <w:r>
                 <w:rPr>
-                  <w:rStyle w:val="Hyperlink"/>
+                  <w:i/>
+                  <w:iCs/>
+                  <w:color w:val="4F81BD" w:themeColor="accent1"/>
+                  <w:u w:val="single"/>
                 </w:rPr>
                 <w:t>instruction page</w:t>
               </w:r>
             </w:hyperlink>
             <w:r>
+              <w:rPr>
+                <w:i/>
+                <w:iCs/>
+                <w:color w:val="4F81BD" w:themeColor="accent1"/>
+              </w:rPr>
               <w:t>.]</w:t>
             </w:r>
           </w:p>
           <w:p/>
           <w:p>
+            <w:pPr>
+              <w:rPr>
+                <w:rFonts w:ascii="Arial" w:hAnsi="Arial" w:cs="Arial"/>
+                <w:color w:val="BFBFBF" w:themeColor="background1" w:themeShade="BF"/>
+              </w:rPr>
+            </w:pPr>
             <w:r>
               <w:t>Run</w:t>
             </w:r>
+            <w:r>
+              <w:t xml:space="preserve"> </w:t>
+            </w:r>
+            <w:r>
+              <w:t>Circuit Sandbox</w:t>
+            </w:r>
+            <w:r>
+              <w:t xml:space="preserve"> </w:t>
+            </w:r>
+            <w:r>
+              <w:t xml:space="preserve">in </w:t>
+            </w:r>
+            <w:r>
+              <w:rPr>
+                <w:rFonts w:ascii="Arial" w:hAnsi="Arial" w:cs="Arial"/>
+                <w:color w:val="BFBFBF" w:themeColor="background1" w:themeShade="BF"/>
+              </w:rPr>
+              <w:t>[</w:t>
+            </w:r>
+            <w:r>
+              <w:rPr>
+                <w:rFonts w:ascii="Arial" w:hAnsi="Arial" w:cs="Arial"/>
+                <w:color w:val="BFBFBF" w:themeColor="background1" w:themeShade="BF"/>
+              </w:rPr>
+              <w:t xml:space="preserve">your </w:t>
+            </w:r>
+            <w:r>
+              <w:rPr>
+                <w:rFonts w:ascii="Arial" w:hAnsi="Arial" w:cs="Arial"/>
+                <w:color w:val="BFBFBF" w:themeColor="background1" w:themeShade="BF"/>
+              </w:rPr>
+              <w:t>language]</w:t>
+            </w:r>
           </w:p>
           <w:p/>
-          <w:p>
-            <w:r>
-              <w:t>Circuit Sandbox</w:t>
-            </w:r>
-          </w:p>
-          <w:p/>
-          <w:p>
-            <w:r>
-              <w:t xml:space="preserve">in </w:t>
-            </w:r>
-            <w:r>
-              <w:rPr>
-                <w:rFonts w:ascii="Arial" w:hAnsi="Arial" w:cs="Arial"/>
-                <w:color w:val="BFBFBF" w:themeColor="background1" w:themeShade="BF"/>
-              </w:rPr>
-              <w:t>[language you are translating to]</w:t>
-            </w:r>
-          </w:p>
-        </w:tc>
-        <w:tc>
-          <w:tcPr>
-            <w:tcW w:w="4788" w:type="dxa"/>
-          </w:tcPr>
-          <w:p>
-            <w:pPr>
-              <w:rPr>
-                <w:rFonts w:ascii="Arial" w:hAnsi="Arial" w:cs="Arial"/>
-              </w:rPr>
-            </w:pPr>
-          </w:p>
-        </w:tc>
-      </w:tr>
-      <w:tr>
-        <w:trPr>
-          <w:cantSplit/>
-        </w:trPr>
-        <w:tc>
-          <w:tcPr>
-            <w:tcW w:w="4788" w:type="dxa"/>
-          </w:tcPr>
-          <w:p>
-            <w:r>
-              <w:t xml:space="preserve">[Phrase in Circuit Sandbox </w:t>
+        </w:tc>
+        <w:tc>
+          <w:tcPr>
+            <w:tcW w:w="4788" w:type="dxa"/>
+          </w:tcPr>
+          <w:p>
+            <w:pPr>
+              <w:rPr>
+                <w:rFonts w:ascii="Arial" w:hAnsi="Arial" w:cs="Arial"/>
+              </w:rPr>
+            </w:pPr>
+          </w:p>
+        </w:tc>
+      </w:tr>
+      <w:tr>
+        <w:trPr>
+          <w:cantSplit/>
+        </w:trPr>
+        <w:tc>
+          <w:tcPr>
+            <w:tcW w:w="4788" w:type="dxa"/>
+          </w:tcPr>
+          <w:p>
+            <w:r>
+              <w:t>[</w:t>
+            </w:r>
+            <w:r>
+              <w:rPr>
+                <w:i/>
+                <w:iCs/>
+                <w:color w:val="4F81BD" w:themeColor="accent1"/>
+              </w:rPr>
+              <w:t xml:space="preserve">Phrase in Circuit Sandbox </w:t>
             </w:r>
             <w:hyperlink r:id="rId7" w:history="1">
               <w:r>
                 <w:rPr>
-                  <w:rStyle w:val="Hyperlink"/>
+                  <w:i/>
+                  <w:iCs/>
+                  <w:color w:val="4F81BD" w:themeColor="accent1"/>
+                  <w:u w:val="single"/>
                 </w:rPr>
                 <w:t>html file</w:t>
               </w:r>
             </w:hyperlink>
             <w:r>
+              <w:rPr>
+                <w:i/>
+                <w:iCs/>
+                <w:color w:val="4F81BD" w:themeColor="accent1"/>
+              </w:rPr>
               <w:t>.]</w:t>
             </w:r>
           </w:p>
           <w:p/>
           <w:p>
             <w:r>
-              <w:t>CIRCUIT SANDBOX HELP</w:t>
+              <w:t>HELP</w:t>
             </w:r>
             <w:r>
               <w:t xml:space="preserve"> PAGE</w:t>
@@ -7059,6 +7122,29 @@
       </w:tr>
     </w:tbl>
     <w:p/>
+    <w:p>
+      <w:pPr>
+        <w:rPr>
+          <w:b/>
+          <w:bCs/>
+          <w:i/>
+          <w:iCs/>
+          <w:color w:val="4F81BD" w:themeColor="accent1"/>
+          <w:u w:val="single"/>
+        </w:rPr>
+      </w:pPr>
+      <w:r>
+        <w:rPr>
+          <w:b/>
+          <w:bCs/>
+          <w:i/>
+          <w:iCs/>
+          <w:color w:val="4F81BD" w:themeColor="accent1"/>
+          <w:u w:val="single"/>
+        </w:rPr>
+        <w:t xml:space="preserve">Translator Notes: </w:t>
+      </w:r>
+    </w:p>
     <w:p>
       <w:pPr>
         <w:rPr>
@@ -7073,7 +7159,7 @@
           <w:iCs/>
           <w:color w:val="4F81BD" w:themeColor="accent1"/>
         </w:rPr>
-        <w:t>Translator Notes: Anything you want to mention.</w:t>
+        <w:t>Anything you want to mention.</w:t>
       </w:r>
     </w:p>
     <w:p/>
@@ -7503,6 +7589,7 @@
   <w:style w:type="character" w:default="1" w:styleId="DefaultParagraphFont">
     <w:name w:val="Default Paragraph Font"/>
     <w:uiPriority w:val="1"/>
+    <w:semiHidden/>
     <w:unhideWhenUsed/>
   </w:style>
   <w:style w:type="table" w:default="1" w:styleId="TableNormal">

</xml_diff>

<commit_message>
Update README. Small edits to translation table.
</commit_message>
<xml_diff>
--- a/Translation-table.docx
+++ b/Translation-table.docx
@@ -6093,7 +6093,7 @@
             <w:r>
               <w:rPr>
                 <w:rFonts w:ascii="Arial" w:hAnsi="Arial" w:cs="Arial"/>
-                <w:color w:val="BFBFBF" w:themeColor="background1" w:themeShade="BF"/>
+                <w:color w:val="4F81BD" w:themeColor="accent1"/>
                 <w:sz w:val="18"/>
               </w:rPr>
               <w:t>[Unicode lower case alpha]</w:t>
@@ -7022,23 +7022,30 @@
             <w:r>
               <w:rPr>
                 <w:rFonts w:ascii="Arial" w:hAnsi="Arial" w:cs="Arial"/>
+                <w:color w:val="4F81BD" w:themeColor="accent1"/>
+              </w:rPr>
+              <w:t>[</w:t>
+            </w:r>
+            <w:r>
+              <w:rPr>
+                <w:rFonts w:ascii="Arial" w:hAnsi="Arial" w:cs="Arial"/>
+                <w:color w:val="4F81BD" w:themeColor="accent1"/>
+              </w:rPr>
+              <w:t xml:space="preserve">your </w:t>
+            </w:r>
+            <w:r>
+              <w:rPr>
+                <w:rFonts w:ascii="Arial" w:hAnsi="Arial" w:cs="Arial"/>
+                <w:color w:val="4F81BD" w:themeColor="accent1"/>
+              </w:rPr>
+              <w:t>language</w:t>
+            </w:r>
+            <w:r>
+              <w:rPr>
+                <w:rFonts w:ascii="Arial" w:hAnsi="Arial" w:cs="Arial"/>
                 <w:color w:val="BFBFBF" w:themeColor="background1" w:themeShade="BF"/>
               </w:rPr>
-              <w:t>[</w:t>
-            </w:r>
-            <w:r>
-              <w:rPr>
-                <w:rFonts w:ascii="Arial" w:hAnsi="Arial" w:cs="Arial"/>
-                <w:color w:val="BFBFBF" w:themeColor="background1" w:themeShade="BF"/>
-              </w:rPr>
-              <w:t xml:space="preserve">your </w:t>
-            </w:r>
-            <w:r>
-              <w:rPr>
-                <w:rFonts w:ascii="Arial" w:hAnsi="Arial" w:cs="Arial"/>
-                <w:color w:val="BFBFBF" w:themeColor="background1" w:themeShade="BF"/>
-              </w:rPr>
-              <w:t>language]</w:t>
+              <w:t>]</w:t>
             </w:r>
           </w:p>
           <w:p/>

</xml_diff>

<commit_message>
Introducing the realistic opamp2 model.
</commit_message>
<xml_diff>
--- a/Translation-table.docx
+++ b/Translation-table.docx
@@ -5434,6 +5434,116 @@
       <w:tr>
         <w:trPr>
           <w:cantSplit/>
+          <w:trHeight w:val="350"/>
+        </w:trPr>
+        <w:tc>
+          <w:tcPr>
+            <w:tcW w:w="4788" w:type="dxa"/>
+          </w:tcPr>
+          <w:p>
+            <w:pPr>
+              <w:rPr>
+                <w:rFonts w:ascii="Arial" w:hAnsi="Arial" w:cs="Arial"/>
+              </w:rPr>
+            </w:pPr>
+            <w:r>
+              <w:rPr>
+                <w:rFonts w:ascii="Arial" w:hAnsi="Arial" w:cs="Arial"/>
+              </w:rPr>
+              <w:t>Rin</w:t>
+            </w:r>
+            <w:proofErr w:type="gramStart"/>
+            <w:r>
+              <w:rPr>
+                <w:rFonts w:ascii="Arial" w:hAnsi="Arial" w:cs="Arial"/>
+              </w:rPr>
+              <w:t xml:space="preserve">   </w:t>
+            </w:r>
+            <w:r>
+              <w:rPr>
+                <w:rFonts w:ascii="Arial" w:hAnsi="Arial" w:cs="Arial"/>
+                <w:color w:val="4F81BD" w:themeColor="accent1"/>
+              </w:rPr>
+              <w:t>(</w:t>
+            </w:r>
+            <w:proofErr w:type="gramEnd"/>
+            <w:r>
+              <w:rPr>
+                <w:rFonts w:ascii="Arial" w:hAnsi="Arial" w:cs="Arial"/>
+                <w:color w:val="4F81BD" w:themeColor="accent1"/>
+              </w:rPr>
+              <w:t>input resistance)</w:t>
+            </w:r>
+          </w:p>
+        </w:tc>
+        <w:tc>
+          <w:tcPr>
+            <w:tcW w:w="4788" w:type="dxa"/>
+          </w:tcPr>
+          <w:p>
+            <w:pPr>
+              <w:rPr>
+                <w:rFonts w:ascii="Arial" w:hAnsi="Arial" w:cs="Arial"/>
+              </w:rPr>
+            </w:pPr>
+          </w:p>
+        </w:tc>
+      </w:tr>
+      <w:tr>
+        <w:trPr>
+          <w:cantSplit/>
+          <w:trHeight w:val="350"/>
+        </w:trPr>
+        <w:tc>
+          <w:tcPr>
+            <w:tcW w:w="4788" w:type="dxa"/>
+          </w:tcPr>
+          <w:p>
+            <w:pPr>
+              <w:rPr>
+                <w:rFonts w:ascii="Arial" w:hAnsi="Arial" w:cs="Arial"/>
+              </w:rPr>
+            </w:pPr>
+            <w:proofErr w:type="gramStart"/>
+            <w:r>
+              <w:rPr>
+                <w:rFonts w:ascii="Arial" w:hAnsi="Arial" w:cs="Arial"/>
+              </w:rPr>
+              <w:t xml:space="preserve">Rout  </w:t>
+            </w:r>
+            <w:r>
+              <w:rPr>
+                <w:rFonts w:ascii="Arial" w:hAnsi="Arial" w:cs="Arial"/>
+                <w:color w:val="4F81BD" w:themeColor="accent1"/>
+              </w:rPr>
+              <w:t>(</w:t>
+            </w:r>
+            <w:proofErr w:type="gramEnd"/>
+            <w:r>
+              <w:rPr>
+                <w:rFonts w:ascii="Arial" w:hAnsi="Arial" w:cs="Arial"/>
+                <w:color w:val="4F81BD" w:themeColor="accent1"/>
+              </w:rPr>
+              <w:t>output resistance)</w:t>
+            </w:r>
+          </w:p>
+        </w:tc>
+        <w:tc>
+          <w:tcPr>
+            <w:tcW w:w="4788" w:type="dxa"/>
+          </w:tcPr>
+          <w:p>
+            <w:pPr>
+              <w:rPr>
+                <w:rFonts w:ascii="Arial" w:hAnsi="Arial" w:cs="Arial"/>
+              </w:rPr>
+            </w:pPr>
+          </w:p>
+        </w:tc>
+      </w:tr>
+      <w:tr>
+        <w:trPr>
+          <w:cantSplit/>
         </w:trPr>
         <w:tc>
           <w:tcPr>
@@ -6073,6 +6183,7 @@
               <w:rPr>
                 <w:rFonts w:ascii="Arial" w:hAnsi="Arial" w:cs="Arial"/>
               </w:rPr>
+              <w:lastRenderedPageBreak/>
               <w:t>alphaR</w:t>
             </w:r>
             <w:proofErr w:type="spellEnd"/>
@@ -6174,7 +6285,6 @@
               <w:rPr>
                 <w:rFonts w:ascii="Arial" w:hAnsi="Arial" w:cs="Arial"/>
               </w:rPr>
-              <w:lastRenderedPageBreak/>
               <w:t>CIRCUIT SANDBOX HELP</w:t>
             </w:r>
           </w:p>

</xml_diff>

<commit_message>
Major releast of new Sandbox. Schematic.js split into schamatic + cktsimvsp-sn. Upgrade cktsim to cktsimvsp and add i18n strings plus a few other enhancements. Schematic has sharper characters and less fuzzy outlines. Even up the columns of the parts bin. Add ideal opamp to cktsimvsp-sn and name the realistic opamp o2.
</commit_message>
<xml_diff>
--- a/Translation-table.docx
+++ b/Translation-table.docx
@@ -2172,20 +2172,17 @@
               <w:pStyle w:val="PlainText"/>
               <w:rPr>
                 <w:rFonts w:ascii="Arial" w:hAnsi="Arial" w:cs="Arial"/>
-                <w:color w:val="008000"/>
-              </w:rPr>
-            </w:pPr>
-            <w:r>
-              <w:rPr>
-                <w:rFonts w:ascii="Arial" w:hAnsi="Arial" w:cs="Arial"/>
-                <w:color w:val="008000"/>
+              </w:rPr>
+            </w:pPr>
+            <w:r>
+              <w:rPr>
+                <w:rFonts w:ascii="Arial" w:hAnsi="Arial" w:cs="Arial"/>
               </w:rPr>
               <w:t>Warning!</w:t>
             </w:r>
             <w:r>
               <w:rPr>
                 <w:rFonts w:ascii="Arial" w:hAnsi="Arial" w:cs="Arial"/>
-                <w:color w:val="008000"/>
               </w:rPr>
               <w:t xml:space="preserve"> Simulator might produce meaningless results or no result with illegal circuits.</w:t>
             </w:r>
@@ -2296,7 +2293,7 @@
               <w:rPr>
                 <w:rFonts w:ascii="Arial" w:hAnsi="Arial" w:cs="Arial"/>
               </w:rPr>
-              <w:t>Please make at least one connection to ground (triangle symbol)</w:t>
+              <w:t>Please make at least one connection to ground</w:t>
             </w:r>
             <w:r>
               <w:rPr>
@@ -2342,27 +2339,23 @@
               <w:pStyle w:val="PlainText"/>
               <w:rPr>
                 <w:rFonts w:ascii="Arial" w:hAnsi="Arial" w:cs="Arial"/>
-                <w:color w:val="008000"/>
-              </w:rPr>
-            </w:pPr>
-            <w:r>
-              <w:rPr>
-                <w:rFonts w:ascii="Arial" w:hAnsi="Arial" w:cs="Arial"/>
-                <w:color w:val="008000"/>
+              </w:rPr>
+            </w:pPr>
+            <w:r>
+              <w:rPr>
+                <w:rFonts w:ascii="Arial" w:hAnsi="Arial" w:cs="Arial"/>
               </w:rPr>
               <w:t xml:space="preserve">Newton Method </w:t>
             </w:r>
             <w:r>
               <w:rPr>
                 <w:rFonts w:ascii="Arial" w:hAnsi="Arial" w:cs="Arial"/>
-                <w:color w:val="008000"/>
               </w:rPr>
               <w:t>failed;</w:t>
             </w:r>
             <w:r>
               <w:rPr>
                 <w:rFonts w:ascii="Arial" w:hAnsi="Arial" w:cs="Arial"/>
-                <w:color w:val="008000"/>
               </w:rPr>
               <w:t xml:space="preserve"> do your current sources have a conductive path to ground?</w:t>
             </w:r>
@@ -2402,20 +2395,17 @@
               <w:pStyle w:val="PlainText"/>
               <w:rPr>
                 <w:rFonts w:ascii="Arial" w:hAnsi="Arial" w:cs="Arial"/>
-                <w:color w:val="008000"/>
-              </w:rPr>
-            </w:pPr>
-            <w:r>
-              <w:rPr>
-                <w:rFonts w:ascii="Arial" w:hAnsi="Arial" w:cs="Arial"/>
-                <w:color w:val="008000"/>
+              </w:rPr>
+            </w:pPr>
+            <w:r>
+              <w:rPr>
+                <w:rFonts w:ascii="Arial" w:hAnsi="Arial" w:cs="Arial"/>
               </w:rPr>
               <w:t>Newton Method failed;</w:t>
             </w:r>
             <w:r>
               <w:rPr>
                 <w:rFonts w:ascii="Arial" w:hAnsi="Arial" w:cs="Arial"/>
-                <w:color w:val="008000"/>
               </w:rPr>
               <w:t xml:space="preserve"> it may be your circuit or it may be our simulator.</w:t>
             </w:r>

</xml_diff>